<commit_message>
Update the report file (task2 and task3)
</commit_message>
<xml_diff>
--- a/report.docx
+++ b/report.docx
@@ -31,7 +31,6 @@
         </w:rPr>
         <w:t xml:space="preserve">Skyline query and </w:t>
       </w:r>
-      <w:proofErr w:type="gramStart"/>
       <w:r>
         <w:rPr>
           <w:bCs/>
@@ -41,7 +40,6 @@
         </w:rPr>
         <w:t>top-k</w:t>
       </w:r>
-      <w:proofErr w:type="gramEnd"/>
       <w:r>
         <w:rPr>
           <w:bCs/>
@@ -94,28 +92,12 @@
                 <w:rStyle w:val="FirstName"/>
               </w:rPr>
             </w:pPr>
-            <w:proofErr w:type="spellStart"/>
             <w:r>
               <w:rPr>
                 <w:rStyle w:val="FirstName"/>
               </w:rPr>
-              <w:t>Emmanouil</w:t>
+              <w:t>Emmanouil Kalyvas</w:t>
             </w:r>
-            <w:proofErr w:type="spellEnd"/>
-            <w:r>
-              <w:rPr>
-                <w:rStyle w:val="FirstName"/>
-              </w:rPr>
-              <w:t xml:space="preserve"> </w:t>
-            </w:r>
-            <w:proofErr w:type="spellStart"/>
-            <w:r>
-              <w:rPr>
-                <w:rStyle w:val="FirstName"/>
-              </w:rPr>
-              <w:t>Kalyvas</w:t>
-            </w:r>
-            <w:proofErr w:type="spellEnd"/>
           </w:p>
           <w:p>
             <w:pPr>
@@ -523,23 +505,7 @@
           <w:lang w:eastAsia="it-IT"/>
           <w14:ligatures w14:val="standard"/>
         </w:rPr>
-        <w:t xml:space="preserve">Scala; Spark; Big Data; Dominance; </w:t>
-      </w:r>
-      <w:proofErr w:type="gramStart"/>
-      <w:r>
-        <w:rPr>
-          <w:lang w:eastAsia="it-IT"/>
-          <w14:ligatures w14:val="standard"/>
-        </w:rPr>
-        <w:t>top-k</w:t>
-      </w:r>
-      <w:proofErr w:type="gramEnd"/>
-      <w:r>
-        <w:rPr>
-          <w:lang w:eastAsia="it-IT"/>
-          <w14:ligatures w14:val="standard"/>
-        </w:rPr>
-        <w:t>; skyline; queries</w:t>
+        <w:t>Scala; Spark; Big Data; Dominance; top-k; skyline; queries</w:t>
       </w:r>
     </w:p>
     <w:p>
@@ -595,21 +561,7 @@
         <w:rPr>
           <w:lang w:eastAsia="it-IT"/>
         </w:rPr>
-        <w:t xml:space="preserve">As decision support systems have grown in popularity and multidimensional data has become larger, researchers have sought ways to efficiently process data and gain insights from it. Operational research, which involves using advanced analytical methods such as mathematical models and data mining to support decision making, is one area that has developed </w:t>
-      </w:r>
-      <w:proofErr w:type="gramStart"/>
-      <w:r>
-        <w:rPr>
-          <w:lang w:eastAsia="it-IT"/>
-        </w:rPr>
-        <w:t>a number of</w:t>
-      </w:r>
-      <w:proofErr w:type="gramEnd"/>
-      <w:r>
-        <w:rPr>
-          <w:lang w:eastAsia="it-IT"/>
-        </w:rPr>
-        <w:t xml:space="preserve"> rank-aware approaches, including </w:t>
+        <w:t xml:space="preserve">As decision support systems have grown in popularity and multidimensional data has become larger, researchers have sought ways to efficiently process data and gain insights from it. Operational research, which involves using advanced analytical methods such as mathematical models and data mining to support decision making, is one area that has developed a number of rank-aware approaches, including </w:t>
       </w:r>
       <w:bookmarkEnd w:id="0"/>
       <w:r>
@@ -658,21 +610,7 @@
         <w:rPr>
           <w:lang w:eastAsia="it-IT"/>
         </w:rPr>
-        <w:t xml:space="preserve">preferences of users over the attributes of the data. These preferences, which might include things like personal likes and dislikes or preferred vacation destinations, are used to identify the subset of data that is most interesting and preferred based on the preferences of all users. This subset, known as the </w:t>
-      </w:r>
-      <w:proofErr w:type="gramStart"/>
-      <w:r>
-        <w:rPr>
-          <w:lang w:eastAsia="it-IT"/>
-        </w:rPr>
-        <w:t>skyline</w:t>
-      </w:r>
-      <w:proofErr w:type="gramEnd"/>
-      <w:r>
-        <w:rPr>
-          <w:lang w:eastAsia="it-IT"/>
-        </w:rPr>
-        <w:t xml:space="preserve"> set or pareto optimal set, represents the most interesting and preferred items in the dataset.</w:t>
+        <w:t>preferences of users over the attributes of the data. These preferences, which might include things like personal likes and dislikes or preferred vacation destinations, are used to identify the subset of data that is most interesting and preferred based on the preferences of all users. This subset, known as the skyline set or pareto optimal set, represents the most interesting and preferred items in the dataset.</w:t>
       </w:r>
     </w:p>
     <w:p>
@@ -694,21 +632,7 @@
         <w:rPr>
           <w:lang w:eastAsia="it-IT"/>
         </w:rPr>
-        <w:t xml:space="preserve">In recent years, the processing of skyline queries has become a significant topic in database research, as they are useful for extracting interesting objects from multi-dimensional datasets in a way that </w:t>
-      </w:r>
-      <w:proofErr w:type="gramStart"/>
-      <w:r>
-        <w:rPr>
-          <w:lang w:eastAsia="it-IT"/>
-        </w:rPr>
-        <w:t>takes into account</w:t>
-      </w:r>
-      <w:proofErr w:type="gramEnd"/>
-      <w:r>
-        <w:rPr>
-          <w:lang w:eastAsia="it-IT"/>
-        </w:rPr>
-        <w:t xml:space="preserve"> the preferences of users. The simplicity and applicability of the skyline operator to multi-criteria decision support based on user preferences have made it a popular choice for many applications.</w:t>
+        <w:t>In recent years, the processing of skyline queries has become a significant topic in database research, as they are useful for extracting interesting objects from multi-dimensional datasets in a way that takes into account the preferences of users. The simplicity and applicability of the skyline operator to multi-criteria decision support based on user preferences have made it a popular choice for many applications.</w:t>
       </w:r>
     </w:p>
     <w:p>
@@ -927,21 +851,7 @@
         <w:rPr>
           <w:lang w:eastAsia="it-IT"/>
         </w:rPr>
-        <w:t xml:space="preserve">A </w:t>
-      </w:r>
-      <w:proofErr w:type="gramStart"/>
-      <w:r>
-        <w:rPr>
-          <w:lang w:eastAsia="it-IT"/>
-        </w:rPr>
-        <w:t>more clear</w:t>
-      </w:r>
-      <w:proofErr w:type="gramEnd"/>
-      <w:r>
-        <w:rPr>
-          <w:lang w:eastAsia="it-IT"/>
-        </w:rPr>
-        <w:t xml:space="preserve"> definition of skyline has been given in [2]:</w:t>
+        <w:t>A more clear definition of skyline has been given in [2]:</w:t>
       </w:r>
     </w:p>
     <w:p>
@@ -1007,28 +917,7 @@
         <w:rPr>
           <w:lang w:eastAsia="it-IT"/>
         </w:rPr>
-        <w:t xml:space="preserve"> and (2) on at least </w:t>
-      </w:r>
-      <w:proofErr w:type="gramStart"/>
-      <w:r>
-        <w:rPr>
-          <w:lang w:eastAsia="it-IT"/>
-        </w:rPr>
-        <w:t>one dimension</w:t>
-      </w:r>
-      <w:proofErr w:type="gramEnd"/>
-      <w:r>
-        <w:rPr>
-          <w:lang w:eastAsia="it-IT"/>
-        </w:rPr>
-        <w:t xml:space="preserve"> </w:t>
-      </w:r>
-      <w:proofErr w:type="spellStart"/>
-      <w:r>
-        <w:rPr>
-          <w:lang w:eastAsia="it-IT"/>
-        </w:rPr>
-        <w:t>d</w:t>
+        <w:t xml:space="preserve"> and (2) on at least one dimension d</w:t>
       </w:r>
       <w:r>
         <w:rPr>
@@ -1037,19 +926,11 @@
         </w:rPr>
         <w:t>j</w:t>
       </w:r>
-      <w:proofErr w:type="spellEnd"/>
-      <w:r>
-        <w:rPr>
-          <w:lang w:eastAsia="it-IT"/>
-        </w:rPr>
-        <w:t xml:space="preserve"> ∈ D, </w:t>
-      </w:r>
-      <w:proofErr w:type="spellStart"/>
-      <w:r>
-        <w:rPr>
-          <w:lang w:eastAsia="it-IT"/>
-        </w:rPr>
-        <w:t>p</w:t>
+      <w:r>
+        <w:rPr>
+          <w:lang w:eastAsia="it-IT"/>
+        </w:rPr>
+        <w:t xml:space="preserve"> ∈ D, p</w:t>
       </w:r>
       <w:r>
         <w:rPr>
@@ -1058,7 +939,6 @@
         </w:rPr>
         <w:t>j</w:t>
       </w:r>
-      <w:proofErr w:type="spellEnd"/>
       <w:r>
         <w:rPr>
           <w:lang w:eastAsia="it-IT"/>
@@ -1251,7 +1131,6 @@
       <w:r>
         <w:t> </w:t>
       </w:r>
-      <w:proofErr w:type="gramStart"/>
       <w:r>
         <w:rPr>
           <w:i/>
@@ -1259,7 +1138,6 @@
         </w:rPr>
         <w:t>Top-k</w:t>
       </w:r>
-      <w:proofErr w:type="gramEnd"/>
       <w:r>
         <w:rPr>
           <w:i/>
@@ -1316,16 +1194,8 @@
         <w:rPr>
           <w:lang w:eastAsia="it-IT"/>
         </w:rPr>
-        <w:t xml:space="preserve"> dominating query was first introduced by </w:t>
-      </w:r>
-      <w:proofErr w:type="spellStart"/>
-      <w:r>
-        <w:rPr>
-          <w:lang w:eastAsia="it-IT"/>
-        </w:rPr>
-        <w:t>Papadias</w:t>
-      </w:r>
-      <w:proofErr w:type="spellEnd"/>
+        <w:t xml:space="preserve"> dominating query was first introduced by Papadias</w:t>
+      </w:r>
       <w:r>
         <w:rPr>
           <w:lang w:eastAsia="it-IT"/>
@@ -1606,21 +1476,7 @@
         <w:rPr>
           <w:lang w:eastAsia="it-IT"/>
         </w:rPr>
-        <w:t xml:space="preserve">, …, </w:t>
-      </w:r>
-      <w:proofErr w:type="gramStart"/>
-      <w:r>
-        <w:rPr>
-          <w:lang w:eastAsia="it-IT"/>
-        </w:rPr>
-        <w:t>p..</w:t>
-      </w:r>
-      <w:proofErr w:type="spellStart"/>
-      <w:r>
-        <w:rPr>
-          <w:lang w:eastAsia="it-IT"/>
-        </w:rPr>
-        <w:t>x</w:t>
+        <w:t>, …, p..x</w:t>
       </w:r>
       <w:r>
         <w:rPr>
@@ -1629,8 +1485,6 @@
         </w:rPr>
         <w:t>d</w:t>
       </w:r>
-      <w:proofErr w:type="spellEnd"/>
-      <w:proofErr w:type="gramEnd"/>
       <w:r>
         <w:rPr>
           <w:lang w:eastAsia="it-IT"/>
@@ -1691,14 +1545,7 @@
         <w:rPr>
           <w:lang w:eastAsia="it-IT"/>
         </w:rPr>
-        <w:t>, …, p..</w:t>
-      </w:r>
-      <w:proofErr w:type="spellStart"/>
-      <w:r>
-        <w:rPr>
-          <w:lang w:eastAsia="it-IT"/>
-        </w:rPr>
-        <w:t>q</w:t>
+        <w:t>, …, p..q</w:t>
       </w:r>
       <w:r>
         <w:rPr>
@@ -1707,7 +1554,6 @@
         </w:rPr>
         <w:t>d</w:t>
       </w:r>
-      <w:proofErr w:type="spellEnd"/>
       <w:r>
         <w:rPr>
           <w:lang w:eastAsia="it-IT"/>
@@ -1752,7 +1598,6 @@
         </w:rPr>
         <w:t>∀</w:t>
       </w:r>
-      <w:proofErr w:type="spellStart"/>
       <w:r>
         <w:rPr>
           <w:vertAlign w:val="subscript"/>
@@ -1760,7 +1605,6 @@
         </w:rPr>
         <w:t>i</w:t>
       </w:r>
-      <w:proofErr w:type="spellEnd"/>
       <w:r>
         <w:rPr>
           <w:lang w:eastAsia="it-IT"/>
@@ -1863,7 +1707,6 @@
         </w:rPr>
         <w:t>∃</w:t>
       </w:r>
-      <w:proofErr w:type="spellStart"/>
       <w:r>
         <w:rPr>
           <w:rFonts w:cs="Linux Libertine"/>
@@ -1872,7 +1715,6 @@
         </w:rPr>
         <w:t>i</w:t>
       </w:r>
-      <w:proofErr w:type="spellEnd"/>
       <w:r>
         <w:rPr>
           <w:lang w:eastAsia="it-IT"/>
@@ -1963,35 +1805,7 @@
         <w:rPr>
           <w:lang w:eastAsia="it-IT"/>
         </w:rPr>
-        <w:t xml:space="preserve">domination score of p, </w:t>
-      </w:r>
-      <w:proofErr w:type="spellStart"/>
-      <w:r>
-        <w:rPr>
-          <w:lang w:eastAsia="it-IT"/>
-        </w:rPr>
-        <w:t>dom</w:t>
-      </w:r>
-      <w:proofErr w:type="spellEnd"/>
-      <w:r>
-        <w:rPr>
-          <w:lang w:eastAsia="it-IT"/>
-        </w:rPr>
-        <w:t xml:space="preserve">(p) is defined as: </w:t>
-      </w:r>
-      <w:proofErr w:type="spellStart"/>
-      <w:r>
-        <w:rPr>
-          <w:lang w:eastAsia="it-IT"/>
-        </w:rPr>
-        <w:t>dom</w:t>
-      </w:r>
-      <w:proofErr w:type="spellEnd"/>
-      <w:r>
-        <w:rPr>
-          <w:lang w:eastAsia="it-IT"/>
-        </w:rPr>
-        <w:t xml:space="preserve">(p) = </w:t>
+        <w:t xml:space="preserve">domination score of p, dom(p) is defined as: dom(p) = </w:t>
       </w:r>
       <w:r>
         <w:rPr>
@@ -2009,21 +1823,7 @@
         <w:rPr>
           <w:lang w:eastAsia="it-IT"/>
         </w:rPr>
-        <w:t xml:space="preserve">∈ </w:t>
-      </w:r>
-      <w:proofErr w:type="gramStart"/>
-      <w:r>
-        <w:rPr>
-          <w:lang w:eastAsia="it-IT"/>
-        </w:rPr>
-        <w:t>S :</w:t>
-      </w:r>
-      <w:proofErr w:type="gramEnd"/>
-      <w:r>
-        <w:rPr>
-          <w:lang w:eastAsia="it-IT"/>
-        </w:rPr>
-        <w:t xml:space="preserve"> p </w:t>
+        <w:t xml:space="preserve">∈ S : p </w:t>
       </w:r>
       <w:r>
         <w:rPr>
@@ -2404,27 +2204,16 @@
           <w:sz w:val="18"/>
           <w:szCs w:val="18"/>
         </w:rPr>
-        <w:t xml:space="preserve">In this section we introduce the multi-dimensional problem we were called to solve, using skyline and </w:t>
-      </w:r>
-      <w:proofErr w:type="gramStart"/>
-      <w:r>
-        <w:rPr>
-          <w:b w:val="0"/>
-          <w:bCs/>
-          <w:sz w:val="18"/>
-          <w:szCs w:val="18"/>
-        </w:rPr>
-        <w:t>top-k</w:t>
-      </w:r>
-      <w:proofErr w:type="gramEnd"/>
-      <w:r>
-        <w:rPr>
-          <w:b w:val="0"/>
-          <w:bCs/>
-          <w:sz w:val="18"/>
-          <w:szCs w:val="18"/>
-        </w:rPr>
-        <w:t xml:space="preserve"> dominating queries.</w:t>
+        <w:t>In this section we introduce the multi-dimensional problem we were called to solve, using skyline and top-k dominating queries.</w:t>
+      </w:r>
+      <w:r>
+        <w:rPr>
+          <w:b w:val="0"/>
+          <w:bCs/>
+          <w:sz w:val="18"/>
+          <w:szCs w:val="18"/>
+        </w:rPr>
+        <w:t xml:space="preserve"> Given a potentially large set of d-dimensional points, where each</w:t>
       </w:r>
       <w:r>
         <w:rPr>
@@ -2442,35 +2231,8 @@
           <w:sz w:val="18"/>
           <w:szCs w:val="18"/>
         </w:rPr>
-        <w:t>Given a potentially large set of d-dimensional points, where each</w:t>
-      </w:r>
-      <w:r>
-        <w:rPr>
-          <w:b w:val="0"/>
-          <w:bCs/>
-          <w:sz w:val="18"/>
-          <w:szCs w:val="18"/>
-        </w:rPr>
-        <w:t xml:space="preserve"> </w:t>
-      </w:r>
-      <w:r>
-        <w:rPr>
-          <w:b w:val="0"/>
-          <w:bCs/>
-          <w:sz w:val="18"/>
-          <w:szCs w:val="18"/>
-        </w:rPr>
         <w:lastRenderedPageBreak/>
-        <w:t>point is represented as a d-dimensional vector, we need to detect interesting points</w:t>
-      </w:r>
-      <w:r>
-        <w:rPr>
-          <w:b w:val="0"/>
-          <w:bCs/>
-          <w:sz w:val="18"/>
-          <w:szCs w:val="18"/>
-        </w:rPr>
-        <w:t>. The problem is divided into 3 tasks:</w:t>
+        <w:t>point is represented as a d-dimensional vector, we need to detect interesting points. The problem is divided into 3 tasks:</w:t>
       </w:r>
     </w:p>
     <w:p>
@@ -2956,13 +2718,7 @@
         <w:rPr>
           <w:lang w:eastAsia="it-IT"/>
         </w:rPr>
-        <w:t xml:space="preserve"> </w:t>
-      </w:r>
-      <w:r>
-        <w:rPr>
-          <w:lang w:eastAsia="it-IT"/>
-        </w:rPr>
-        <w:t>The 4 distributions for 2-d data</w:t>
+        <w:t xml:space="preserve"> The 4 distributions for 2-d data</w:t>
       </w:r>
     </w:p>
     <w:p>
@@ -3486,22 +3242,41 @@
     <w:p>
       <w:pPr>
         <w:pStyle w:val="Head2"/>
-        <w:spacing w:before="0" w:after="0"/>
-        <w:rPr>
-          <w:b w:val="0"/>
-          <w:bCs/>
-          <w:sz w:val="18"/>
-          <w:szCs w:val="18"/>
-        </w:rPr>
-      </w:pPr>
-      <w:r>
-        <w:rPr>
-          <w:b w:val="0"/>
-          <w:bCs/>
-          <w:sz w:val="18"/>
-          <w:szCs w:val="18"/>
-        </w:rPr>
-        <w:t>The second task of this work is to find the k points with</w:t>
+        <w:rPr>
+          <w:b w:val="0"/>
+          <w:bCs/>
+          <w:sz w:val="18"/>
+          <w:szCs w:val="18"/>
+        </w:rPr>
+      </w:pPr>
+      <w:r>
+        <w:rPr>
+          <w:b w:val="0"/>
+          <w:bCs/>
+          <w:sz w:val="18"/>
+          <w:szCs w:val="18"/>
+        </w:rPr>
+        <w:t xml:space="preserve">The second task of this work is to find the </w:t>
+      </w:r>
+      <w:r>
+        <w:rPr>
+          <w:b w:val="0"/>
+          <w:bCs/>
+          <w:i/>
+          <w:iCs/>
+          <w:sz w:val="18"/>
+          <w:szCs w:val="18"/>
+        </w:rPr>
+        <w:t>k</w:t>
+      </w:r>
+      <w:r>
+        <w:rPr>
+          <w:b w:val="0"/>
+          <w:bCs/>
+          <w:sz w:val="18"/>
+          <w:szCs w:val="18"/>
+        </w:rPr>
+        <w:t xml:space="preserve"> points with</w:t>
       </w:r>
       <w:r>
         <w:rPr>
@@ -3574,23 +3349,505 @@
           <w:szCs w:val="18"/>
         </w:rPr>
         <w:t>query. For this task,</w:t>
+      </w:r>
+      <w:r>
+        <w:rPr>
+          <w:b w:val="0"/>
+          <w:bCs/>
+          <w:sz w:val="18"/>
+          <w:szCs w:val="18"/>
+        </w:rPr>
+        <w:t xml:space="preserve"> </w:t>
+      </w:r>
+      <w:r>
+        <w:rPr>
+          <w:b w:val="0"/>
+          <w:bCs/>
+          <w:sz w:val="18"/>
+          <w:szCs w:val="18"/>
+        </w:rPr>
+        <w:t xml:space="preserve">we </w:t>
+      </w:r>
+      <w:r>
+        <w:rPr>
+          <w:b w:val="0"/>
+          <w:bCs/>
+          <w:sz w:val="18"/>
+          <w:szCs w:val="18"/>
+        </w:rPr>
+        <w:t>assumed</w:t>
+      </w:r>
+      <w:r>
+        <w:rPr>
+          <w:b w:val="0"/>
+          <w:bCs/>
+          <w:sz w:val="18"/>
+          <w:szCs w:val="18"/>
+        </w:rPr>
+        <w:t xml:space="preserve"> that t</w:t>
+      </w:r>
+      <w:r>
+        <w:rPr>
+          <w:b w:val="0"/>
+          <w:bCs/>
+          <w:sz w:val="18"/>
+          <w:szCs w:val="18"/>
+        </w:rPr>
+        <w:t>he top points in dominations will be for sure points in the skyline or close to the skyline</w:t>
+      </w:r>
+      <w:r>
+        <w:rPr>
+          <w:b w:val="0"/>
+          <w:bCs/>
+          <w:sz w:val="18"/>
+          <w:szCs w:val="18"/>
+        </w:rPr>
+        <w:t>, s</w:t>
+      </w:r>
+      <w:r>
+        <w:rPr>
+          <w:b w:val="0"/>
+          <w:bCs/>
+          <w:sz w:val="18"/>
+          <w:szCs w:val="18"/>
+        </w:rPr>
+        <w:t xml:space="preserve">o we </w:t>
+      </w:r>
+      <w:r>
+        <w:rPr>
+          <w:b w:val="0"/>
+          <w:bCs/>
+          <w:sz w:val="18"/>
+          <w:szCs w:val="18"/>
+        </w:rPr>
+        <w:t>created</w:t>
+      </w:r>
+      <w:r>
+        <w:rPr>
+          <w:b w:val="0"/>
+          <w:bCs/>
+          <w:sz w:val="18"/>
+          <w:szCs w:val="18"/>
+        </w:rPr>
+        <w:t xml:space="preserve"> a lookup window to check the dominations only for the first points with the smallest sums</w:t>
+      </w:r>
+      <w:r>
+        <w:rPr>
+          <w:b w:val="0"/>
+          <w:bCs/>
+          <w:sz w:val="18"/>
+          <w:szCs w:val="18"/>
+        </w:rPr>
+        <w:t xml:space="preserve">, </w:t>
+      </w:r>
+      <w:r>
+        <w:rPr>
+          <w:b w:val="0"/>
+          <w:bCs/>
+          <w:sz w:val="18"/>
+          <w:szCs w:val="18"/>
+        </w:rPr>
+        <w:t>up to the number of skyline points plus the number of top</w:t>
+      </w:r>
+      <w:r>
+        <w:rPr>
+          <w:b w:val="0"/>
+          <w:bCs/>
+          <w:sz w:val="18"/>
+          <w:szCs w:val="18"/>
+        </w:rPr>
+        <w:t>-</w:t>
+      </w:r>
+      <w:r>
+        <w:rPr>
+          <w:b w:val="0"/>
+          <w:bCs/>
+          <w:sz w:val="18"/>
+          <w:szCs w:val="18"/>
+        </w:rPr>
+        <w:t>k points we are looking for</w:t>
+      </w:r>
+      <w:r>
+        <w:rPr>
+          <w:b w:val="0"/>
+          <w:bCs/>
+          <w:sz w:val="18"/>
+          <w:szCs w:val="18"/>
+        </w:rPr>
+        <w:t>, multiplied by 2</w:t>
+      </w:r>
+      <w:r>
+        <w:rPr>
+          <w:b w:val="0"/>
+          <w:bCs/>
+          <w:sz w:val="18"/>
+          <w:szCs w:val="18"/>
+        </w:rPr>
+        <w:t>.</w:t>
+      </w:r>
+      <w:r>
+        <w:rPr>
+          <w:b w:val="0"/>
+          <w:bCs/>
+          <w:sz w:val="18"/>
+          <w:szCs w:val="18"/>
+        </w:rPr>
+        <w:t xml:space="preserve"> </w:t>
       </w:r>
     </w:p>
     <w:p>
       <w:pPr>
         <w:pStyle w:val="Head2"/>
-        <w:spacing w:before="0" w:after="0"/>
-        <w:rPr>
-          <w:b w:val="0"/>
-          <w:bCs/>
-          <w:sz w:val="18"/>
-          <w:szCs w:val="18"/>
-        </w:rPr>
-      </w:pPr>
+        <w:jc w:val="center"/>
+        <w:rPr>
+          <w:b w:val="0"/>
+          <w:bCs/>
+          <w:sz w:val="18"/>
+          <w:szCs w:val="18"/>
+        </w:rPr>
+      </w:pPr>
+      <m:oMathPara>
+        <m:oMath>
+          <m:r>
+            <w:rPr>
+              <w:rFonts w:ascii="Cambria Math" w:hAnsi="Cambria Math"/>
+              <w:sz w:val="18"/>
+              <w:szCs w:val="18"/>
+            </w:rPr>
+            <m:t>lookupWindow= skylin</m:t>
+          </m:r>
+          <m:sSub>
+            <m:sSubPr>
+              <m:ctrlPr>
+                <w:rPr>
+                  <w:rFonts w:ascii="Cambria Math" w:hAnsi="Cambria Math"/>
+                  <w:b w:val="0"/>
+                  <w:bCs/>
+                  <w:i/>
+                  <w:sz w:val="18"/>
+                  <w:szCs w:val="18"/>
+                </w:rPr>
+              </m:ctrlPr>
+            </m:sSubPr>
+            <m:e>
+              <m:r>
+                <w:rPr>
+                  <w:rFonts w:ascii="Cambria Math" w:hAnsi="Cambria Math"/>
+                  <w:sz w:val="18"/>
+                  <w:szCs w:val="18"/>
+                </w:rPr>
+                <m:t>e</m:t>
+              </m:r>
+            </m:e>
+            <m:sub>
+              <m:r>
+                <w:rPr>
+                  <w:rFonts w:ascii="Cambria Math" w:hAnsi="Cambria Math"/>
+                  <w:sz w:val="18"/>
+                  <w:szCs w:val="18"/>
+                </w:rPr>
+                <m:t>points</m:t>
+              </m:r>
+            </m:sub>
+          </m:sSub>
+          <m:r>
+            <w:rPr>
+              <w:rFonts w:ascii="Cambria Math" w:hAnsi="Cambria Math"/>
+              <w:sz w:val="18"/>
+              <w:szCs w:val="18"/>
+            </w:rPr>
+            <m:t>+2*</m:t>
+          </m:r>
+          <m:sSub>
+            <m:sSubPr>
+              <m:ctrlPr>
+                <w:rPr>
+                  <w:rFonts w:ascii="Cambria Math" w:hAnsi="Cambria Math"/>
+                  <w:b w:val="0"/>
+                  <w:bCs/>
+                  <w:i/>
+                  <w:sz w:val="18"/>
+                  <w:szCs w:val="18"/>
+                </w:rPr>
+              </m:ctrlPr>
+            </m:sSubPr>
+            <m:e>
+              <m:r>
+                <w:rPr>
+                  <w:rFonts w:ascii="Cambria Math" w:hAnsi="Cambria Math"/>
+                  <w:sz w:val="18"/>
+                  <w:szCs w:val="18"/>
+                </w:rPr>
+                <m:t>topk</m:t>
+              </m:r>
+            </m:e>
+            <m:sub>
+              <m:r>
+                <w:rPr>
+                  <w:rFonts w:ascii="Cambria Math" w:hAnsi="Cambria Math"/>
+                  <w:sz w:val="18"/>
+                  <w:szCs w:val="18"/>
+                </w:rPr>
+                <m:t>points</m:t>
+              </m:r>
+            </m:sub>
+          </m:sSub>
+        </m:oMath>
+      </m:oMathPara>
     </w:p>
     <w:p>
       <w:pPr>
         <w:pStyle w:val="Head2"/>
+        <w:rPr>
+          <w:b w:val="0"/>
+          <w:bCs/>
+          <w:sz w:val="18"/>
+          <w:szCs w:val="18"/>
+        </w:rPr>
+      </w:pPr>
+      <w:r>
+        <w:rPr>
+          <w:b w:val="0"/>
+          <w:bCs/>
+          <w:sz w:val="18"/>
+          <w:szCs w:val="18"/>
+        </w:rPr>
+        <w:t>Therefore, the steps are:</w:t>
+      </w:r>
+    </w:p>
+    <w:p>
+      <w:pPr>
+        <w:pStyle w:val="Head2"/>
+        <w:numPr>
+          <w:ilvl w:val="0"/>
+          <w:numId w:val="35"/>
+        </w:numPr>
+        <w:rPr>
+          <w:b w:val="0"/>
+          <w:bCs/>
+          <w:sz w:val="18"/>
+          <w:szCs w:val="18"/>
+        </w:rPr>
+      </w:pPr>
+      <w:r>
+        <w:rPr>
+          <w:b w:val="0"/>
+          <w:bCs/>
+          <w:sz w:val="18"/>
+          <w:szCs w:val="18"/>
+        </w:rPr>
+        <w:t xml:space="preserve">We keep only the points until the index = </w:t>
+      </w:r>
+      <w:r>
+        <w:rPr>
+          <w:b w:val="0"/>
+          <w:bCs/>
+          <w:i/>
+          <w:iCs/>
+          <w:sz w:val="18"/>
+          <w:szCs w:val="18"/>
+        </w:rPr>
+        <w:t>look</w:t>
+      </w:r>
+      <w:r>
+        <w:rPr>
+          <w:b w:val="0"/>
+          <w:bCs/>
+          <w:i/>
+          <w:iCs/>
+          <w:sz w:val="18"/>
+          <w:szCs w:val="18"/>
+        </w:rPr>
+        <w:t>upWindow</w:t>
+      </w:r>
+      <w:r>
+        <w:rPr>
+          <w:b w:val="0"/>
+          <w:bCs/>
+          <w:i/>
+          <w:iCs/>
+          <w:sz w:val="18"/>
+          <w:szCs w:val="18"/>
+        </w:rPr>
+        <w:t xml:space="preserve">, </w:t>
+      </w:r>
+      <w:r>
+        <w:rPr>
+          <w:b w:val="0"/>
+          <w:bCs/>
+          <w:sz w:val="18"/>
+          <w:szCs w:val="18"/>
+        </w:rPr>
+        <w:t xml:space="preserve">which means that we keep the first </w:t>
+      </w:r>
+      <w:r>
+        <w:rPr>
+          <w:b w:val="0"/>
+          <w:bCs/>
+          <w:i/>
+          <w:iCs/>
+          <w:sz w:val="18"/>
+          <w:szCs w:val="18"/>
+        </w:rPr>
+        <w:t xml:space="preserve">index </w:t>
+      </w:r>
+      <w:r>
+        <w:rPr>
+          <w:b w:val="0"/>
+          <w:bCs/>
+          <w:sz w:val="18"/>
+          <w:szCs w:val="18"/>
+        </w:rPr>
+        <w:t>points with the smallest sum.</w:t>
+      </w:r>
+    </w:p>
+    <w:p>
+      <w:pPr>
+        <w:pStyle w:val="Head2"/>
+        <w:numPr>
+          <w:ilvl w:val="0"/>
+          <w:numId w:val="35"/>
+        </w:numPr>
+        <w:rPr>
+          <w:b w:val="0"/>
+          <w:bCs/>
+          <w:sz w:val="18"/>
+          <w:szCs w:val="18"/>
+        </w:rPr>
+      </w:pPr>
+      <w:r>
+        <w:rPr>
+          <w:b w:val="0"/>
+          <w:bCs/>
+          <w:sz w:val="18"/>
+          <w:szCs w:val="18"/>
+        </w:rPr>
+        <w:t xml:space="preserve">We calculate the number of dominations of those </w:t>
+      </w:r>
+      <w:r>
+        <w:rPr>
+          <w:b w:val="0"/>
+          <w:bCs/>
+          <w:i/>
+          <w:iCs/>
+          <w:sz w:val="18"/>
+          <w:szCs w:val="18"/>
+        </w:rPr>
+        <w:t xml:space="preserve">index </w:t>
+      </w:r>
+      <w:r>
+        <w:rPr>
+          <w:b w:val="0"/>
+          <w:bCs/>
+          <w:sz w:val="18"/>
+          <w:szCs w:val="18"/>
+        </w:rPr>
+        <w:t>points we kept.</w:t>
+      </w:r>
+    </w:p>
+    <w:p>
+      <w:pPr>
+        <w:pStyle w:val="Head2"/>
+        <w:numPr>
+          <w:ilvl w:val="0"/>
+          <w:numId w:val="35"/>
+        </w:numPr>
+        <w:rPr>
+          <w:b w:val="0"/>
+          <w:bCs/>
+          <w:sz w:val="18"/>
+          <w:szCs w:val="18"/>
+        </w:rPr>
+      </w:pPr>
+      <w:r>
+        <w:rPr>
+          <w:b w:val="0"/>
+          <w:bCs/>
+          <w:sz w:val="18"/>
+          <w:szCs w:val="18"/>
+        </w:rPr>
+        <w:t>We sort those points based on the number of dominations (descending order).</w:t>
+      </w:r>
+    </w:p>
+    <w:p>
+      <w:pPr>
+        <w:pStyle w:val="Head2"/>
+        <w:numPr>
+          <w:ilvl w:val="0"/>
+          <w:numId w:val="35"/>
+        </w:numPr>
+        <w:rPr>
+          <w:b w:val="0"/>
+          <w:bCs/>
+          <w:sz w:val="18"/>
+          <w:szCs w:val="18"/>
+        </w:rPr>
+      </w:pPr>
+      <w:r>
+        <w:rPr>
+          <w:b w:val="0"/>
+          <w:bCs/>
+          <w:sz w:val="18"/>
+          <w:szCs w:val="18"/>
+        </w:rPr>
+        <w:t>We keep the first</w:t>
+      </w:r>
+      <w:r>
+        <w:rPr>
+          <w:b w:val="0"/>
+          <w:bCs/>
+          <w:sz w:val="18"/>
+          <w:szCs w:val="18"/>
+        </w:rPr>
+        <w:t xml:space="preserve"> </w:t>
+      </w:r>
+      <w:r>
+        <w:rPr>
+          <w:b w:val="0"/>
+          <w:bCs/>
+          <w:i/>
+          <w:iCs/>
+          <w:sz w:val="18"/>
+          <w:szCs w:val="18"/>
+        </w:rPr>
+        <w:t>topk</w:t>
+      </w:r>
+      <w:r>
+        <w:rPr>
+          <w:b w:val="0"/>
+          <w:bCs/>
+          <w:i/>
+          <w:iCs/>
+          <w:sz w:val="18"/>
+          <w:szCs w:val="18"/>
+        </w:rPr>
+        <w:t xml:space="preserve"> </w:t>
+      </w:r>
+      <w:r>
+        <w:rPr>
+          <w:b w:val="0"/>
+          <w:bCs/>
+          <w:sz w:val="18"/>
+          <w:szCs w:val="18"/>
+        </w:rPr>
+        <w:t>points with the most dominations.</w:t>
+      </w:r>
+    </w:p>
+    <w:p>
+      <w:pPr>
+        <w:pStyle w:val="Head2"/>
+        <w:spacing w:before="0" w:after="0"/>
+        <w:rPr>
+          <w:b w:val="0"/>
+          <w:bCs/>
+          <w:sz w:val="18"/>
+          <w:szCs w:val="18"/>
+        </w:rPr>
+      </w:pPr>
+    </w:p>
+    <w:p>
+      <w:pPr>
+        <w:pStyle w:val="Head2"/>
       </w:pPr>
       <w:r>
         <w:rPr>
@@ -3657,14 +3914,159 @@
         </w:rPr>
         <w:t>points that belong to the skyline set.</w:t>
       </w:r>
+      <w:r>
+        <w:rPr>
+          <w:b w:val="0"/>
+          <w:bCs/>
+          <w:sz w:val="18"/>
+          <w:szCs w:val="18"/>
+        </w:rPr>
+        <w:t xml:space="preserve"> </w:t>
+      </w:r>
+      <w:r>
+        <w:rPr>
+          <w:b w:val="0"/>
+          <w:bCs/>
+          <w:sz w:val="18"/>
+          <w:szCs w:val="18"/>
+        </w:rPr>
+        <w:t>The steps are:</w:t>
+      </w:r>
     </w:p>
     <w:p>
       <w:pPr>
         <w:pStyle w:val="Head2"/>
-      </w:pPr>
+        <w:numPr>
+          <w:ilvl w:val="0"/>
+          <w:numId w:val="36"/>
+        </w:numPr>
+        <w:rPr>
+          <w:b w:val="0"/>
+          <w:bCs/>
+          <w:sz w:val="18"/>
+          <w:szCs w:val="18"/>
+        </w:rPr>
+      </w:pPr>
+      <w:r>
+        <w:rPr>
+          <w:b w:val="0"/>
+          <w:bCs/>
+          <w:sz w:val="18"/>
+          <w:szCs w:val="18"/>
+        </w:rPr>
+        <w:t>We keep only the skyline points we computed before.</w:t>
+      </w:r>
     </w:p>
     <w:p>
       <w:pPr>
+        <w:pStyle w:val="Head2"/>
+        <w:numPr>
+          <w:ilvl w:val="0"/>
+          <w:numId w:val="36"/>
+        </w:numPr>
+        <w:rPr>
+          <w:b w:val="0"/>
+          <w:bCs/>
+          <w:sz w:val="18"/>
+          <w:szCs w:val="18"/>
+        </w:rPr>
+      </w:pPr>
+      <w:r>
+        <w:rPr>
+          <w:b w:val="0"/>
+          <w:bCs/>
+          <w:sz w:val="18"/>
+          <w:szCs w:val="18"/>
+        </w:rPr>
+        <w:t>We calculate the dominations of each skyline point.</w:t>
+      </w:r>
+    </w:p>
+    <w:p>
+      <w:pPr>
+        <w:pStyle w:val="Head2"/>
+        <w:numPr>
+          <w:ilvl w:val="0"/>
+          <w:numId w:val="36"/>
+        </w:numPr>
+        <w:rPr>
+          <w:b w:val="0"/>
+          <w:bCs/>
+          <w:sz w:val="18"/>
+          <w:szCs w:val="18"/>
+        </w:rPr>
+      </w:pPr>
+      <w:r>
+        <w:rPr>
+          <w:b w:val="0"/>
+          <w:bCs/>
+          <w:sz w:val="18"/>
+          <w:szCs w:val="18"/>
+        </w:rPr>
+        <w:t>Sort them by descending order.</w:t>
+      </w:r>
+    </w:p>
+    <w:p>
+      <w:pPr>
+        <w:pStyle w:val="Head2"/>
+        <w:numPr>
+          <w:ilvl w:val="0"/>
+          <w:numId w:val="36"/>
+        </w:numPr>
+        <w:rPr>
+          <w:b w:val="0"/>
+          <w:bCs/>
+          <w:sz w:val="18"/>
+          <w:szCs w:val="18"/>
+        </w:rPr>
+      </w:pPr>
+      <w:r>
+        <w:rPr>
+          <w:b w:val="0"/>
+          <w:bCs/>
+          <w:sz w:val="18"/>
+          <w:szCs w:val="18"/>
+        </w:rPr>
+        <w:t xml:space="preserve">Take the first </w:t>
+      </w:r>
+      <w:r>
+        <w:rPr>
+          <w:b w:val="0"/>
+          <w:bCs/>
+          <w:i/>
+          <w:iCs/>
+          <w:sz w:val="18"/>
+          <w:szCs w:val="18"/>
+        </w:rPr>
+        <w:t>topk</w:t>
+      </w:r>
+      <w:r>
+        <w:rPr>
+          <w:b w:val="0"/>
+          <w:bCs/>
+          <w:i/>
+          <w:iCs/>
+          <w:sz w:val="18"/>
+          <w:szCs w:val="18"/>
+        </w:rPr>
+        <w:t xml:space="preserve"> </w:t>
+      </w:r>
+      <w:r>
+        <w:rPr>
+          <w:b w:val="0"/>
+          <w:bCs/>
+          <w:sz w:val="18"/>
+          <w:szCs w:val="18"/>
+        </w:rPr>
+        <w:t>points with the most dominations.</w:t>
+      </w:r>
+    </w:p>
+    <w:p>
+      <w:pPr>
+        <w:pStyle w:val="Head2"/>
+      </w:pPr>
+    </w:p>
+    <w:p>
+      <w:pPr>
         <w:pStyle w:val="Head1"/>
       </w:pPr>
       <w:r>
@@ -3720,7 +4122,6 @@
         </w:rPr>
         <w:t xml:space="preserve">In this paper, we introduced skyline and </w:t>
       </w:r>
-      <w:proofErr w:type="gramStart"/>
       <w:r>
         <w:rPr>
           <w:i/>
@@ -3729,7 +4130,6 @@
         </w:rPr>
         <w:t>top-k</w:t>
       </w:r>
-      <w:proofErr w:type="gramEnd"/>
       <w:r>
         <w:rPr>
           <w:i/>
@@ -3772,14 +4172,46 @@
         </w:rPr>
         <w:t xml:space="preserve">As we said before, </w:t>
       </w:r>
-      <w:proofErr w:type="gramStart"/>
       <w:r>
         <w:rPr>
           <w:i/>
           <w:iCs/>
           <w:lang w:eastAsia="it-IT"/>
         </w:rPr>
-        <w:t>t</w:t>
+        <w:t>top-k</w:t>
+      </w:r>
+      <w:r>
+        <w:rPr>
+          <w:lang w:eastAsia="it-IT"/>
+        </w:rPr>
+        <w:t xml:space="preserve"> dominating queries and skyline queries are important types of queries that are widely used in databases </w:t>
+      </w:r>
+      <w:r>
+        <w:rPr>
+          <w:lang w:eastAsia="it-IT"/>
+        </w:rPr>
+        <w:lastRenderedPageBreak/>
+        <w:t>and data management systems</w:t>
+      </w:r>
+      <w:r>
+        <w:rPr>
+          <w:lang w:eastAsia="it-IT"/>
+        </w:rPr>
+        <w:t>. The vast number of independent data sources and the high rate of data generation have made a centralized assembly of data at one location infeasible. Consequently, data are increasingly stored in a distributed way, therefore distributed query processing has become an important</w:t>
+      </w:r>
+    </w:p>
+    <w:p>
+      <w:pPr>
+        <w:pStyle w:val="Para"/>
+        <w:rPr>
+          <w:lang w:eastAsia="it-IT"/>
+        </w:rPr>
+      </w:pPr>
+      <w:r>
+        <w:rPr>
+          <w:lang w:eastAsia="it-IT"/>
+        </w:rPr>
+        <w:t xml:space="preserve">and challenging problem. There are several challenges in dealing with </w:t>
       </w:r>
       <w:r>
         <w:rPr>
@@ -3787,74 +4219,13 @@
           <w:iCs/>
           <w:lang w:eastAsia="it-IT"/>
         </w:rPr>
-        <w:t>op-k</w:t>
-      </w:r>
-      <w:proofErr w:type="gramEnd"/>
-      <w:r>
-        <w:rPr>
-          <w:lang w:eastAsia="it-IT"/>
-        </w:rPr>
-        <w:t xml:space="preserve"> dominating queries and skyline queries are important types of queries that are widely used in databases and data management systems</w:t>
-      </w:r>
-      <w:r>
-        <w:rPr>
-          <w:lang w:eastAsia="it-IT"/>
-        </w:rPr>
-        <w:t>. T</w:t>
-      </w:r>
-      <w:r>
-        <w:rPr>
-          <w:lang w:eastAsia="it-IT"/>
-        </w:rPr>
-        <w:t>he vast number of independent data</w:t>
-      </w:r>
-      <w:r>
-        <w:rPr>
-          <w:lang w:eastAsia="it-IT"/>
-        </w:rPr>
-        <w:t xml:space="preserve"> </w:t>
-      </w:r>
-      <w:r>
-        <w:rPr>
-          <w:lang w:eastAsia="it-IT"/>
-        </w:rPr>
-        <w:t>sources and the high rate of data generation have made a centralized</w:t>
-      </w:r>
-      <w:r>
-        <w:rPr>
-          <w:lang w:eastAsia="it-IT"/>
-        </w:rPr>
-        <w:t xml:space="preserve"> </w:t>
-      </w:r>
-      <w:r>
-        <w:rPr>
-          <w:lang w:eastAsia="it-IT"/>
-        </w:rPr>
-        <w:t xml:space="preserve">assembly of data at one location infeasible. </w:t>
-      </w:r>
-      <w:r>
-        <w:rPr>
-          <w:lang w:eastAsia="it-IT"/>
-        </w:rPr>
-        <w:t>Consequently</w:t>
-      </w:r>
-      <w:r>
-        <w:rPr>
-          <w:lang w:eastAsia="it-IT"/>
-        </w:rPr>
-        <w:t>, data are increasingly stored in a distributed way,</w:t>
-      </w:r>
-      <w:r>
-        <w:rPr>
-          <w:lang w:eastAsia="it-IT"/>
-        </w:rPr>
-        <w:t xml:space="preserve"> </w:t>
-      </w:r>
-      <w:r>
-        <w:rPr>
-          <w:lang w:eastAsia="it-IT"/>
-        </w:rPr>
-        <w:t>therefore distributed query processing has become an important</w:t>
+        <w:t>top-k</w:t>
+      </w:r>
+      <w:r>
+        <w:rPr>
+          <w:lang w:eastAsia="it-IT"/>
+        </w:rPr>
+        <w:t xml:space="preserve"> dominating queries and skyline queries, including the need to efficiently process large datasets, the need to handle complex dominance and preference relationships, and the need to support efficient updates and maintenance of the queries over time.</w:t>
       </w:r>
     </w:p>
     <w:p>
@@ -3864,115 +4235,101 @@
           <w:lang w:eastAsia="it-IT"/>
         </w:rPr>
       </w:pPr>
-      <w:r>
-        <w:rPr>
-          <w:lang w:eastAsia="it-IT"/>
-        </w:rPr>
-        <w:t>and challenging problem</w:t>
-      </w:r>
-      <w:r>
-        <w:rPr>
-          <w:lang w:eastAsia="it-IT"/>
-        </w:rPr>
-        <w:t xml:space="preserve">. </w:t>
-      </w:r>
-      <w:r>
-        <w:rPr>
-          <w:lang w:eastAsia="it-IT"/>
-        </w:rPr>
-        <w:t xml:space="preserve">There are several challenges in dealing with </w:t>
-      </w:r>
-      <w:proofErr w:type="gramStart"/>
-      <w:r>
-        <w:rPr>
-          <w:i/>
-          <w:iCs/>
-          <w:lang w:eastAsia="it-IT"/>
-        </w:rPr>
-        <w:t>top-k</w:t>
-      </w:r>
-      <w:proofErr w:type="gramEnd"/>
-      <w:r>
-        <w:rPr>
-          <w:lang w:eastAsia="it-IT"/>
-        </w:rPr>
-        <w:t xml:space="preserve"> dominating queries and skyline queries, including the need to efficiently process large datasets, the need to handle complex dominance and preference relationships, and the need to support efficient updates and maintenance of the queries over time.</w:t>
-      </w:r>
     </w:p>
     <w:p>
       <w:pPr>
         <w:pStyle w:val="Para"/>
         <w:rPr>
-          <w:lang w:eastAsia="it-IT"/>
-        </w:rPr>
-      </w:pPr>
+          <w:lang w:val="en-150" w:eastAsia="it-IT"/>
+        </w:rPr>
+      </w:pPr>
+      <w:r>
+        <w:rPr>
+          <w:lang w:eastAsia="it-IT"/>
+        </w:rPr>
+        <w:t>There is ongoing work in the field to address these challenges and improve the performance and capabilities of top-k dominating queries and skyline queries. This includes the development of new algorithms and data structures, as well as the use of specialized hardware and distributed systems to support the processing of large and complex datasets.</w:t>
+      </w:r>
     </w:p>
     <w:p>
       <w:pPr>
         <w:pStyle w:val="Para"/>
-        <w:rPr>
-          <w:lang w:val="en-150" w:eastAsia="it-IT"/>
-        </w:rPr>
-      </w:pPr>
-      <w:r>
-        <w:rPr>
-          <w:lang w:eastAsia="it-IT"/>
-        </w:rPr>
-        <w:t>There is ongoing work in the field to address these challenges and improve the performance and capabilities of top-k dominating queries and skyline queries. This includes the development of new algorithms and data structures, as well as the use of specialized hardware and distributed systems to support the processing of large and complex datasets.</w:t>
+      </w:pPr>
+      <w:r>
+        <w:rPr>
+          <w:lang w:eastAsia="it-IT"/>
+        </w:rPr>
+        <w:t xml:space="preserve"> </w:t>
       </w:r>
     </w:p>
     <w:p>
       <w:pPr>
-        <w:pStyle w:val="Para"/>
-      </w:pPr>
-      <w:r>
-        <w:rPr>
-          <w:lang w:eastAsia="it-IT"/>
-        </w:rPr>
-        <w:t xml:space="preserve"> </w:t>
+        <w:pStyle w:val="AckHead"/>
+        <w:rPr>
+          <w14:ligatures w14:val="standard"/>
+        </w:rPr>
+      </w:pPr>
+      <w:r>
+        <w:rPr>
+          <w14:ligatures w14:val="standard"/>
+        </w:rPr>
+        <w:t>ACKNOWLEDGMENTS</w:t>
       </w:r>
     </w:p>
     <w:p>
       <w:pPr>
-        <w:pStyle w:val="AckHead"/>
-        <w:rPr>
+        <w:pStyle w:val="AckPara"/>
+        <w:rPr>
+          <w:lang w:eastAsia="it-IT"/>
           <w14:ligatures w14:val="standard"/>
         </w:rPr>
       </w:pPr>
       <w:r>
         <w:rPr>
+          <w:lang w:eastAsia="it-IT"/>
           <w14:ligatures w14:val="standard"/>
         </w:rPr>
-        <w:t>ACKNOWLEDGMENTS</w:t>
+        <w:t xml:space="preserve">This paper was built for educational purposes for the lesson “Technologies for Big Data Analytics” of the MSc program “Data &amp; Web Science” of </w:t>
+      </w:r>
+      <w:r>
+        <w:rPr>
+          <w:lang w:eastAsia="it-IT"/>
+          <w14:ligatures w14:val="standard"/>
+        </w:rPr>
+        <w:t xml:space="preserve">Department of Informatics at </w:t>
+      </w:r>
+      <w:r>
+        <w:rPr>
+          <w:lang w:eastAsia="it-IT"/>
+          <w14:ligatures w14:val="standard"/>
+        </w:rPr>
+        <w:t>Aristotle University of Thessaloniki.</w:t>
       </w:r>
     </w:p>
     <w:p>
       <w:pPr>
         <w:pStyle w:val="AckPara"/>
         <w:rPr>
-          <w:lang w:eastAsia="it-IT"/>
           <w14:ligatures w14:val="standard"/>
         </w:rPr>
       </w:pPr>
-      <w:r>
-        <w:rPr>
-          <w:lang w:eastAsia="it-IT"/>
-          <w14:ligatures w14:val="standard"/>
-        </w:rPr>
-        <w:t>This paper was built for educational purposes for the lesson “Technologies for Big Data Analytics” of the MSc program “Data &amp; Web Science” of Aristotle University of Thessaloniki.</w:t>
-      </w:r>
     </w:p>
     <w:p>
       <w:pPr>
-        <w:pStyle w:val="AckPara"/>
+        <w:pStyle w:val="ReferenceHead"/>
         <w:rPr>
           <w14:ligatures w14:val="standard"/>
         </w:rPr>
       </w:pPr>
+      <w:r>
+        <w:rPr>
+          <w14:ligatures w14:val="standard"/>
+        </w:rPr>
+        <w:t>REFERENCES</w:t>
+      </w:r>
     </w:p>
     <w:p>
       <w:pPr>
-        <w:pStyle w:val="ReferenceHead"/>
+        <w:pStyle w:val="Bibentry"/>
         <w:rPr>
           <w14:ligatures w14:val="standard"/>
         </w:rPr>
@@ -3981,8 +4338,16 @@
         <w:rPr>
           <w14:ligatures w14:val="standard"/>
         </w:rPr>
-        <w:lastRenderedPageBreak/>
-        <w:t>REFERENCES</w:t>
+        <w:t>[1]</w:t>
+      </w:r>
+      <w:r>
+        <w:rPr>
+          <w14:ligatures w14:val="standard"/>
+        </w:rPr>
+        <w:tab/>
+      </w:r>
+      <w:r>
+        <w:t>Christos Kalyvas and Theodoros Tzouramanis. 2017. A survey of skyline query processing. arXiv preprint arXiv:1704.01788 (2017).</w:t>
       </w:r>
     </w:p>
     <w:p>
@@ -3996,7 +4361,7 @@
         <w:rPr>
           <w14:ligatures w14:val="standard"/>
         </w:rPr>
-        <w:t>[1]</w:t>
+        <w:t>[2]</w:t>
       </w:r>
       <w:r>
         <w:rPr>
@@ -4005,37 +4370,24 @@
         <w:tab/>
       </w:r>
       <w:r>
-        <w:t xml:space="preserve">Christos </w:t>
-      </w:r>
-      <w:proofErr w:type="spellStart"/>
-      <w:r>
-        <w:t>Kalyvas</w:t>
-      </w:r>
-      <w:proofErr w:type="spellEnd"/>
-      <w:r>
-        <w:t xml:space="preserve"> and Theodoros </w:t>
-      </w:r>
-      <w:proofErr w:type="spellStart"/>
-      <w:r>
-        <w:t>Tzouramanis</w:t>
-      </w:r>
-      <w:proofErr w:type="spellEnd"/>
-      <w:r>
-        <w:t xml:space="preserve">. 2017. A survey of skyline query processing. </w:t>
-      </w:r>
-      <w:proofErr w:type="spellStart"/>
-      <w:r>
-        <w:t>arXiv</w:t>
-      </w:r>
-      <w:proofErr w:type="spellEnd"/>
-      <w:r>
-        <w:t xml:space="preserve"> preprint arXiv:1704.01788 (2017).</w:t>
+        <w:rPr>
+          <w:rStyle w:val="FirstName"/>
+          <w14:ligatures w14:val="standard"/>
+        </w:rPr>
+        <w:t>Hose, K., Vlachou, A. A survey of skyline processing in highly distributed environments. The VLDB Journal 21, 359–384 (2012). https://doi.org/10.1007/s00778-011-0246-6</w:t>
+      </w:r>
+      <w:r>
+        <w:rPr>
+          <w14:ligatures w14:val="standard"/>
+        </w:rPr>
+        <w:t>.</w:t>
       </w:r>
     </w:p>
     <w:p>
       <w:pPr>
         <w:pStyle w:val="Bibentry"/>
         <w:rPr>
+          <w:rStyle w:val="EdFirstName"/>
           <w14:ligatures w14:val="standard"/>
         </w:rPr>
       </w:pPr>
@@ -4043,7 +4395,7 @@
         <w:rPr>
           <w14:ligatures w14:val="standard"/>
         </w:rPr>
-        <w:t>[2]</w:t>
+        <w:t>[3]</w:t>
       </w:r>
       <w:r>
         <w:rPr>
@@ -4056,23 +4408,63 @@
           <w:rStyle w:val="FirstName"/>
           <w14:ligatures w14:val="standard"/>
         </w:rPr>
-        <w:t xml:space="preserve">Hose, K., </w:t>
-      </w:r>
-      <w:proofErr w:type="spellStart"/>
+        <w:t>Dimitris Papadias, Yufei Tao, Greg Fu, and Bernhard</w:t>
+      </w:r>
       <w:r>
         <w:rPr>
           <w:rStyle w:val="FirstName"/>
           <w14:ligatures w14:val="standard"/>
         </w:rPr>
-        <w:t>Vlachou</w:t>
-      </w:r>
-      <w:proofErr w:type="spellEnd"/>
+        <w:t xml:space="preserve"> </w:t>
+      </w:r>
       <w:r>
         <w:rPr>
           <w:rStyle w:val="FirstName"/>
           <w14:ligatures w14:val="standard"/>
         </w:rPr>
-        <w:t>, A. A survey of skyline processing in highly distributed environments. The VLDB Journal 21, 359–384 (2012). https://doi.org/10.1007/s00778-011-0246-6</w:t>
+        <w:t>Seeger. 2005. Progressive</w:t>
+      </w:r>
+      <w:r>
+        <w:rPr>
+          <w:rStyle w:val="FirstName"/>
+          <w14:ligatures w14:val="standard"/>
+        </w:rPr>
+        <w:t xml:space="preserve"> </w:t>
+      </w:r>
+      <w:r>
+        <w:rPr>
+          <w:rStyle w:val="FirstName"/>
+          <w14:ligatures w14:val="standard"/>
+        </w:rPr>
+        <w:t>skyline computation in</w:t>
+      </w:r>
+      <w:r>
+        <w:rPr>
+          <w:rStyle w:val="FirstName"/>
+          <w14:ligatures w14:val="standard"/>
+        </w:rPr>
+        <w:t xml:space="preserve"> </w:t>
+      </w:r>
+      <w:r>
+        <w:rPr>
+          <w:rStyle w:val="FirstName"/>
+          <w14:ligatures w14:val="standard"/>
+        </w:rPr>
+        <w:t>database systems. ACM Transactions on Database</w:t>
+      </w:r>
+      <w:r>
+        <w:rPr>
+          <w:rStyle w:val="FirstName"/>
+          <w14:ligatures w14:val="standard"/>
+        </w:rPr>
+        <w:t xml:space="preserve"> </w:t>
+      </w:r>
+      <w:r>
+        <w:rPr>
+          <w:rStyle w:val="FirstName"/>
+          <w14:ligatures w14:val="standard"/>
+        </w:rPr>
+        <w:t>Systems (TODS) 30, 1 (2005), 41–82</w:t>
       </w:r>
       <w:r>
         <w:rPr>
@@ -4091,116 +4483,24 @@
       </w:pPr>
       <w:r>
         <w:rPr>
+          <w:rStyle w:val="EdFirstName"/>
           <w14:ligatures w14:val="standard"/>
         </w:rPr>
-        <w:t>[3]</w:t>
-      </w:r>
-      <w:r>
-        <w:rPr>
+        <w:t xml:space="preserve">[4] </w:t>
+      </w:r>
+      <w:r>
+        <w:rPr>
+          <w:rStyle w:val="EdFirstName"/>
           <w14:ligatures w14:val="standard"/>
         </w:rPr>
         <w:tab/>
       </w:r>
       <w:r>
         <w:rPr>
-          <w:rStyle w:val="FirstName"/>
+          <w:rStyle w:val="EdFirstName"/>
           <w14:ligatures w14:val="standard"/>
         </w:rPr>
-        <w:t xml:space="preserve">Dimitris </w:t>
-      </w:r>
-      <w:proofErr w:type="spellStart"/>
-      <w:r>
-        <w:rPr>
-          <w:rStyle w:val="FirstName"/>
-          <w14:ligatures w14:val="standard"/>
-        </w:rPr>
-        <w:t>Papadias</w:t>
-      </w:r>
-      <w:proofErr w:type="spellEnd"/>
-      <w:r>
-        <w:rPr>
-          <w:rStyle w:val="FirstName"/>
-          <w14:ligatures w14:val="standard"/>
-        </w:rPr>
-        <w:t xml:space="preserve">, </w:t>
-      </w:r>
-      <w:proofErr w:type="spellStart"/>
-      <w:r>
-        <w:rPr>
-          <w:rStyle w:val="FirstName"/>
-          <w14:ligatures w14:val="standard"/>
-        </w:rPr>
-        <w:t>Yufei</w:t>
-      </w:r>
-      <w:proofErr w:type="spellEnd"/>
-      <w:r>
-        <w:rPr>
-          <w:rStyle w:val="FirstName"/>
-          <w14:ligatures w14:val="standard"/>
-        </w:rPr>
-        <w:t xml:space="preserve"> Tao, Greg Fu, and Bernhard</w:t>
-      </w:r>
-      <w:r>
-        <w:rPr>
-          <w:rStyle w:val="FirstName"/>
-          <w14:ligatures w14:val="standard"/>
-        </w:rPr>
-        <w:t xml:space="preserve"> </w:t>
-      </w:r>
-      <w:r>
-        <w:rPr>
-          <w:rStyle w:val="FirstName"/>
-          <w14:ligatures w14:val="standard"/>
-        </w:rPr>
-        <w:t>Seeger. 2005. Progressive</w:t>
-      </w:r>
-      <w:r>
-        <w:rPr>
-          <w:rStyle w:val="FirstName"/>
-          <w14:ligatures w14:val="standard"/>
-        </w:rPr>
-        <w:t xml:space="preserve"> </w:t>
-      </w:r>
-      <w:r>
-        <w:rPr>
-          <w:rStyle w:val="FirstName"/>
-          <w14:ligatures w14:val="standard"/>
-        </w:rPr>
-        <w:t>skyline computation in</w:t>
-      </w:r>
-      <w:r>
-        <w:rPr>
-          <w:rStyle w:val="FirstName"/>
-          <w14:ligatures w14:val="standard"/>
-        </w:rPr>
-        <w:t xml:space="preserve"> </w:t>
-      </w:r>
-      <w:r>
-        <w:rPr>
-          <w:rStyle w:val="FirstName"/>
-          <w14:ligatures w14:val="standard"/>
-        </w:rPr>
-        <w:t>database systems. ACM Transactions on Database</w:t>
-      </w:r>
-      <w:r>
-        <w:rPr>
-          <w:rStyle w:val="FirstName"/>
-          <w14:ligatures w14:val="standard"/>
-        </w:rPr>
-        <w:t xml:space="preserve"> </w:t>
-      </w:r>
-      <w:r>
-        <w:rPr>
-          <w:rStyle w:val="FirstName"/>
-          <w14:ligatures w14:val="standard"/>
-        </w:rPr>
-        <w:t>Systems (TODS) 30, 1 (2005), 41–82</w:t>
-      </w:r>
-      <w:r>
-        <w:rPr>
-          <w14:ligatures w14:val="standard"/>
-        </w:rPr>
-        <w:t>.</w:t>
+        <w:t>D. Papadias, Y. Tao, G. Fu, and B. Seeger. Progressive Skyline Computation in Database Systems. TODS, 30(1):41–82, 2005.</w:t>
       </w:r>
     </w:p>
     <w:p>
@@ -4216,7 +4516,7 @@
           <w:rStyle w:val="EdFirstName"/>
           <w14:ligatures w14:val="standard"/>
         </w:rPr>
-        <w:t xml:space="preserve">[4] </w:t>
+        <w:t xml:space="preserve">[5] </w:t>
       </w:r>
       <w:r>
         <w:rPr>
@@ -4230,117 +4530,21 @@
           <w:rStyle w:val="EdFirstName"/>
           <w14:ligatures w14:val="standard"/>
         </w:rPr>
-        <w:t xml:space="preserve">D. </w:t>
-      </w:r>
-      <w:proofErr w:type="spellStart"/>
+        <w:t>Eleftherios Tiakas, A. Papadopoulos, and Y.</w:t>
+      </w:r>
       <w:r>
         <w:rPr>
           <w:rStyle w:val="EdFirstName"/>
           <w14:ligatures w14:val="standard"/>
         </w:rPr>
-        <w:t>Papadias</w:t>
-      </w:r>
-      <w:proofErr w:type="spellEnd"/>
+        <w:t xml:space="preserve"> </w:t>
+      </w:r>
       <w:r>
         <w:rPr>
           <w:rStyle w:val="EdFirstName"/>
           <w14:ligatures w14:val="standard"/>
         </w:rPr>
-        <w:t>, Y. Tao, G. Fu, and B. Seeger. Progressive Skyline Computation in Database Systems. TODS, 30(1):41–82, 2005.</w:t>
-      </w:r>
-    </w:p>
-    <w:p>
-      <w:pPr>
-        <w:pStyle w:val="Bibentry"/>
-        <w:rPr>
-          <w:rStyle w:val="EdFirstName"/>
-          <w14:ligatures w14:val="standard"/>
-        </w:rPr>
-      </w:pPr>
-      <w:r>
-        <w:rPr>
-          <w:rStyle w:val="EdFirstName"/>
-          <w14:ligatures w14:val="standard"/>
-        </w:rPr>
-        <w:t xml:space="preserve">[5] </w:t>
-      </w:r>
-      <w:r>
-        <w:rPr>
-          <w:rStyle w:val="EdFirstName"/>
-          <w14:ligatures w14:val="standard"/>
-        </w:rPr>
-        <w:tab/>
-      </w:r>
-      <w:proofErr w:type="spellStart"/>
-      <w:r>
-        <w:rPr>
-          <w:rStyle w:val="EdFirstName"/>
-          <w14:ligatures w14:val="standard"/>
-        </w:rPr>
-        <w:t>Eleftherios</w:t>
-      </w:r>
-      <w:proofErr w:type="spellEnd"/>
-      <w:r>
-        <w:rPr>
-          <w:rStyle w:val="EdFirstName"/>
-          <w14:ligatures w14:val="standard"/>
-        </w:rPr>
-        <w:t xml:space="preserve"> </w:t>
-      </w:r>
-      <w:proofErr w:type="spellStart"/>
-      <w:r>
-        <w:rPr>
-          <w:rStyle w:val="EdFirstName"/>
-          <w14:ligatures w14:val="standard"/>
-        </w:rPr>
-        <w:t>Tiakas</w:t>
-      </w:r>
-      <w:proofErr w:type="spellEnd"/>
-      <w:r>
-        <w:rPr>
-          <w:rStyle w:val="EdFirstName"/>
-          <w14:ligatures w14:val="standard"/>
-        </w:rPr>
-        <w:t>, A. Papadopoulos, and Y.</w:t>
-      </w:r>
-      <w:r>
-        <w:rPr>
-          <w:rStyle w:val="EdFirstName"/>
-          <w14:ligatures w14:val="standard"/>
-        </w:rPr>
-        <w:t xml:space="preserve"> </w:t>
-      </w:r>
-      <w:proofErr w:type="spellStart"/>
-      <w:r>
-        <w:rPr>
-          <w:rStyle w:val="EdFirstName"/>
-          <w14:ligatures w14:val="standard"/>
-        </w:rPr>
-        <w:t>Manolopoulos</w:t>
-      </w:r>
-      <w:proofErr w:type="spellEnd"/>
-      <w:r>
-        <w:rPr>
-          <w:rStyle w:val="EdFirstName"/>
-          <w14:ligatures w14:val="standard"/>
-        </w:rPr>
-        <w:t xml:space="preserve">. 2015. Top-k Dominating </w:t>
-      </w:r>
-      <w:proofErr w:type="gramStart"/>
-      <w:r>
-        <w:rPr>
-          <w:rStyle w:val="EdFirstName"/>
-          <w14:ligatures w14:val="standard"/>
-        </w:rPr>
-        <w:t>Queries :</w:t>
-      </w:r>
-      <w:proofErr w:type="gramEnd"/>
-      <w:r>
-        <w:rPr>
-          <w:rStyle w:val="EdFirstName"/>
-          <w14:ligatures w14:val="standard"/>
-        </w:rPr>
-        <w:t xml:space="preserve"> a</w:t>
+        <w:t>Manolopoulos. 2015. Top-k Dominating Queries : a</w:t>
       </w:r>
       <w:r>
         <w:rPr>
@@ -4387,37 +4591,12 @@
         </w:rPr>
         <w:tab/>
       </w:r>
-      <w:proofErr w:type="spellStart"/>
       <w:r>
         <w:rPr>
           <w:rStyle w:val="EdFirstName"/>
           <w14:ligatures w14:val="standard"/>
         </w:rPr>
-        <w:t>Yiu</w:t>
-      </w:r>
-      <w:proofErr w:type="spellEnd"/>
-      <w:r>
-        <w:rPr>
-          <w:rStyle w:val="EdFirstName"/>
-          <w14:ligatures w14:val="standard"/>
-        </w:rPr>
-        <w:t xml:space="preserve">, M.L., </w:t>
-      </w:r>
-      <w:proofErr w:type="spellStart"/>
-      <w:r>
-        <w:rPr>
-          <w:rStyle w:val="EdFirstName"/>
-          <w14:ligatures w14:val="standard"/>
-        </w:rPr>
-        <w:t>Mamoulis</w:t>
-      </w:r>
-      <w:proofErr w:type="spellEnd"/>
-      <w:r>
-        <w:rPr>
-          <w:rStyle w:val="EdFirstName"/>
-          <w14:ligatures w14:val="standard"/>
-        </w:rPr>
-        <w:t>, N. Multi-dimensional top-k dominating queries. The VLDB Journal 18, 695–718 (2009). https://doi.org/10.1007/s00778-008-0117-y</w:t>
+        <w:t>Yiu, M.L., Mamoulis, N. Multi-dimensional top-k dominating queries. The VLDB Journal 18, 695–718 (2009). https://doi.org/10.1007/s00778-008-0117-y</w:t>
       </w:r>
     </w:p>
     <w:p>
@@ -5623,6 +5802,92 @@
     </w:lvl>
   </w:abstractNum>
   <w:abstractNum w:abstractNumId="16" w15:restartNumberingAfterBreak="0">
+    <w:nsid w:val="286863C5"/>
+    <w:multiLevelType w:val="hybridMultilevel"/>
+    <w:tmpl w:val="820A44DA"/>
+    <w:lvl w:ilvl="0" w:tplc="0C00000F">
+      <w:start w:val="1"/>
+      <w:numFmt w:val="decimal"/>
+      <w:lvlText w:val="%1."/>
+      <w:lvlJc w:val="left"/>
+      <w:pPr>
+        <w:ind w:left="720" w:hanging="360"/>
+      </w:pPr>
+    </w:lvl>
+    <w:lvl w:ilvl="1" w:tplc="0C000019" w:tentative="1">
+      <w:start w:val="1"/>
+      <w:numFmt w:val="lowerLetter"/>
+      <w:lvlText w:val="%2."/>
+      <w:lvlJc w:val="left"/>
+      <w:pPr>
+        <w:ind w:left="1440" w:hanging="360"/>
+      </w:pPr>
+    </w:lvl>
+    <w:lvl w:ilvl="2" w:tplc="0C00001B" w:tentative="1">
+      <w:start w:val="1"/>
+      <w:numFmt w:val="lowerRoman"/>
+      <w:lvlText w:val="%3."/>
+      <w:lvlJc w:val="right"/>
+      <w:pPr>
+        <w:ind w:left="2160" w:hanging="180"/>
+      </w:pPr>
+    </w:lvl>
+    <w:lvl w:ilvl="3" w:tplc="0C00000F" w:tentative="1">
+      <w:start w:val="1"/>
+      <w:numFmt w:val="decimal"/>
+      <w:lvlText w:val="%4."/>
+      <w:lvlJc w:val="left"/>
+      <w:pPr>
+        <w:ind w:left="2880" w:hanging="360"/>
+      </w:pPr>
+    </w:lvl>
+    <w:lvl w:ilvl="4" w:tplc="0C000019" w:tentative="1">
+      <w:start w:val="1"/>
+      <w:numFmt w:val="lowerLetter"/>
+      <w:lvlText w:val="%5."/>
+      <w:lvlJc w:val="left"/>
+      <w:pPr>
+        <w:ind w:left="3600" w:hanging="360"/>
+      </w:pPr>
+    </w:lvl>
+    <w:lvl w:ilvl="5" w:tplc="0C00001B" w:tentative="1">
+      <w:start w:val="1"/>
+      <w:numFmt w:val="lowerRoman"/>
+      <w:lvlText w:val="%6."/>
+      <w:lvlJc w:val="right"/>
+      <w:pPr>
+        <w:ind w:left="4320" w:hanging="180"/>
+      </w:pPr>
+    </w:lvl>
+    <w:lvl w:ilvl="6" w:tplc="0C00000F" w:tentative="1">
+      <w:start w:val="1"/>
+      <w:numFmt w:val="decimal"/>
+      <w:lvlText w:val="%7."/>
+      <w:lvlJc w:val="left"/>
+      <w:pPr>
+        <w:ind w:left="5040" w:hanging="360"/>
+      </w:pPr>
+    </w:lvl>
+    <w:lvl w:ilvl="7" w:tplc="0C000019" w:tentative="1">
+      <w:start w:val="1"/>
+      <w:numFmt w:val="lowerLetter"/>
+      <w:lvlText w:val="%8."/>
+      <w:lvlJc w:val="left"/>
+      <w:pPr>
+        <w:ind w:left="5760" w:hanging="360"/>
+      </w:pPr>
+    </w:lvl>
+    <w:lvl w:ilvl="8" w:tplc="0C00001B" w:tentative="1">
+      <w:start w:val="1"/>
+      <w:numFmt w:val="lowerRoman"/>
+      <w:lvlText w:val="%9."/>
+      <w:lvlJc w:val="right"/>
+      <w:pPr>
+        <w:ind w:left="6480" w:hanging="180"/>
+      </w:pPr>
+    </w:lvl>
+  </w:abstractNum>
+  <w:abstractNum w:abstractNumId="17" w15:restartNumberingAfterBreak="0">
     <w:nsid w:val="2D170EA7"/>
     <w:multiLevelType w:val="multilevel"/>
     <w:tmpl w:val="09B48B1C"/>
@@ -5757,7 +6022,7 @@
       </w:rPr>
     </w:lvl>
   </w:abstractNum>
-  <w:abstractNum w:abstractNumId="17" w15:restartNumberingAfterBreak="0">
+  <w:abstractNum w:abstractNumId="18" w15:restartNumberingAfterBreak="0">
     <w:nsid w:val="34BF3E54"/>
     <w:multiLevelType w:val="multilevel"/>
     <w:tmpl w:val="BAFE31E0"/>
@@ -5898,7 +6163,7 @@
       </w:rPr>
     </w:lvl>
   </w:abstractNum>
-  <w:abstractNum w:abstractNumId="18" w15:restartNumberingAfterBreak="0">
+  <w:abstractNum w:abstractNumId="19" w15:restartNumberingAfterBreak="0">
     <w:nsid w:val="3939095C"/>
     <w:multiLevelType w:val="hybridMultilevel"/>
     <w:tmpl w:val="3B0C83F2"/>
@@ -5987,7 +6252,93 @@
       </w:pPr>
     </w:lvl>
   </w:abstractNum>
-  <w:abstractNum w:abstractNumId="19" w15:restartNumberingAfterBreak="0">
+  <w:abstractNum w:abstractNumId="20" w15:restartNumberingAfterBreak="0">
+    <w:nsid w:val="3D8E24B9"/>
+    <w:multiLevelType w:val="hybridMultilevel"/>
+    <w:tmpl w:val="209ECDD4"/>
+    <w:lvl w:ilvl="0" w:tplc="0C00000F">
+      <w:start w:val="1"/>
+      <w:numFmt w:val="decimal"/>
+      <w:lvlText w:val="%1."/>
+      <w:lvlJc w:val="left"/>
+      <w:pPr>
+        <w:ind w:left="720" w:hanging="360"/>
+      </w:pPr>
+    </w:lvl>
+    <w:lvl w:ilvl="1" w:tplc="0C000019" w:tentative="1">
+      <w:start w:val="1"/>
+      <w:numFmt w:val="lowerLetter"/>
+      <w:lvlText w:val="%2."/>
+      <w:lvlJc w:val="left"/>
+      <w:pPr>
+        <w:ind w:left="1440" w:hanging="360"/>
+      </w:pPr>
+    </w:lvl>
+    <w:lvl w:ilvl="2" w:tplc="0C00001B" w:tentative="1">
+      <w:start w:val="1"/>
+      <w:numFmt w:val="lowerRoman"/>
+      <w:lvlText w:val="%3."/>
+      <w:lvlJc w:val="right"/>
+      <w:pPr>
+        <w:ind w:left="2160" w:hanging="180"/>
+      </w:pPr>
+    </w:lvl>
+    <w:lvl w:ilvl="3" w:tplc="0C00000F" w:tentative="1">
+      <w:start w:val="1"/>
+      <w:numFmt w:val="decimal"/>
+      <w:lvlText w:val="%4."/>
+      <w:lvlJc w:val="left"/>
+      <w:pPr>
+        <w:ind w:left="2880" w:hanging="360"/>
+      </w:pPr>
+    </w:lvl>
+    <w:lvl w:ilvl="4" w:tplc="0C000019" w:tentative="1">
+      <w:start w:val="1"/>
+      <w:numFmt w:val="lowerLetter"/>
+      <w:lvlText w:val="%5."/>
+      <w:lvlJc w:val="left"/>
+      <w:pPr>
+        <w:ind w:left="3600" w:hanging="360"/>
+      </w:pPr>
+    </w:lvl>
+    <w:lvl w:ilvl="5" w:tplc="0C00001B" w:tentative="1">
+      <w:start w:val="1"/>
+      <w:numFmt w:val="lowerRoman"/>
+      <w:lvlText w:val="%6."/>
+      <w:lvlJc w:val="right"/>
+      <w:pPr>
+        <w:ind w:left="4320" w:hanging="180"/>
+      </w:pPr>
+    </w:lvl>
+    <w:lvl w:ilvl="6" w:tplc="0C00000F" w:tentative="1">
+      <w:start w:val="1"/>
+      <w:numFmt w:val="decimal"/>
+      <w:lvlText w:val="%7."/>
+      <w:lvlJc w:val="left"/>
+      <w:pPr>
+        <w:ind w:left="5040" w:hanging="360"/>
+      </w:pPr>
+    </w:lvl>
+    <w:lvl w:ilvl="7" w:tplc="0C000019" w:tentative="1">
+      <w:start w:val="1"/>
+      <w:numFmt w:val="lowerLetter"/>
+      <w:lvlText w:val="%8."/>
+      <w:lvlJc w:val="left"/>
+      <w:pPr>
+        <w:ind w:left="5760" w:hanging="360"/>
+      </w:pPr>
+    </w:lvl>
+    <w:lvl w:ilvl="8" w:tplc="0C00001B" w:tentative="1">
+      <w:start w:val="1"/>
+      <w:numFmt w:val="lowerRoman"/>
+      <w:lvlText w:val="%9."/>
+      <w:lvlJc w:val="right"/>
+      <w:pPr>
+        <w:ind w:left="6480" w:hanging="180"/>
+      </w:pPr>
+    </w:lvl>
+  </w:abstractNum>
+  <w:abstractNum w:abstractNumId="21" w15:restartNumberingAfterBreak="0">
     <w:nsid w:val="3E35302A"/>
     <w:multiLevelType w:val="multilevel"/>
     <w:tmpl w:val="D2D257EA"/>
@@ -6100,7 +6451,7 @@
       </w:pPr>
     </w:lvl>
   </w:abstractNum>
-  <w:abstractNum w:abstractNumId="20" w15:restartNumberingAfterBreak="0">
+  <w:abstractNum w:abstractNumId="22" w15:restartNumberingAfterBreak="0">
     <w:nsid w:val="40733874"/>
     <w:multiLevelType w:val="hybridMultilevel"/>
     <w:tmpl w:val="F8B865E2"/>
@@ -6186,7 +6537,7 @@
       </w:pPr>
     </w:lvl>
   </w:abstractNum>
-  <w:abstractNum w:abstractNumId="21" w15:restartNumberingAfterBreak="0">
+  <w:abstractNum w:abstractNumId="23" w15:restartNumberingAfterBreak="0">
     <w:nsid w:val="46876897"/>
     <w:multiLevelType w:val="hybridMultilevel"/>
     <w:tmpl w:val="9284396A"/>
@@ -6303,7 +6654,7 @@
       </w:pPr>
     </w:lvl>
   </w:abstractNum>
-  <w:abstractNum w:abstractNumId="22" w15:restartNumberingAfterBreak="0">
+  <w:abstractNum w:abstractNumId="24" w15:restartNumberingAfterBreak="0">
     <w:nsid w:val="52CA544A"/>
     <w:multiLevelType w:val="singleLevel"/>
     <w:tmpl w:val="AED6D67E"/>
@@ -6330,7 +6681,7 @@
       </w:rPr>
     </w:lvl>
   </w:abstractNum>
-  <w:abstractNum w:abstractNumId="23" w15:restartNumberingAfterBreak="0">
+  <w:abstractNum w:abstractNumId="25" w15:restartNumberingAfterBreak="0">
     <w:nsid w:val="554B53A5"/>
     <w:multiLevelType w:val="multilevel"/>
     <w:tmpl w:val="1A2C5E10"/>
@@ -6471,7 +6822,7 @@
       </w:rPr>
     </w:lvl>
   </w:abstractNum>
-  <w:abstractNum w:abstractNumId="24" w15:restartNumberingAfterBreak="0">
+  <w:abstractNum w:abstractNumId="26" w15:restartNumberingAfterBreak="0">
     <w:nsid w:val="58F62450"/>
     <w:multiLevelType w:val="hybridMultilevel"/>
     <w:tmpl w:val="7B96D054"/>
@@ -6557,7 +6908,7 @@
       </w:pPr>
     </w:lvl>
   </w:abstractNum>
-  <w:abstractNum w:abstractNumId="25" w15:restartNumberingAfterBreak="0">
+  <w:abstractNum w:abstractNumId="27" w15:restartNumberingAfterBreak="0">
     <w:nsid w:val="60560767"/>
     <w:multiLevelType w:val="multilevel"/>
     <w:tmpl w:val="0409001D"/>
@@ -6643,7 +6994,7 @@
       </w:pPr>
     </w:lvl>
   </w:abstractNum>
-  <w:abstractNum w:abstractNumId="26" w15:restartNumberingAfterBreak="0">
+  <w:abstractNum w:abstractNumId="28" w15:restartNumberingAfterBreak="0">
     <w:nsid w:val="612D4DC5"/>
     <w:multiLevelType w:val="hybridMultilevel"/>
     <w:tmpl w:val="C13A82DE"/>
@@ -6757,7 +7108,7 @@
       </w:rPr>
     </w:lvl>
   </w:abstractNum>
-  <w:abstractNum w:abstractNumId="27" w15:restartNumberingAfterBreak="0">
+  <w:abstractNum w:abstractNumId="29" w15:restartNumberingAfterBreak="0">
     <w:nsid w:val="6204797A"/>
     <w:multiLevelType w:val="hybridMultilevel"/>
     <w:tmpl w:val="E97A8A70"/>
@@ -6874,7 +7225,7 @@
       </w:pPr>
     </w:lvl>
   </w:abstractNum>
-  <w:abstractNum w:abstractNumId="28" w15:restartNumberingAfterBreak="0">
+  <w:abstractNum w:abstractNumId="30" w15:restartNumberingAfterBreak="0">
     <w:nsid w:val="67445E99"/>
     <w:multiLevelType w:val="multilevel"/>
     <w:tmpl w:val="9F46EC34"/>
@@ -7015,7 +7366,7 @@
       </w:rPr>
     </w:lvl>
   </w:abstractNum>
-  <w:abstractNum w:abstractNumId="29" w15:restartNumberingAfterBreak="0">
+  <w:abstractNum w:abstractNumId="31" w15:restartNumberingAfterBreak="0">
     <w:nsid w:val="6B415F8A"/>
     <w:multiLevelType w:val="multilevel"/>
     <w:tmpl w:val="0409001D"/>
@@ -7101,7 +7452,7 @@
       </w:pPr>
     </w:lvl>
   </w:abstractNum>
-  <w:abstractNum w:abstractNumId="30" w15:restartNumberingAfterBreak="0">
+  <w:abstractNum w:abstractNumId="32" w15:restartNumberingAfterBreak="0">
     <w:nsid w:val="6B8E7CF9"/>
     <w:multiLevelType w:val="hybridMultilevel"/>
     <w:tmpl w:val="4E7C556E"/>
@@ -7218,7 +7569,7 @@
       </w:pPr>
     </w:lvl>
   </w:abstractNum>
-  <w:abstractNum w:abstractNumId="31" w15:restartNumberingAfterBreak="0">
+  <w:abstractNum w:abstractNumId="33" w15:restartNumberingAfterBreak="0">
     <w:nsid w:val="799051AC"/>
     <w:multiLevelType w:val="multilevel"/>
     <w:tmpl w:val="04090023"/>
@@ -7309,7 +7660,7 @@
       </w:pPr>
     </w:lvl>
   </w:abstractNum>
-  <w:abstractNum w:abstractNumId="32" w15:restartNumberingAfterBreak="0">
+  <w:abstractNum w:abstractNumId="34" w15:restartNumberingAfterBreak="0">
     <w:nsid w:val="7E7B01F4"/>
     <w:multiLevelType w:val="hybridMultilevel"/>
     <w:tmpl w:val="4EF20644"/>
@@ -7422,31 +7773,31 @@
     </w:lvl>
   </w:abstractNum>
   <w:num w:numId="1" w16cid:durableId="1406607823">
-    <w:abstractNumId w:val="31"/>
+    <w:abstractNumId w:val="33"/>
   </w:num>
   <w:num w:numId="2" w16cid:durableId="1627738604">
-    <w:abstractNumId w:val="16"/>
+    <w:abstractNumId w:val="17"/>
   </w:num>
   <w:num w:numId="3" w16cid:durableId="1364479497">
     <w:abstractNumId w:val="10"/>
   </w:num>
   <w:num w:numId="4" w16cid:durableId="478350953">
+    <w:abstractNumId w:val="32"/>
+  </w:num>
+  <w:num w:numId="5" w16cid:durableId="2090544289">
+    <w:abstractNumId w:val="23"/>
+  </w:num>
+  <w:num w:numId="6" w16cid:durableId="1944071326">
+    <w:abstractNumId w:val="18"/>
+  </w:num>
+  <w:num w:numId="7" w16cid:durableId="989866015">
     <w:abstractNumId w:val="30"/>
   </w:num>
-  <w:num w:numId="5" w16cid:durableId="2090544289">
-    <w:abstractNumId w:val="21"/>
-  </w:num>
-  <w:num w:numId="6" w16cid:durableId="1944071326">
-    <w:abstractNumId w:val="17"/>
-  </w:num>
-  <w:num w:numId="7" w16cid:durableId="989866015">
-    <w:abstractNumId w:val="28"/>
-  </w:num>
   <w:num w:numId="8" w16cid:durableId="582033150">
-    <w:abstractNumId w:val="23"/>
+    <w:abstractNumId w:val="25"/>
   </w:num>
   <w:num w:numId="9" w16cid:durableId="1965888260">
-    <w:abstractNumId w:val="27"/>
+    <w:abstractNumId w:val="29"/>
   </w:num>
   <w:num w:numId="10" w16cid:durableId="1827016091">
     <w:abstractNumId w:val="9"/>
@@ -7479,28 +7830,28 @@
     <w:abstractNumId w:val="0"/>
   </w:num>
   <w:num w:numId="20" w16cid:durableId="1985700365">
-    <w:abstractNumId w:val="22"/>
+    <w:abstractNumId w:val="24"/>
   </w:num>
   <w:num w:numId="21" w16cid:durableId="2089770352">
-    <w:abstractNumId w:val="26"/>
+    <w:abstractNumId w:val="28"/>
   </w:num>
   <w:num w:numId="22" w16cid:durableId="2046832451">
-    <w:abstractNumId w:val="32"/>
+    <w:abstractNumId w:val="34"/>
   </w:num>
   <w:num w:numId="23" w16cid:durableId="518353313">
     <w:abstractNumId w:val="15"/>
   </w:num>
   <w:num w:numId="24" w16cid:durableId="443774479">
-    <w:abstractNumId w:val="29"/>
+    <w:abstractNumId w:val="31"/>
   </w:num>
   <w:num w:numId="25" w16cid:durableId="1875996039">
-    <w:abstractNumId w:val="25"/>
+    <w:abstractNumId w:val="27"/>
   </w:num>
   <w:num w:numId="26" w16cid:durableId="1496337424">
-    <w:abstractNumId w:val="18"/>
+    <w:abstractNumId w:val="19"/>
   </w:num>
   <w:num w:numId="27" w16cid:durableId="98913747">
-    <w:abstractNumId w:val="20"/>
+    <w:abstractNumId w:val="22"/>
     <w:lvlOverride w:ilvl="0">
       <w:startOverride w:val="1"/>
     </w:lvlOverride>
@@ -7530,7 +7881,7 @@
     </w:lvlOverride>
   </w:num>
   <w:num w:numId="28" w16cid:durableId="1418986307">
-    <w:abstractNumId w:val="18"/>
+    <w:abstractNumId w:val="19"/>
     <w:lvlOverride w:ilvl="0">
       <w:startOverride w:val="1"/>
     </w:lvlOverride>
@@ -7558,7 +7909,7 @@
     </w:lvlOverride>
   </w:num>
   <w:num w:numId="29" w16cid:durableId="955137721">
-    <w:abstractNumId w:val="19"/>
+    <w:abstractNumId w:val="21"/>
   </w:num>
   <w:num w:numId="30" w16cid:durableId="92945961">
     <w:abstractNumId w:val="14"/>
@@ -7573,7 +7924,13 @@
     <w:abstractNumId w:val="13"/>
   </w:num>
   <w:num w:numId="34" w16cid:durableId="1081946944">
-    <w:abstractNumId w:val="24"/>
+    <w:abstractNumId w:val="26"/>
+  </w:num>
+  <w:num w:numId="35" w16cid:durableId="1184132918">
+    <w:abstractNumId w:val="20"/>
+  </w:num>
+  <w:num w:numId="36" w16cid:durableId="861553535">
+    <w:abstractNumId w:val="16"/>
   </w:num>
   <w:numIdMacAtCleanup w:val="22"/>
 </w:numbering>

</xml_diff>

<commit_message>
Update report and create build script
</commit_message>
<xml_diff>
--- a/report.docx
+++ b/report.docx
@@ -19,7 +19,7 @@
     </w:p>
     <w:p>
       <w:pPr>
-        <w:pStyle w:val="Subtitle"/>
+        <w:pStyle w:val="af5"/>
         <w:rPr>
           <w14:ligatures w14:val="standard"/>
         </w:rPr>
@@ -58,7 +58,7 @@
     </w:p>
     <w:tbl>
       <w:tblPr>
-        <w:tblStyle w:val="TableGrid"/>
+        <w:tblStyle w:val="ab"/>
         <w:tblW w:w="0" w:type="auto"/>
         <w:jc w:val="center"/>
         <w:tblBorders>
@@ -92,11 +92,19 @@
                 <w:rStyle w:val="FirstName"/>
               </w:rPr>
             </w:pPr>
+            <w:proofErr w:type="spellStart"/>
             <w:r>
               <w:rPr>
                 <w:rStyle w:val="FirstName"/>
               </w:rPr>
-              <w:t>Emmanouil Kalyvas</w:t>
+              <w:t>Emmanouil</w:t>
+            </w:r>
+            <w:proofErr w:type="spellEnd"/>
+            <w:r>
+              <w:rPr>
+                <w:rStyle w:val="FirstName"/>
+              </w:rPr>
+              <w:t xml:space="preserve"> Kalyvas</w:t>
             </w:r>
           </w:p>
           <w:p>
@@ -217,8 +225,16 @@
               <w:rPr>
                 <w:rStyle w:val="FirstName"/>
               </w:rPr>
-              <w:t>Vasileios Ntaoulas</w:t>
+              <w:t xml:space="preserve">Vasileios </w:t>
             </w:r>
+            <w:proofErr w:type="spellStart"/>
+            <w:r>
+              <w:rPr>
+                <w:rStyle w:val="FirstName"/>
+              </w:rPr>
+              <w:t>Ntaoulas</w:t>
+            </w:r>
+            <w:proofErr w:type="spellEnd"/>
           </w:p>
           <w:p>
             <w:pPr>
@@ -604,13 +620,13 @@
         <w:rPr>
           <w:lang w:eastAsia="it-IT"/>
         </w:rPr>
-        <w:t xml:space="preserve"> queries, which use specific ranking functions and criteria, skyline queries consider the </w:t>
-      </w:r>
-      <w:r>
-        <w:rPr>
-          <w:lang w:eastAsia="it-IT"/>
-        </w:rPr>
-        <w:t>preferences of users over the attributes of the data. These preferences, which might include things like personal likes and dislikes or preferred vacation destinations, are used to identify the subset of data that is most interesting and preferred based on the preferences of all users. This subset, known as the skyline set or pareto optimal set, represents the most interesting and preferred items in the dataset.</w:t>
+        <w:t xml:space="preserve"> queries, which use specific ranking functions and criteria, skyline queries consider the preferences of users over the attributes of the data. These </w:t>
+      </w:r>
+      <w:r>
+        <w:rPr>
+          <w:lang w:eastAsia="it-IT"/>
+        </w:rPr>
+        <w:t>preferences, which might include things like personal likes and dislikes or preferred vacation destinations, are used to identify the subset of data that is most interesting and preferred based on the preferences of all users. This subset, known as the skyline set or pareto optimal set, represents the most interesting and preferred items in the dataset.</w:t>
       </w:r>
     </w:p>
     <w:p>
@@ -851,7 +867,21 @@
         <w:rPr>
           <w:lang w:eastAsia="it-IT"/>
         </w:rPr>
-        <w:t>A more clear definition of skyline has been given in [2]:</w:t>
+        <w:t xml:space="preserve">A </w:t>
+      </w:r>
+      <w:proofErr w:type="gramStart"/>
+      <w:r>
+        <w:rPr>
+          <w:lang w:eastAsia="it-IT"/>
+        </w:rPr>
+        <w:t>more clear</w:t>
+      </w:r>
+      <w:proofErr w:type="gramEnd"/>
+      <w:r>
+        <w:rPr>
+          <w:lang w:eastAsia="it-IT"/>
+        </w:rPr>
+        <w:t xml:space="preserve"> definition of skyline has been given in [2]:</w:t>
       </w:r>
     </w:p>
     <w:p>
@@ -917,7 +947,28 @@
         <w:rPr>
           <w:lang w:eastAsia="it-IT"/>
         </w:rPr>
-        <w:t xml:space="preserve"> and (2) on at least one dimension d</w:t>
+        <w:t xml:space="preserve"> and (2) on at least </w:t>
+      </w:r>
+      <w:proofErr w:type="gramStart"/>
+      <w:r>
+        <w:rPr>
+          <w:lang w:eastAsia="it-IT"/>
+        </w:rPr>
+        <w:t>one dimension</w:t>
+      </w:r>
+      <w:proofErr w:type="gramEnd"/>
+      <w:r>
+        <w:rPr>
+          <w:lang w:eastAsia="it-IT"/>
+        </w:rPr>
+        <w:t xml:space="preserve"> </w:t>
+      </w:r>
+      <w:proofErr w:type="spellStart"/>
+      <w:r>
+        <w:rPr>
+          <w:lang w:eastAsia="it-IT"/>
+        </w:rPr>
+        <w:t>d</w:t>
       </w:r>
       <w:r>
         <w:rPr>
@@ -926,11 +977,19 @@
         </w:rPr>
         <w:t>j</w:t>
       </w:r>
-      <w:r>
-        <w:rPr>
-          <w:lang w:eastAsia="it-IT"/>
-        </w:rPr>
-        <w:t xml:space="preserve"> ∈ D, p</w:t>
+      <w:proofErr w:type="spellEnd"/>
+      <w:r>
+        <w:rPr>
+          <w:lang w:eastAsia="it-IT"/>
+        </w:rPr>
+        <w:t xml:space="preserve"> ∈ D, </w:t>
+      </w:r>
+      <w:proofErr w:type="spellStart"/>
+      <w:r>
+        <w:rPr>
+          <w:lang w:eastAsia="it-IT"/>
+        </w:rPr>
+        <w:t>p</w:t>
       </w:r>
       <w:r>
         <w:rPr>
@@ -939,6 +998,7 @@
         </w:rPr>
         <w:t>j</w:t>
       </w:r>
+      <w:proofErr w:type="spellEnd"/>
       <w:r>
         <w:rPr>
           <w:lang w:eastAsia="it-IT"/>
@@ -1194,8 +1254,16 @@
         <w:rPr>
           <w:lang w:eastAsia="it-IT"/>
         </w:rPr>
-        <w:t xml:space="preserve"> dominating query was first introduced by Papadias</w:t>
-      </w:r>
+        <w:t xml:space="preserve"> dominating query was first introduced by </w:t>
+      </w:r>
+      <w:proofErr w:type="spellStart"/>
+      <w:r>
+        <w:rPr>
+          <w:lang w:eastAsia="it-IT"/>
+        </w:rPr>
+        <w:t>Papadias</w:t>
+      </w:r>
+      <w:proofErr w:type="spellEnd"/>
       <w:r>
         <w:rPr>
           <w:lang w:eastAsia="it-IT"/>
@@ -1286,13 +1354,13 @@
         <w:rPr>
           <w:lang w:eastAsia="it-IT"/>
         </w:rPr>
-        <w:t xml:space="preserve"> and provide a ranking score function (usually monotone) to order the objects by their scores </w:t>
-      </w:r>
-      <w:r>
-        <w:rPr>
-          <w:lang w:eastAsia="it-IT"/>
-        </w:rPr>
-        <w:t>and, thus, retrieve the top-k best objects. They do not provide an objective order of importance for the points, because their results are sensitive to the preference function used [6].</w:t>
+        <w:t xml:space="preserve"> and provide a ranking score function (usually monotone) to order the objects by their scores and, thus, retrieve the top-k best objects. They do not provide an objective order of importance for the points, because their results are </w:t>
+      </w:r>
+      <w:r>
+        <w:rPr>
+          <w:lang w:eastAsia="it-IT"/>
+        </w:rPr>
+        <w:t>sensitive to the preference function used [6].</w:t>
       </w:r>
       <w:r>
         <w:rPr>
@@ -1476,7 +1544,21 @@
         <w:rPr>
           <w:lang w:eastAsia="it-IT"/>
         </w:rPr>
-        <w:t>, …, p..x</w:t>
+        <w:t xml:space="preserve">, …, </w:t>
+      </w:r>
+      <w:proofErr w:type="gramStart"/>
+      <w:r>
+        <w:rPr>
+          <w:lang w:eastAsia="it-IT"/>
+        </w:rPr>
+        <w:t>p..</w:t>
+      </w:r>
+      <w:proofErr w:type="spellStart"/>
+      <w:r>
+        <w:rPr>
+          <w:lang w:eastAsia="it-IT"/>
+        </w:rPr>
+        <w:t>x</w:t>
       </w:r>
       <w:r>
         <w:rPr>
@@ -1485,6 +1567,8 @@
         </w:rPr>
         <w:t>d</w:t>
       </w:r>
+      <w:proofErr w:type="spellEnd"/>
+      <w:proofErr w:type="gramEnd"/>
       <w:r>
         <w:rPr>
           <w:lang w:eastAsia="it-IT"/>
@@ -1545,7 +1629,14 @@
         <w:rPr>
           <w:lang w:eastAsia="it-IT"/>
         </w:rPr>
-        <w:t>, …, p..q</w:t>
+        <w:t>, …, p..</w:t>
+      </w:r>
+      <w:proofErr w:type="spellStart"/>
+      <w:r>
+        <w:rPr>
+          <w:lang w:eastAsia="it-IT"/>
+        </w:rPr>
+        <w:t>q</w:t>
       </w:r>
       <w:r>
         <w:rPr>
@@ -1554,6 +1645,7 @@
         </w:rPr>
         <w:t>d</w:t>
       </w:r>
+      <w:proofErr w:type="spellEnd"/>
       <w:r>
         <w:rPr>
           <w:lang w:eastAsia="it-IT"/>
@@ -1598,6 +1690,7 @@
         </w:rPr>
         <w:t>∀</w:t>
       </w:r>
+      <w:proofErr w:type="spellStart"/>
       <w:r>
         <w:rPr>
           <w:vertAlign w:val="subscript"/>
@@ -1605,6 +1698,7 @@
         </w:rPr>
         <w:t>i</w:t>
       </w:r>
+      <w:proofErr w:type="spellEnd"/>
       <w:r>
         <w:rPr>
           <w:lang w:eastAsia="it-IT"/>
@@ -1707,6 +1801,7 @@
         </w:rPr>
         <w:t>∃</w:t>
       </w:r>
+      <w:proofErr w:type="spellStart"/>
       <w:r>
         <w:rPr>
           <w:rFonts w:cs="Linux Libertine"/>
@@ -1715,6 +1810,7 @@
         </w:rPr>
         <w:t>i</w:t>
       </w:r>
+      <w:proofErr w:type="spellEnd"/>
       <w:r>
         <w:rPr>
           <w:lang w:eastAsia="it-IT"/>
@@ -1805,7 +1901,35 @@
         <w:rPr>
           <w:lang w:eastAsia="it-IT"/>
         </w:rPr>
-        <w:t xml:space="preserve">domination score of p, dom(p) is defined as: dom(p) = </w:t>
+        <w:t xml:space="preserve">domination score of p, </w:t>
+      </w:r>
+      <w:proofErr w:type="spellStart"/>
+      <w:r>
+        <w:rPr>
+          <w:lang w:eastAsia="it-IT"/>
+        </w:rPr>
+        <w:t>dom</w:t>
+      </w:r>
+      <w:proofErr w:type="spellEnd"/>
+      <w:r>
+        <w:rPr>
+          <w:lang w:eastAsia="it-IT"/>
+        </w:rPr>
+        <w:t xml:space="preserve">(p) is defined as: </w:t>
+      </w:r>
+      <w:proofErr w:type="spellStart"/>
+      <w:r>
+        <w:rPr>
+          <w:lang w:eastAsia="it-IT"/>
+        </w:rPr>
+        <w:t>dom</w:t>
+      </w:r>
+      <w:proofErr w:type="spellEnd"/>
+      <w:r>
+        <w:rPr>
+          <w:lang w:eastAsia="it-IT"/>
+        </w:rPr>
+        <w:t xml:space="preserve">(p) = </w:t>
       </w:r>
       <w:r>
         <w:rPr>
@@ -1823,7 +1947,21 @@
         <w:rPr>
           <w:lang w:eastAsia="it-IT"/>
         </w:rPr>
-        <w:t xml:space="preserve">∈ S : p </w:t>
+        <w:t xml:space="preserve">∈ </w:t>
+      </w:r>
+      <w:proofErr w:type="gramStart"/>
+      <w:r>
+        <w:rPr>
+          <w:lang w:eastAsia="it-IT"/>
+        </w:rPr>
+        <w:t>S :</w:t>
+      </w:r>
+      <w:proofErr w:type="gramEnd"/>
+      <w:r>
+        <w:rPr>
+          <w:lang w:eastAsia="it-IT"/>
+        </w:rPr>
+        <w:t xml:space="preserve"> p </w:t>
       </w:r>
       <w:r>
         <w:rPr>
@@ -2231,7 +2369,6 @@
           <w:sz w:val="18"/>
           <w:szCs w:val="18"/>
         </w:rPr>
-        <w:lastRenderedPageBreak/>
         <w:t>point is represented as a d-dimensional vector, we need to detect interesting points. The problem is divided into 3 tasks:</w:t>
       </w:r>
     </w:p>
@@ -2267,6 +2404,7 @@
           <w:sz w:val="18"/>
           <w:szCs w:val="18"/>
         </w:rPr>
+        <w:lastRenderedPageBreak/>
         <w:t>Task 1: Find the skyline set of the given dataset.</w:t>
       </w:r>
     </w:p>
@@ -2376,7 +2514,7 @@
     </w:p>
     <w:tbl>
       <w:tblPr>
-        <w:tblStyle w:val="TableGrid"/>
+        <w:tblStyle w:val="ab"/>
         <w:tblW w:w="0" w:type="auto"/>
         <w:tblBorders>
           <w:top w:val="none" w:sz="0" w:space="0" w:color="auto"/>
@@ -2979,7 +3117,25 @@
           <w:sz w:val="18"/>
           <w:szCs w:val="18"/>
         </w:rPr>
-        <w:t>Initialize the first point of the dataset as skyline point.</w:t>
+        <w:t>Initialize the first point of the</w:t>
+      </w:r>
+      <w:r>
+        <w:rPr>
+          <w:b w:val="0"/>
+          <w:bCs/>
+          <w:sz w:val="18"/>
+          <w:szCs w:val="18"/>
+        </w:rPr>
+        <w:t xml:space="preserve"> sorted</w:t>
+      </w:r>
+      <w:r>
+        <w:rPr>
+          <w:b w:val="0"/>
+          <w:bCs/>
+          <w:sz w:val="18"/>
+          <w:szCs w:val="18"/>
+        </w:rPr>
+        <w:t xml:space="preserve"> dataset as skyline point.</w:t>
       </w:r>
     </w:p>
     <w:p>
@@ -3474,25 +3630,25 @@
           <w:sz w:val="18"/>
           <w:szCs w:val="18"/>
         </w:rPr>
-        <w:t>, multiplied by 2</w:t>
-      </w:r>
-      <w:r>
-        <w:rPr>
-          <w:b w:val="0"/>
-          <w:bCs/>
-          <w:sz w:val="18"/>
-          <w:szCs w:val="18"/>
-        </w:rPr>
-        <w:t>.</w:t>
-      </w:r>
-      <w:r>
-        <w:rPr>
-          <w:b w:val="0"/>
-          <w:bCs/>
-          <w:sz w:val="18"/>
-          <w:szCs w:val="18"/>
-        </w:rPr>
-        <w:t xml:space="preserve"> </w:t>
+        <w:t xml:space="preserve">, multiplied by </w:t>
+      </w:r>
+      <w:r>
+        <w:rPr>
+          <w:b w:val="0"/>
+          <w:bCs/>
+          <w:sz w:val="18"/>
+          <w:szCs w:val="18"/>
+        </w:rPr>
+        <w:t>a constant C</w:t>
+      </w:r>
+      <w:r>
+        <w:rPr>
+          <w:b w:val="0"/>
+          <w:bCs/>
+          <w:sz w:val="18"/>
+          <w:szCs w:val="18"/>
+        </w:rPr>
+        <w:t xml:space="preserve">. </w:t>
       </w:r>
     </w:p>
     <w:p>
@@ -3509,6 +3665,9 @@
       <m:oMathPara>
         <m:oMath>
           <m:r>
+            <m:rPr>
+              <m:sty m:val="bi"/>
+            </m:rPr>
             <w:rPr>
               <w:rFonts w:ascii="Cambria Math" w:hAnsi="Cambria Math"/>
               <w:sz w:val="18"/>
@@ -3531,6 +3690,9 @@
             </m:sSubPr>
             <m:e>
               <m:r>
+                <m:rPr>
+                  <m:sty m:val="bi"/>
+                </m:rPr>
                 <w:rPr>
                   <w:rFonts w:ascii="Cambria Math" w:hAnsi="Cambria Math"/>
                   <w:sz w:val="18"/>
@@ -3541,6 +3703,9 @@
             </m:e>
             <m:sub>
               <m:r>
+                <m:rPr>
+                  <m:sty m:val="bi"/>
+                </m:rPr>
                 <w:rPr>
                   <w:rFonts w:ascii="Cambria Math" w:hAnsi="Cambria Math"/>
                   <w:sz w:val="18"/>
@@ -3551,12 +3716,37 @@
             </m:sub>
           </m:sSub>
           <m:r>
+            <m:rPr>
+              <m:sty m:val="bi"/>
+            </m:rPr>
             <w:rPr>
               <w:rFonts w:ascii="Cambria Math" w:hAnsi="Cambria Math"/>
               <w:sz w:val="18"/>
               <w:szCs w:val="18"/>
             </w:rPr>
-            <m:t>+2*</m:t>
+            <m:t>+</m:t>
+          </m:r>
+          <m:r>
+            <m:rPr>
+              <m:sty m:val="bi"/>
+            </m:rPr>
+            <w:rPr>
+              <w:rFonts w:ascii="Cambria Math" w:hAnsi="Cambria Math"/>
+              <w:sz w:val="18"/>
+              <w:szCs w:val="18"/>
+            </w:rPr>
+            <m:t>C</m:t>
+          </m:r>
+          <m:r>
+            <m:rPr>
+              <m:sty m:val="bi"/>
+            </m:rPr>
+            <w:rPr>
+              <w:rFonts w:ascii="Cambria Math" w:hAnsi="Cambria Math"/>
+              <w:sz w:val="18"/>
+              <w:szCs w:val="18"/>
+            </w:rPr>
+            <m:t>*</m:t>
           </m:r>
           <m:sSub>
             <m:sSubPr>
@@ -3573,6 +3763,9 @@
             </m:sSubPr>
             <m:e>
               <m:r>
+                <m:rPr>
+                  <m:sty m:val="bi"/>
+                </m:rPr>
                 <w:rPr>
                   <w:rFonts w:ascii="Cambria Math" w:hAnsi="Cambria Math"/>
                   <w:sz w:val="18"/>
@@ -3583,6 +3776,9 @@
             </m:e>
             <m:sub>
               <m:r>
+                <m:rPr>
+                  <m:sty m:val="bi"/>
+                </m:rPr>
                 <w:rPr>
                   <w:rFonts w:ascii="Cambria Math" w:hAnsi="Cambria Math"/>
                   <w:sz w:val="18"/>
@@ -3612,7 +3808,72 @@
           <w:sz w:val="18"/>
           <w:szCs w:val="18"/>
         </w:rPr>
-        <w:t>Therefore, the steps are:</w:t>
+        <w:t xml:space="preserve">The constant C is introduced to control the size of the lookup window. The bigger the value the most accurate the result will be. As we show </w:t>
+      </w:r>
+      <w:r>
+        <w:rPr>
+          <w:b w:val="0"/>
+          <w:bCs/>
+          <w:sz w:val="18"/>
+          <w:szCs w:val="18"/>
+        </w:rPr>
+        <w:t>experimentally</w:t>
+      </w:r>
+      <w:r>
+        <w:rPr>
+          <w:b w:val="0"/>
+          <w:bCs/>
+          <w:sz w:val="18"/>
+          <w:szCs w:val="18"/>
+        </w:rPr>
+        <w:t>, a C value equal to 2 gives us most of the times the exact correct solution while keeping the execution time relatively small.</w:t>
+      </w:r>
+    </w:p>
+    <w:p>
+      <w:pPr>
+        <w:pStyle w:val="Head2"/>
+        <w:rPr>
+          <w:b w:val="0"/>
+          <w:bCs/>
+          <w:sz w:val="18"/>
+          <w:szCs w:val="18"/>
+        </w:rPr>
+      </w:pPr>
+      <w:r>
+        <w:rPr>
+          <w:b w:val="0"/>
+          <w:bCs/>
+          <w:sz w:val="18"/>
+          <w:szCs w:val="18"/>
+        </w:rPr>
+        <w:t>T</w:t>
+      </w:r>
+      <w:r>
+        <w:rPr>
+          <w:b w:val="0"/>
+          <w:bCs/>
+          <w:sz w:val="18"/>
+          <w:szCs w:val="18"/>
+        </w:rPr>
+        <w:t>he steps</w:t>
+      </w:r>
+      <w:r>
+        <w:rPr>
+          <w:b w:val="0"/>
+          <w:bCs/>
+          <w:sz w:val="18"/>
+          <w:szCs w:val="18"/>
+        </w:rPr>
+        <w:t xml:space="preserve"> followed for the second task</w:t>
+      </w:r>
+      <w:r>
+        <w:rPr>
+          <w:b w:val="0"/>
+          <w:bCs/>
+          <w:sz w:val="18"/>
+          <w:szCs w:val="18"/>
+        </w:rPr>
+        <w:t xml:space="preserve"> are:</w:t>
       </w:r>
     </w:p>
     <w:p>
@@ -3636,8 +3897,18 @@
           <w:sz w:val="18"/>
           <w:szCs w:val="18"/>
         </w:rPr>
-        <w:t xml:space="preserve">We keep only the points until the index = </w:t>
-      </w:r>
+        <w:t>After we sort the points by the sum of their coordinates, w</w:t>
+      </w:r>
+      <w:r>
+        <w:rPr>
+          <w:b w:val="0"/>
+          <w:bCs/>
+          <w:sz w:val="18"/>
+          <w:szCs w:val="18"/>
+        </w:rPr>
+        <w:t xml:space="preserve">e keep only the points until the index = </w:t>
+      </w:r>
+      <w:proofErr w:type="spellStart"/>
       <w:r>
         <w:rPr>
           <w:b w:val="0"/>
@@ -3660,6 +3931,7 @@
         </w:rPr>
         <w:t>upWindow</w:t>
       </w:r>
+      <w:proofErr w:type="spellEnd"/>
       <w:r>
         <w:rPr>
           <w:b w:val="0"/>
@@ -3801,6 +4073,7 @@
         </w:rPr>
         <w:t xml:space="preserve"> </w:t>
       </w:r>
+      <w:proofErr w:type="spellStart"/>
       <w:r>
         <w:rPr>
           <w:b w:val="0"/>
@@ -3812,6 +4085,7 @@
         </w:rPr>
         <w:t>topk</w:t>
       </w:r>
+      <w:proofErr w:type="spellEnd"/>
       <w:r>
         <w:rPr>
           <w:b w:val="0"/>
@@ -4028,6 +4302,7 @@
         </w:rPr>
         <w:t xml:space="preserve">Take the first </w:t>
       </w:r>
+      <w:proofErr w:type="spellStart"/>
       <w:r>
         <w:rPr>
           <w:b w:val="0"/>
@@ -4039,6 +4314,7 @@
         </w:rPr>
         <w:t>topk</w:t>
       </w:r>
+      <w:proofErr w:type="spellEnd"/>
       <w:r>
         <w:rPr>
           <w:b w:val="0"/>
@@ -4087,6 +4363,11 @@
       <w:pPr>
         <w:pStyle w:val="Head1"/>
       </w:pPr>
+    </w:p>
+    <w:p>
+      <w:pPr>
+        <w:pStyle w:val="Head1"/>
+      </w:pPr>
       <w:r>
         <w:rPr>
           <w:rStyle w:val="Label"/>
@@ -4148,7 +4429,14 @@
         <w:rPr>
           <w:lang w:eastAsia="it-IT"/>
         </w:rPr>
-        <w:t>and how useful they are for data management and decision-making. Later, we presented our implementation for solving a case problem by calculating top-k points and skyline set. We also discussed the results and efficiency of our implementation.</w:t>
+        <w:t xml:space="preserve">and how useful they are for data management and decision-making. Later, we presented our implementation for solving a case problem by </w:t>
+      </w:r>
+      <w:r>
+        <w:rPr>
+          <w:lang w:eastAsia="it-IT"/>
+        </w:rPr>
+        <w:lastRenderedPageBreak/>
+        <w:t>calculating top-k points and skyline set. We also discussed the results and efficiency of our implementation.</w:t>
       </w:r>
     </w:p>
     <w:p>
@@ -4184,14 +4472,7 @@
         <w:rPr>
           <w:lang w:eastAsia="it-IT"/>
         </w:rPr>
-        <w:t xml:space="preserve"> dominating queries and skyline queries are important types of queries that are widely used in databases </w:t>
-      </w:r>
-      <w:r>
-        <w:rPr>
-          <w:lang w:eastAsia="it-IT"/>
-        </w:rPr>
-        <w:lastRenderedPageBreak/>
-        <w:t>and data management systems</w:t>
+        <w:t xml:space="preserve"> dominating queries and skyline queries are important types of queries that are widely used in databases and data management systems</w:t>
       </w:r>
       <w:r>
         <w:rPr>
@@ -4240,7 +4521,7 @@
       <w:pPr>
         <w:pStyle w:val="Para"/>
         <w:rPr>
-          <w:lang w:val="en-150" w:eastAsia="it-IT"/>
+          <w:lang w:eastAsia="it-IT"/>
         </w:rPr>
       </w:pPr>
       <w:r>
@@ -4347,7 +4628,23 @@
         <w:tab/>
       </w:r>
       <w:r>
-        <w:t>Christos Kalyvas and Theodoros Tzouramanis. 2017. A survey of skyline query processing. arXiv preprint arXiv:1704.01788 (2017).</w:t>
+        <w:t xml:space="preserve">Christos Kalyvas and Theodoros </w:t>
+      </w:r>
+      <w:proofErr w:type="spellStart"/>
+      <w:r>
+        <w:t>Tzouramanis</w:t>
+      </w:r>
+      <w:proofErr w:type="spellEnd"/>
+      <w:r>
+        <w:t xml:space="preserve">. 2017. A survey of skyline query processing. </w:t>
+      </w:r>
+      <w:proofErr w:type="spellStart"/>
+      <w:r>
+        <w:t>arXiv</w:t>
+      </w:r>
+      <w:proofErr w:type="spellEnd"/>
+      <w:r>
+        <w:t xml:space="preserve"> preprint arXiv:1704.01788 (2017).</w:t>
       </w:r>
     </w:p>
     <w:p>
@@ -4374,7 +4671,23 @@
           <w:rStyle w:val="FirstName"/>
           <w14:ligatures w14:val="standard"/>
         </w:rPr>
-        <w:t>Hose, K., Vlachou, A. A survey of skyline processing in highly distributed environments. The VLDB Journal 21, 359–384 (2012). https://doi.org/10.1007/s00778-011-0246-6</w:t>
+        <w:t xml:space="preserve">Hose, K., </w:t>
+      </w:r>
+      <w:proofErr w:type="spellStart"/>
+      <w:r>
+        <w:rPr>
+          <w:rStyle w:val="FirstName"/>
+          <w14:ligatures w14:val="standard"/>
+        </w:rPr>
+        <w:t>Vlachou</w:t>
+      </w:r>
+      <w:proofErr w:type="spellEnd"/>
+      <w:r>
+        <w:rPr>
+          <w:rStyle w:val="FirstName"/>
+          <w14:ligatures w14:val="standard"/>
+        </w:rPr>
+        <w:t>, A. A survey of skyline processing in highly distributed environments. The VLDB Journal 21, 359–384 (2012). https://doi.org/10.1007/s00778-011-0246-6</w:t>
       </w:r>
       <w:r>
         <w:rPr>
@@ -4408,35 +4721,39 @@
           <w:rStyle w:val="FirstName"/>
           <w14:ligatures w14:val="standard"/>
         </w:rPr>
-        <w:t>Dimitris Papadias, Yufei Tao, Greg Fu, and Bernhard</w:t>
-      </w:r>
+        <w:t xml:space="preserve">Dimitris </w:t>
+      </w:r>
+      <w:proofErr w:type="spellStart"/>
       <w:r>
         <w:rPr>
           <w:rStyle w:val="FirstName"/>
           <w14:ligatures w14:val="standard"/>
         </w:rPr>
-        <w:t xml:space="preserve"> </w:t>
-      </w:r>
+        <w:t>Papadias</w:t>
+      </w:r>
+      <w:proofErr w:type="spellEnd"/>
       <w:r>
         <w:rPr>
           <w:rStyle w:val="FirstName"/>
           <w14:ligatures w14:val="standard"/>
         </w:rPr>
-        <w:t>Seeger. 2005. Progressive</w:t>
-      </w:r>
+        <w:t xml:space="preserve">, </w:t>
+      </w:r>
+      <w:proofErr w:type="spellStart"/>
       <w:r>
         <w:rPr>
           <w:rStyle w:val="FirstName"/>
           <w14:ligatures w14:val="standard"/>
         </w:rPr>
-        <w:t xml:space="preserve"> </w:t>
-      </w:r>
+        <w:t>Yufei</w:t>
+      </w:r>
+      <w:proofErr w:type="spellEnd"/>
       <w:r>
         <w:rPr>
           <w:rStyle w:val="FirstName"/>
           <w14:ligatures w14:val="standard"/>
         </w:rPr>
-        <w:t>skyline computation in</w:t>
+        <w:t xml:space="preserve"> Tao, Greg Fu, and Bernhard</w:t>
       </w:r>
       <w:r>
         <w:rPr>
@@ -4450,7 +4767,7 @@
           <w:rStyle w:val="FirstName"/>
           <w14:ligatures w14:val="standard"/>
         </w:rPr>
-        <w:t>database systems. ACM Transactions on Database</w:t>
+        <w:t>Seeger. 2005. Progressive</w:t>
       </w:r>
       <w:r>
         <w:rPr>
@@ -4464,6 +4781,34 @@
           <w:rStyle w:val="FirstName"/>
           <w14:ligatures w14:val="standard"/>
         </w:rPr>
+        <w:t>skyline computation in</w:t>
+      </w:r>
+      <w:r>
+        <w:rPr>
+          <w:rStyle w:val="FirstName"/>
+          <w14:ligatures w14:val="standard"/>
+        </w:rPr>
+        <w:t xml:space="preserve"> </w:t>
+      </w:r>
+      <w:r>
+        <w:rPr>
+          <w:rStyle w:val="FirstName"/>
+          <w14:ligatures w14:val="standard"/>
+        </w:rPr>
+        <w:t>database systems. ACM Transactions on Database</w:t>
+      </w:r>
+      <w:r>
+        <w:rPr>
+          <w:rStyle w:val="FirstName"/>
+          <w14:ligatures w14:val="standard"/>
+        </w:rPr>
+        <w:t xml:space="preserve"> </w:t>
+      </w:r>
+      <w:r>
+        <w:rPr>
+          <w:rStyle w:val="FirstName"/>
+          <w14:ligatures w14:val="standard"/>
+        </w:rPr>
         <w:t>Systems (TODS) 30, 1 (2005), 41–82</w:t>
       </w:r>
       <w:r>
@@ -4500,7 +4845,23 @@
           <w:rStyle w:val="EdFirstName"/>
           <w14:ligatures w14:val="standard"/>
         </w:rPr>
-        <w:t>D. Papadias, Y. Tao, G. Fu, and B. Seeger. Progressive Skyline Computation in Database Systems. TODS, 30(1):41–82, 2005.</w:t>
+        <w:t xml:space="preserve">D. </w:t>
+      </w:r>
+      <w:proofErr w:type="spellStart"/>
+      <w:r>
+        <w:rPr>
+          <w:rStyle w:val="EdFirstName"/>
+          <w14:ligatures w14:val="standard"/>
+        </w:rPr>
+        <w:t>Papadias</w:t>
+      </w:r>
+      <w:proofErr w:type="spellEnd"/>
+      <w:r>
+        <w:rPr>
+          <w:rStyle w:val="EdFirstName"/>
+          <w14:ligatures w14:val="standard"/>
+        </w:rPr>
+        <w:t>, Y. Tao, G. Fu, and B. Seeger. Progressive Skyline Computation in Database Systems. TODS, 30(1):41–82, 2005.</w:t>
       </w:r>
     </w:p>
     <w:p>
@@ -4525,13 +4886,15 @@
         </w:rPr>
         <w:tab/>
       </w:r>
+      <w:proofErr w:type="spellStart"/>
       <w:r>
         <w:rPr>
           <w:rStyle w:val="EdFirstName"/>
           <w14:ligatures w14:val="standard"/>
         </w:rPr>
-        <w:t>Eleftherios Tiakas, A. Papadopoulos, and Y.</w:t>
-      </w:r>
+        <w:t>Eleftherios</w:t>
+      </w:r>
+      <w:proofErr w:type="spellEnd"/>
       <w:r>
         <w:rPr>
           <w:rStyle w:val="EdFirstName"/>
@@ -4539,12 +4902,60 @@
         </w:rPr>
         <w:t xml:space="preserve"> </w:t>
       </w:r>
+      <w:proofErr w:type="spellStart"/>
       <w:r>
         <w:rPr>
           <w:rStyle w:val="EdFirstName"/>
           <w14:ligatures w14:val="standard"/>
         </w:rPr>
-        <w:t>Manolopoulos. 2015. Top-k Dominating Queries : a</w:t>
+        <w:t>Tiakas</w:t>
+      </w:r>
+      <w:proofErr w:type="spellEnd"/>
+      <w:r>
+        <w:rPr>
+          <w:rStyle w:val="EdFirstName"/>
+          <w14:ligatures w14:val="standard"/>
+        </w:rPr>
+        <w:t>, A. Papadopoulos, and Y.</w:t>
+      </w:r>
+      <w:r>
+        <w:rPr>
+          <w:rStyle w:val="EdFirstName"/>
+          <w14:ligatures w14:val="standard"/>
+        </w:rPr>
+        <w:t xml:space="preserve"> </w:t>
+      </w:r>
+      <w:proofErr w:type="spellStart"/>
+      <w:r>
+        <w:rPr>
+          <w:rStyle w:val="EdFirstName"/>
+          <w14:ligatures w14:val="standard"/>
+        </w:rPr>
+        <w:t>Manolopoulos</w:t>
+      </w:r>
+      <w:proofErr w:type="spellEnd"/>
+      <w:r>
+        <w:rPr>
+          <w:rStyle w:val="EdFirstName"/>
+          <w14:ligatures w14:val="standard"/>
+        </w:rPr>
+        <w:t xml:space="preserve">. 2015. Top-k Dominating </w:t>
+      </w:r>
+      <w:proofErr w:type="gramStart"/>
+      <w:r>
+        <w:rPr>
+          <w:rStyle w:val="EdFirstName"/>
+          <w14:ligatures w14:val="standard"/>
+        </w:rPr>
+        <w:t>Queries :</w:t>
+      </w:r>
+      <w:proofErr w:type="gramEnd"/>
+      <w:r>
+        <w:rPr>
+          <w:rStyle w:val="EdFirstName"/>
+          <w14:ligatures w14:val="standard"/>
+        </w:rPr>
+        <w:t xml:space="preserve"> a</w:t>
       </w:r>
       <w:r>
         <w:rPr>
@@ -4591,12 +5002,37 @@
         </w:rPr>
         <w:tab/>
       </w:r>
+      <w:proofErr w:type="spellStart"/>
       <w:r>
         <w:rPr>
           <w:rStyle w:val="EdFirstName"/>
           <w14:ligatures w14:val="standard"/>
         </w:rPr>
-        <w:t>Yiu, M.L., Mamoulis, N. Multi-dimensional top-k dominating queries. The VLDB Journal 18, 695–718 (2009). https://doi.org/10.1007/s00778-008-0117-y</w:t>
+        <w:t>Yiu</w:t>
+      </w:r>
+      <w:proofErr w:type="spellEnd"/>
+      <w:r>
+        <w:rPr>
+          <w:rStyle w:val="EdFirstName"/>
+          <w14:ligatures w14:val="standard"/>
+        </w:rPr>
+        <w:t xml:space="preserve">, M.L., </w:t>
+      </w:r>
+      <w:proofErr w:type="spellStart"/>
+      <w:r>
+        <w:rPr>
+          <w:rStyle w:val="EdFirstName"/>
+          <w14:ligatures w14:val="standard"/>
+        </w:rPr>
+        <w:t>Mamoulis</w:t>
+      </w:r>
+      <w:proofErr w:type="spellEnd"/>
+      <w:r>
+        <w:rPr>
+          <w:rStyle w:val="EdFirstName"/>
+          <w14:ligatures w14:val="standard"/>
+        </w:rPr>
+        <w:t>, N. Multi-dimensional top-k dominating queries. The VLDB Journal 18, 695–718 (2009). https://doi.org/10.1007/s00778-008-0117-y</w:t>
       </w:r>
     </w:p>
     <w:p>
@@ -4868,16 +5304,16 @@
 <w:ftr xmlns:wpc="http://schemas.microsoft.com/office/word/2010/wordprocessingCanvas" xmlns:cx="http://schemas.microsoft.com/office/drawing/2014/chartex" xmlns:cx1="http://schemas.microsoft.com/office/drawing/2015/9/8/chartex" xmlns:cx2="http://schemas.microsoft.com/office/drawing/2015/10/21/chartex" xmlns:cx3="http://schemas.microsoft.com/office/drawing/2016/5/9/chartex" xmlns:cx4="http://schemas.microsoft.com/office/drawing/2016/5/10/chartex" xmlns:cx5="http://schemas.microsoft.com/office/drawing/2016/5/11/chartex" xmlns:cx6="http://schemas.microsoft.com/office/drawing/2016/5/12/chartex" xmlns:cx7="http://schemas.microsoft.com/office/drawing/2016/5/13/chartex" xmlns:cx8="http://schemas.microsoft.com/office/drawing/2016/5/14/chartex" xmlns:mc="http://schemas.openxmlformats.org/markup-compatibility/2006" xmlns:aink="http://schemas.microsoft.com/office/drawing/2016/ink" xmlns:am3d="http://schemas.microsoft.com/office/drawing/2017/model3d" xmlns:o="urn:schemas-microsoft-com:office:office" xmlns:oel="http://schemas.microsoft.com/office/2019/extlst" xmlns:r="http://schemas.openxmlformats.org/officeDocument/2006/relationships" xmlns:m="http://schemas.openxmlformats.org/officeDocument/2006/math" xmlns:v="urn:schemas-microsoft-com:vml" xmlns:wp14="http://schemas.microsoft.com/office/word/2010/wordprocessingDrawing" xmlns:wp="http://schemas.openxmlformats.org/drawingml/2006/wordprocessingDrawing" xmlns:w10="urn:schemas-microsoft-com:office:word" xmlns:w="http://schemas.openxmlformats.org/wordprocessingml/2006/main" xmlns:w14="http://schemas.microsoft.com/office/word/2010/wordml" xmlns:w15="http://schemas.microsoft.com/office/word/2012/wordml" xmlns:w16cex="http://schemas.microsoft.com/office/word/2018/wordml/cex" xmlns:w16cid="http://schemas.microsoft.com/office/word/2016/wordml/cid" xmlns:w16="http://schemas.microsoft.com/office/word/2018/wordml" xmlns:w16sdtdh="http://schemas.microsoft.com/office/word/2020/wordml/sdtdatahash" xmlns:w16se="http://schemas.microsoft.com/office/word/2015/wordml/symex" xmlns:wpg="http://schemas.microsoft.com/office/word/2010/wordprocessingGroup" xmlns:wpi="http://schemas.microsoft.com/office/word/2010/wordprocessingInk" xmlns:wne="http://schemas.microsoft.com/office/word/2006/wordml" xmlns:wps="http://schemas.microsoft.com/office/word/2010/wordprocessingShape" mc:Ignorable="w14 w15 w16se w16cid w16 w16cex w16sdtdh wp14">
   <w:p>
     <w:pPr>
-      <w:pStyle w:val="Footer"/>
+      <w:pStyle w:val="a8"/>
       <w:rPr>
-        <w:rStyle w:val="PageNumber"/>
+        <w:rStyle w:val="af8"/>
         <w:rFonts w:ascii="Linux Biolinum" w:hAnsi="Linux Biolinum" w:cs="Linux Biolinum"/>
       </w:rPr>
     </w:pPr>
   </w:p>
   <w:p>
     <w:pPr>
-      <w:pStyle w:val="Footer"/>
+      <w:pStyle w:val="a8"/>
       <w:ind w:right="360"/>
       <w:rPr>
         <w:rFonts w:ascii="Linux Biolinum" w:hAnsi="Linux Biolinum" w:cs="Linux Biolinum"/>
@@ -4891,7 +5327,7 @@
 <w:ftr xmlns:wpc="http://schemas.microsoft.com/office/word/2010/wordprocessingCanvas" xmlns:cx="http://schemas.microsoft.com/office/drawing/2014/chartex" xmlns:cx1="http://schemas.microsoft.com/office/drawing/2015/9/8/chartex" xmlns:cx2="http://schemas.microsoft.com/office/drawing/2015/10/21/chartex" xmlns:cx3="http://schemas.microsoft.com/office/drawing/2016/5/9/chartex" xmlns:cx4="http://schemas.microsoft.com/office/drawing/2016/5/10/chartex" xmlns:cx5="http://schemas.microsoft.com/office/drawing/2016/5/11/chartex" xmlns:cx6="http://schemas.microsoft.com/office/drawing/2016/5/12/chartex" xmlns:cx7="http://schemas.microsoft.com/office/drawing/2016/5/13/chartex" xmlns:cx8="http://schemas.microsoft.com/office/drawing/2016/5/14/chartex" xmlns:mc="http://schemas.openxmlformats.org/markup-compatibility/2006" xmlns:aink="http://schemas.microsoft.com/office/drawing/2016/ink" xmlns:am3d="http://schemas.microsoft.com/office/drawing/2017/model3d" xmlns:o="urn:schemas-microsoft-com:office:office" xmlns:oel="http://schemas.microsoft.com/office/2019/extlst" xmlns:r="http://schemas.openxmlformats.org/officeDocument/2006/relationships" xmlns:m="http://schemas.openxmlformats.org/officeDocument/2006/math" xmlns:v="urn:schemas-microsoft-com:vml" xmlns:wp14="http://schemas.microsoft.com/office/word/2010/wordprocessingDrawing" xmlns:wp="http://schemas.openxmlformats.org/drawingml/2006/wordprocessingDrawing" xmlns:w10="urn:schemas-microsoft-com:office:word" xmlns:w="http://schemas.openxmlformats.org/wordprocessingml/2006/main" xmlns:w14="http://schemas.microsoft.com/office/word/2010/wordml" xmlns:w15="http://schemas.microsoft.com/office/word/2012/wordml" xmlns:w16cex="http://schemas.microsoft.com/office/word/2018/wordml/cex" xmlns:w16cid="http://schemas.microsoft.com/office/word/2016/wordml/cid" xmlns:w16="http://schemas.microsoft.com/office/word/2018/wordml" xmlns:w16sdtdh="http://schemas.microsoft.com/office/word/2020/wordml/sdtdatahash" xmlns:w16se="http://schemas.microsoft.com/office/word/2015/wordml/symex" xmlns:wpg="http://schemas.microsoft.com/office/word/2010/wordprocessingGroup" xmlns:wpi="http://schemas.microsoft.com/office/word/2010/wordprocessingInk" xmlns:wne="http://schemas.microsoft.com/office/word/2006/wordml" xmlns:wps="http://schemas.microsoft.com/office/word/2010/wordprocessingShape" mc:Ignorable="w14 w15 w16se w16cid w16 w16cex w16sdtdh wp14">
   <w:p>
     <w:pPr>
-      <w:pStyle w:val="Footer"/>
+      <w:pStyle w:val="a8"/>
       <w:ind w:right="360"/>
       <w:rPr>
         <w:rFonts w:ascii="Linux Biolinum" w:hAnsi="Linux Biolinum" w:cs="Linux Biolinum"/>
@@ -4941,7 +5377,7 @@
         </w:tcPr>
         <w:p>
           <w:pPr>
-            <w:pStyle w:val="Header"/>
+            <w:pStyle w:val="a7"/>
             <w:tabs>
               <w:tab w:val="clear" w:pos="4320"/>
               <w:tab w:val="clear" w:pos="8640"/>
@@ -4957,7 +5393,7 @@
   </w:tbl>
   <w:p>
     <w:pPr>
-      <w:pStyle w:val="Header"/>
+      <w:pStyle w:val="a7"/>
     </w:pPr>
   </w:p>
 </w:hdr>
@@ -4981,7 +5417,7 @@
         </w:tcPr>
         <w:p>
           <w:pPr>
-            <w:pStyle w:val="Header"/>
+            <w:pStyle w:val="a7"/>
             <w:tabs>
               <w:tab w:val="clear" w:pos="4320"/>
               <w:tab w:val="clear" w:pos="8640"/>
@@ -4997,7 +5433,7 @@
   </w:tbl>
   <w:p>
     <w:pPr>
-      <w:pStyle w:val="Header"/>
+      <w:pStyle w:val="a7"/>
     </w:pPr>
   </w:p>
 </w:hdr>
@@ -5012,7 +5448,7 @@
     <w:lvl w:ilvl="0">
       <w:start w:val="1"/>
       <w:numFmt w:val="decimal"/>
-      <w:pStyle w:val="ListNumber5"/>
+      <w:pStyle w:val="5"/>
       <w:lvlText w:val="%1."/>
       <w:lvlJc w:val="left"/>
       <w:pPr>
@@ -5030,7 +5466,7 @@
     <w:lvl w:ilvl="0">
       <w:start w:val="1"/>
       <w:numFmt w:val="decimal"/>
-      <w:pStyle w:val="ListNumber4"/>
+      <w:pStyle w:val="4"/>
       <w:lvlText w:val="%1."/>
       <w:lvlJc w:val="left"/>
       <w:pPr>
@@ -5048,7 +5484,7 @@
     <w:lvl w:ilvl="0">
       <w:start w:val="1"/>
       <w:numFmt w:val="decimal"/>
-      <w:pStyle w:val="ListNumber3"/>
+      <w:pStyle w:val="3"/>
       <w:lvlText w:val="%1."/>
       <w:lvlJc w:val="left"/>
       <w:pPr>
@@ -5066,7 +5502,7 @@
     <w:lvl w:ilvl="0">
       <w:start w:val="1"/>
       <w:numFmt w:val="decimal"/>
-      <w:pStyle w:val="ListNumber2"/>
+      <w:pStyle w:val="2"/>
       <w:lvlText w:val="%1."/>
       <w:lvlJc w:val="left"/>
       <w:pPr>
@@ -5084,7 +5520,7 @@
     <w:lvl w:ilvl="0">
       <w:start w:val="1"/>
       <w:numFmt w:val="bullet"/>
-      <w:pStyle w:val="ListBullet5"/>
+      <w:pStyle w:val="50"/>
       <w:lvlText w:val=""/>
       <w:lvlJc w:val="left"/>
       <w:pPr>
@@ -5105,7 +5541,7 @@
     <w:lvl w:ilvl="0">
       <w:start w:val="1"/>
       <w:numFmt w:val="bullet"/>
-      <w:pStyle w:val="ListBullet4"/>
+      <w:pStyle w:val="40"/>
       <w:lvlText w:val=""/>
       <w:lvlJc w:val="left"/>
       <w:pPr>
@@ -5126,7 +5562,7 @@
     <w:lvl w:ilvl="0">
       <w:start w:val="1"/>
       <w:numFmt w:val="bullet"/>
-      <w:pStyle w:val="ListBullet3"/>
+      <w:pStyle w:val="30"/>
       <w:lvlText w:val=""/>
       <w:lvlJc w:val="left"/>
       <w:pPr>
@@ -5147,7 +5583,7 @@
     <w:lvl w:ilvl="0">
       <w:start w:val="1"/>
       <w:numFmt w:val="bullet"/>
-      <w:pStyle w:val="ListBullet2"/>
+      <w:pStyle w:val="20"/>
       <w:lvlText w:val=""/>
       <w:lvlJc w:val="left"/>
       <w:pPr>
@@ -5168,7 +5604,7 @@
     <w:lvl w:ilvl="0">
       <w:start w:val="1"/>
       <w:numFmt w:val="decimal"/>
-      <w:pStyle w:val="ListNumber"/>
+      <w:pStyle w:val="a"/>
       <w:lvlText w:val="%1."/>
       <w:lvlJc w:val="left"/>
       <w:pPr>
@@ -5186,7 +5622,7 @@
     <w:lvl w:ilvl="0">
       <w:start w:val="1"/>
       <w:numFmt w:val="bullet"/>
-      <w:pStyle w:val="ListBullet"/>
+      <w:pStyle w:val="a0"/>
       <w:lvlText w:val=""/>
       <w:lvlJc w:val="left"/>
       <w:pPr>
@@ -7001,7 +7437,7 @@
     <w:lvl w:ilvl="0" w:tplc="0C08F96C">
       <w:start w:val="1"/>
       <w:numFmt w:val="bullet"/>
-      <w:pStyle w:val="ListParagraph"/>
+      <w:pStyle w:val="a1"/>
       <w:lvlText w:val=""/>
       <w:lvlJc w:val="left"/>
       <w:pPr>
@@ -7622,7 +8058,7 @@
     <w:lvl w:ilvl="5">
       <w:start w:val="1"/>
       <w:numFmt w:val="lowerLetter"/>
-      <w:pStyle w:val="Heading6"/>
+      <w:pStyle w:val="6"/>
       <w:lvlText w:val="%6)"/>
       <w:lvlJc w:val="left"/>
       <w:pPr>
@@ -7632,7 +8068,7 @@
     <w:lvl w:ilvl="6">
       <w:start w:val="1"/>
       <w:numFmt w:val="lowerRoman"/>
-      <w:pStyle w:val="Heading7"/>
+      <w:pStyle w:val="7"/>
       <w:lvlText w:val="%7)"/>
       <w:lvlJc w:val="right"/>
       <w:pPr>
@@ -7642,7 +8078,7 @@
     <w:lvl w:ilvl="7">
       <w:start w:val="1"/>
       <w:numFmt w:val="lowerLetter"/>
-      <w:pStyle w:val="Heading8"/>
+      <w:pStyle w:val="8"/>
       <w:lvlText w:val="%8."/>
       <w:lvlJc w:val="left"/>
       <w:pPr>
@@ -7652,7 +8088,7 @@
     <w:lvl w:ilvl="8">
       <w:start w:val="1"/>
       <w:numFmt w:val="lowerRoman"/>
-      <w:pStyle w:val="Heading9"/>
+      <w:pStyle w:val="9"/>
       <w:lvlText w:val="%9."/>
       <w:lvlJc w:val="right"/>
       <w:pPr>
@@ -8318,7 +8754,7 @@
     <w:lsdException w:name="Unresolved Mention" w:semiHidden="1" w:uiPriority="99" w:unhideWhenUsed="1"/>
     <w:lsdException w:name="Smart Link" w:semiHidden="1" w:uiPriority="99" w:unhideWhenUsed="1"/>
   </w:latentStyles>
-  <w:style w:type="paragraph" w:default="1" w:styleId="Normal">
+  <w:style w:type="paragraph" w:default="1" w:styleId="a2">
     <w:name w:val="Normal"/>
     <w:qFormat/>
     <w:rsid w:val="00586A35"/>
@@ -8333,11 +8769,11 @@
       <w:lang w:val="en-US" w:eastAsia="en-US"/>
     </w:rPr>
   </w:style>
-  <w:style w:type="paragraph" w:styleId="Heading1">
+  <w:style w:type="paragraph" w:styleId="1">
     <w:name w:val="heading 1"/>
-    <w:basedOn w:val="Normal"/>
-    <w:next w:val="Normal"/>
-    <w:link w:val="Heading1Char"/>
+    <w:basedOn w:val="a2"/>
+    <w:next w:val="a2"/>
+    <w:link w:val="1Char"/>
     <w:autoRedefine/>
     <w:uiPriority w:val="9"/>
     <w:qFormat/>
@@ -8358,11 +8794,11 @@
       <w:szCs w:val="28"/>
     </w:rPr>
   </w:style>
-  <w:style w:type="paragraph" w:styleId="Heading2">
+  <w:style w:type="paragraph" w:styleId="21">
     <w:name w:val="heading 2"/>
-    <w:basedOn w:val="Normal"/>
-    <w:next w:val="Normal"/>
-    <w:link w:val="Heading2Char"/>
+    <w:basedOn w:val="a2"/>
+    <w:next w:val="a2"/>
+    <w:link w:val="2Char"/>
     <w:uiPriority w:val="9"/>
     <w:unhideWhenUsed/>
     <w:qFormat/>
@@ -8383,11 +8819,11 @@
       <w:szCs w:val="26"/>
     </w:rPr>
   </w:style>
-  <w:style w:type="paragraph" w:styleId="Heading3">
+  <w:style w:type="paragraph" w:styleId="31">
     <w:name w:val="heading 3"/>
-    <w:basedOn w:val="Normal"/>
-    <w:next w:val="Normal"/>
-    <w:link w:val="Heading3Char"/>
+    <w:basedOn w:val="a2"/>
+    <w:next w:val="a2"/>
+    <w:link w:val="3Char"/>
     <w:uiPriority w:val="9"/>
     <w:unhideWhenUsed/>
     <w:qFormat/>
@@ -8406,11 +8842,11 @@
       <w:color w:val="943634" w:themeColor="accent2" w:themeShade="BF"/>
     </w:rPr>
   </w:style>
-  <w:style w:type="paragraph" w:styleId="Heading4">
+  <w:style w:type="paragraph" w:styleId="41">
     <w:name w:val="heading 4"/>
-    <w:basedOn w:val="Normal"/>
-    <w:next w:val="Normal"/>
-    <w:link w:val="Heading4Char"/>
+    <w:basedOn w:val="a2"/>
+    <w:next w:val="a2"/>
+    <w:link w:val="4Char"/>
     <w:uiPriority w:val="9"/>
     <w:unhideWhenUsed/>
     <w:qFormat/>
@@ -8430,11 +8866,11 @@
       <w:color w:val="943634" w:themeColor="accent2" w:themeShade="BF"/>
     </w:rPr>
   </w:style>
-  <w:style w:type="paragraph" w:styleId="Heading5">
+  <w:style w:type="paragraph" w:styleId="51">
     <w:name w:val="heading 5"/>
-    <w:basedOn w:val="Normal"/>
-    <w:next w:val="Normal"/>
-    <w:link w:val="Heading5Char"/>
+    <w:basedOn w:val="a2"/>
+    <w:next w:val="a2"/>
+    <w:link w:val="5Char"/>
     <w:uiPriority w:val="9"/>
     <w:unhideWhenUsed/>
     <w:qFormat/>
@@ -8453,11 +8889,11 @@
       <w:sz w:val="20"/>
     </w:rPr>
   </w:style>
-  <w:style w:type="paragraph" w:styleId="Heading6">
+  <w:style w:type="paragraph" w:styleId="6">
     <w:name w:val="heading 6"/>
-    <w:basedOn w:val="Normal"/>
-    <w:next w:val="Normal"/>
-    <w:link w:val="Heading6Char"/>
+    <w:basedOn w:val="a2"/>
+    <w:next w:val="a2"/>
+    <w:link w:val="6Char"/>
     <w:unhideWhenUsed/>
     <w:qFormat/>
     <w:locked/>
@@ -8478,11 +8914,11 @@
       <w:lang w:val="en-GB" w:bidi="ar-DZ"/>
     </w:rPr>
   </w:style>
-  <w:style w:type="paragraph" w:styleId="Heading7">
+  <w:style w:type="paragraph" w:styleId="7">
     <w:name w:val="heading 7"/>
-    <w:basedOn w:val="Normal"/>
-    <w:next w:val="Normal"/>
-    <w:link w:val="Heading7Char"/>
+    <w:basedOn w:val="a2"/>
+    <w:next w:val="a2"/>
+    <w:link w:val="7Char"/>
     <w:unhideWhenUsed/>
     <w:qFormat/>
     <w:locked/>
@@ -8504,11 +8940,11 @@
       <w:lang w:val="en-GB" w:bidi="ar-DZ"/>
     </w:rPr>
   </w:style>
-  <w:style w:type="paragraph" w:styleId="Heading8">
+  <w:style w:type="paragraph" w:styleId="8">
     <w:name w:val="heading 8"/>
-    <w:basedOn w:val="Normal"/>
-    <w:next w:val="Normal"/>
-    <w:link w:val="Heading8Char"/>
+    <w:basedOn w:val="a2"/>
+    <w:next w:val="a2"/>
+    <w:link w:val="8Char"/>
     <w:unhideWhenUsed/>
     <w:qFormat/>
     <w:locked/>
@@ -8532,11 +8968,11 @@
       <w:lang w:val="en-GB" w:bidi="ar-DZ"/>
     </w:rPr>
   </w:style>
-  <w:style w:type="paragraph" w:styleId="Heading9">
+  <w:style w:type="paragraph" w:styleId="9">
     <w:name w:val="heading 9"/>
-    <w:basedOn w:val="Normal"/>
-    <w:next w:val="Normal"/>
-    <w:link w:val="Heading9Char"/>
+    <w:basedOn w:val="a2"/>
+    <w:next w:val="a2"/>
+    <w:link w:val="9Char"/>
     <w:unhideWhenUsed/>
     <w:qFormat/>
     <w:locked/>
@@ -8557,13 +8993,13 @@
       <w:lang w:val="en-GB" w:bidi="ar-DZ"/>
     </w:rPr>
   </w:style>
-  <w:style w:type="character" w:default="1" w:styleId="DefaultParagraphFont">
+  <w:style w:type="character" w:default="1" w:styleId="a3">
     <w:name w:val="Default Paragraph Font"/>
     <w:uiPriority w:val="1"/>
     <w:semiHidden/>
     <w:unhideWhenUsed/>
   </w:style>
-  <w:style w:type="table" w:default="1" w:styleId="TableNormal">
+  <w:style w:type="table" w:default="1" w:styleId="a4">
     <w:name w:val="Normal Table"/>
     <w:uiPriority w:val="99"/>
     <w:semiHidden/>
@@ -8578,16 +9014,16 @@
       </w:tblCellMar>
     </w:tblPr>
   </w:style>
-  <w:style w:type="numbering" w:default="1" w:styleId="NoList">
+  <w:style w:type="numbering" w:default="1" w:styleId="a5">
     <w:name w:val="No List"/>
     <w:uiPriority w:val="99"/>
     <w:semiHidden/>
     <w:unhideWhenUsed/>
   </w:style>
-  <w:style w:type="paragraph" w:styleId="BalloonText">
+  <w:style w:type="paragraph" w:styleId="a6">
     <w:name w:val="Balloon Text"/>
-    <w:basedOn w:val="Normal"/>
-    <w:link w:val="BalloonTextChar"/>
+    <w:basedOn w:val="a2"/>
+    <w:link w:val="Char"/>
     <w:semiHidden/>
     <w:rsid w:val="00586A35"/>
     <w:rPr>
@@ -8596,10 +9032,10 @@
       <w:szCs w:val="16"/>
     </w:rPr>
   </w:style>
-  <w:style w:type="character" w:customStyle="1" w:styleId="BalloonTextChar">
-    <w:name w:val="Balloon Text Char"/>
-    <w:basedOn w:val="DefaultParagraphFont"/>
-    <w:link w:val="BalloonText"/>
+  <w:style w:type="character" w:customStyle="1" w:styleId="Char">
+    <w:name w:val="Κείμενο πλαισίου Char"/>
+    <w:basedOn w:val="a3"/>
+    <w:link w:val="a6"/>
     <w:semiHidden/>
     <w:locked/>
     <w:rsid w:val="00586A35"/>
@@ -8610,10 +9046,10 @@
       <w:lang w:val="en-US" w:eastAsia="en-US"/>
     </w:rPr>
   </w:style>
-  <w:style w:type="paragraph" w:styleId="Header">
+  <w:style w:type="paragraph" w:styleId="a7">
     <w:name w:val="header"/>
-    <w:basedOn w:val="Normal"/>
-    <w:link w:val="HeaderChar"/>
+    <w:basedOn w:val="a2"/>
+    <w:link w:val="Char0"/>
     <w:semiHidden/>
     <w:rsid w:val="00586A35"/>
     <w:pPr>
@@ -8623,10 +9059,10 @@
       </w:tabs>
     </w:pPr>
   </w:style>
-  <w:style w:type="character" w:customStyle="1" w:styleId="HeaderChar">
-    <w:name w:val="Header Char"/>
-    <w:basedOn w:val="DefaultParagraphFont"/>
-    <w:link w:val="Header"/>
+  <w:style w:type="character" w:customStyle="1" w:styleId="Char0">
+    <w:name w:val="Κεφαλίδα Char"/>
+    <w:basedOn w:val="a3"/>
+    <w:link w:val="a7"/>
     <w:semiHidden/>
     <w:locked/>
     <w:rsid w:val="00586A35"/>
@@ -8637,10 +9073,10 @@
       <w:lang w:val="en-US" w:eastAsia="en-US"/>
     </w:rPr>
   </w:style>
-  <w:style w:type="paragraph" w:styleId="Footer">
+  <w:style w:type="paragraph" w:styleId="a8">
     <w:name w:val="footer"/>
-    <w:basedOn w:val="Normal"/>
-    <w:link w:val="FooterChar"/>
+    <w:basedOn w:val="a2"/>
+    <w:link w:val="Char1"/>
     <w:rsid w:val="00586A35"/>
     <w:pPr>
       <w:tabs>
@@ -8649,10 +9085,10 @@
       </w:tabs>
     </w:pPr>
   </w:style>
-  <w:style w:type="character" w:customStyle="1" w:styleId="FooterChar">
-    <w:name w:val="Footer Char"/>
-    <w:basedOn w:val="DefaultParagraphFont"/>
-    <w:link w:val="Footer"/>
+  <w:style w:type="character" w:customStyle="1" w:styleId="Char1">
+    <w:name w:val="Υποσέλιδο Char"/>
+    <w:basedOn w:val="a3"/>
+    <w:link w:val="a8"/>
     <w:locked/>
     <w:rsid w:val="00586A35"/>
     <w:rPr>
@@ -8662,10 +9098,10 @@
       <w:lang w:val="en-US" w:eastAsia="en-US"/>
     </w:rPr>
   </w:style>
-  <w:style w:type="paragraph" w:styleId="EndnoteText">
+  <w:style w:type="paragraph" w:styleId="a9">
     <w:name w:val="endnote text"/>
-    <w:basedOn w:val="Normal"/>
-    <w:link w:val="EndnoteTextChar"/>
+    <w:basedOn w:val="a2"/>
+    <w:link w:val="Char2"/>
     <w:uiPriority w:val="99"/>
     <w:unhideWhenUsed/>
     <w:rsid w:val="00586A35"/>
@@ -8674,10 +9110,10 @@
       <w:szCs w:val="20"/>
     </w:rPr>
   </w:style>
-  <w:style w:type="character" w:customStyle="1" w:styleId="EndnoteTextChar">
-    <w:name w:val="Endnote Text Char"/>
-    <w:basedOn w:val="DefaultParagraphFont"/>
-    <w:link w:val="EndnoteText"/>
+  <w:style w:type="character" w:customStyle="1" w:styleId="Char2">
+    <w:name w:val="Κείμενο σημείωσης τέλους Char"/>
+    <w:basedOn w:val="a3"/>
+    <w:link w:val="a9"/>
     <w:uiPriority w:val="99"/>
     <w:locked/>
     <w:rsid w:val="00586A35"/>
@@ -8686,9 +9122,9 @@
       <w:lang w:val="en-US" w:eastAsia="en-US"/>
     </w:rPr>
   </w:style>
-  <w:style w:type="character" w:styleId="EndnoteReference">
+  <w:style w:type="character" w:styleId="aa">
     <w:name w:val="endnote reference"/>
-    <w:basedOn w:val="DefaultParagraphFont"/>
+    <w:basedOn w:val="a3"/>
     <w:uiPriority w:val="99"/>
     <w:unhideWhenUsed/>
     <w:rsid w:val="00586A35"/>
@@ -8696,9 +9132,9 @@
       <w:vertAlign w:val="superscript"/>
     </w:rPr>
   </w:style>
-  <w:style w:type="table" w:styleId="TableGrid">
+  <w:style w:type="table" w:styleId="ab">
     <w:name w:val="Table Grid"/>
-    <w:basedOn w:val="TableNormal"/>
+    <w:basedOn w:val="a4"/>
     <w:locked/>
     <w:rsid w:val="00586A35"/>
     <w:rPr>
@@ -8716,7 +9152,7 @@
       </w:tblBorders>
     </w:tblPr>
   </w:style>
-  <w:style w:type="character" w:styleId="Emphasis">
+  <w:style w:type="character" w:styleId="ac">
     <w:name w:val="Emphasis"/>
     <w:uiPriority w:val="20"/>
     <w:qFormat/>
@@ -8726,9 +9162,9 @@
       <w:iCs/>
     </w:rPr>
   </w:style>
-  <w:style w:type="character" w:styleId="Hyperlink">
+  <w:style w:type="character" w:styleId="-">
     <w:name w:val="Hyperlink"/>
-    <w:basedOn w:val="DefaultParagraphFont"/>
+    <w:basedOn w:val="a3"/>
     <w:uiPriority w:val="99"/>
     <w:unhideWhenUsed/>
     <w:rsid w:val="00586A35"/>
@@ -8737,9 +9173,9 @@
       <w:u w:val="single"/>
     </w:rPr>
   </w:style>
-  <w:style w:type="character" w:styleId="FollowedHyperlink">
+  <w:style w:type="character" w:styleId="-0">
     <w:name w:val="FollowedHyperlink"/>
-    <w:basedOn w:val="DefaultParagraphFont"/>
+    <w:basedOn w:val="a3"/>
     <w:uiPriority w:val="99"/>
     <w:unhideWhenUsed/>
     <w:rsid w:val="00586A35"/>
@@ -8760,9 +9196,9 @@
   <w:style w:type="character" w:customStyle="1" w:styleId="page">
     <w:name w:val="page"/>
   </w:style>
-  <w:style w:type="paragraph" w:styleId="NormalWeb">
+  <w:style w:type="paragraph" w:styleId="Web">
     <w:name w:val="Normal (Web)"/>
-    <w:basedOn w:val="Normal"/>
+    <w:basedOn w:val="a2"/>
     <w:uiPriority w:val="99"/>
     <w:unhideWhenUsed/>
     <w:pPr>
@@ -8786,28 +9222,28 @@
       <w:szCs w:val="24"/>
     </w:rPr>
   </w:style>
-  <w:style w:type="character" w:styleId="CommentReference">
+  <w:style w:type="character" w:styleId="ad">
     <w:name w:val="annotation reference"/>
-    <w:basedOn w:val="DefaultParagraphFont"/>
+    <w:basedOn w:val="a3"/>
     <w:rsid w:val="00586A35"/>
     <w:rPr>
       <w:sz w:val="16"/>
       <w:szCs w:val="16"/>
     </w:rPr>
   </w:style>
-  <w:style w:type="paragraph" w:styleId="CommentText">
+  <w:style w:type="paragraph" w:styleId="ae">
     <w:name w:val="annotation text"/>
-    <w:basedOn w:val="Normal"/>
-    <w:link w:val="CommentTextChar"/>
+    <w:basedOn w:val="a2"/>
+    <w:link w:val="Char3"/>
     <w:rsid w:val="00586A35"/>
     <w:rPr>
       <w:sz w:val="20"/>
     </w:rPr>
   </w:style>
-  <w:style w:type="character" w:customStyle="1" w:styleId="CommentTextChar">
-    <w:name w:val="Comment Text Char"/>
-    <w:basedOn w:val="DefaultParagraphFont"/>
-    <w:link w:val="CommentText"/>
+  <w:style w:type="character" w:customStyle="1" w:styleId="Char3">
+    <w:name w:val="Κείμενο σχολίου Char"/>
+    <w:basedOn w:val="a3"/>
+    <w:link w:val="ae"/>
     <w:rsid w:val="00586A35"/>
     <w:rPr>
       <w:rFonts w:ascii="Linux Libertine" w:eastAsiaTheme="minorHAnsi" w:hAnsi="Linux Libertine" w:cstheme="minorBidi"/>
@@ -8815,21 +9251,21 @@
       <w:lang w:val="en-US" w:eastAsia="en-US"/>
     </w:rPr>
   </w:style>
-  <w:style w:type="paragraph" w:styleId="CommentSubject">
+  <w:style w:type="paragraph" w:styleId="af">
     <w:name w:val="annotation subject"/>
-    <w:basedOn w:val="CommentText"/>
-    <w:next w:val="CommentText"/>
-    <w:link w:val="CommentSubjectChar"/>
+    <w:basedOn w:val="ae"/>
+    <w:next w:val="ae"/>
+    <w:link w:val="Char4"/>
     <w:rsid w:val="00586A35"/>
     <w:rPr>
       <w:b/>
       <w:bCs/>
     </w:rPr>
   </w:style>
-  <w:style w:type="character" w:customStyle="1" w:styleId="CommentSubjectChar">
-    <w:name w:val="Comment Subject Char"/>
-    <w:basedOn w:val="CommentTextChar"/>
-    <w:link w:val="CommentSubject"/>
+  <w:style w:type="character" w:customStyle="1" w:styleId="Char4">
+    <w:name w:val="Θέμα σχολίου Char"/>
+    <w:basedOn w:val="Char3"/>
+    <w:link w:val="af"/>
     <w:rsid w:val="00586A35"/>
     <w:rPr>
       <w:rFonts w:ascii="Linux Libertine" w:eastAsiaTheme="minorHAnsi" w:hAnsi="Linux Libertine" w:cstheme="minorBidi"/>
@@ -8845,9 +9281,9 @@
   <w:style w:type="character" w:customStyle="1" w:styleId="source">
     <w:name w:val="source"/>
   </w:style>
-  <w:style w:type="character" w:styleId="Strong">
+  <w:style w:type="character" w:styleId="af0">
     <w:name w:val="Strong"/>
-    <w:basedOn w:val="DefaultParagraphFont"/>
+    <w:basedOn w:val="a3"/>
     <w:uiPriority w:val="22"/>
     <w:qFormat/>
     <w:locked/>
@@ -8862,9 +9298,9 @@
   </w:style>
   <w:style w:type="character" w:customStyle="1" w:styleId="hithilite">
     <w:name w:val="hithilite"/>
-    <w:basedOn w:val="DefaultParagraphFont"/>
-  </w:style>
-  <w:style w:type="paragraph" w:styleId="ListParagraph">
+    <w:basedOn w:val="a3"/>
+  </w:style>
+  <w:style w:type="paragraph" w:styleId="a1">
     <w:name w:val="List Paragraph"/>
     <w:autoRedefine/>
     <w:uiPriority w:val="34"/>
@@ -8885,10 +9321,10 @@
       <w:lang w:val="en-US" w:eastAsia="en-US"/>
     </w:rPr>
   </w:style>
-  <w:style w:type="character" w:customStyle="1" w:styleId="Heading1Char">
-    <w:name w:val="Heading 1 Char"/>
-    <w:basedOn w:val="DefaultParagraphFont"/>
-    <w:link w:val="Heading1"/>
+  <w:style w:type="character" w:customStyle="1" w:styleId="1Char">
+    <w:name w:val="Επικεφαλίδα 1 Char"/>
+    <w:basedOn w:val="a3"/>
+    <w:link w:val="1"/>
     <w:uiPriority w:val="9"/>
     <w:rsid w:val="00586A35"/>
     <w:rPr>
@@ -8901,10 +9337,10 @@
       <w:lang w:val="en-US" w:eastAsia="en-US"/>
     </w:rPr>
   </w:style>
-  <w:style w:type="character" w:customStyle="1" w:styleId="Heading2Char">
-    <w:name w:val="Heading 2 Char"/>
-    <w:basedOn w:val="DefaultParagraphFont"/>
-    <w:link w:val="Heading2"/>
+  <w:style w:type="character" w:customStyle="1" w:styleId="2Char">
+    <w:name w:val="Επικεφαλίδα 2 Char"/>
+    <w:basedOn w:val="a3"/>
+    <w:link w:val="21"/>
     <w:uiPriority w:val="9"/>
     <w:rsid w:val="00586A35"/>
     <w:rPr>
@@ -8917,10 +9353,10 @@
       <w:lang w:val="en-US" w:eastAsia="en-US"/>
     </w:rPr>
   </w:style>
-  <w:style w:type="character" w:customStyle="1" w:styleId="Heading3Char">
-    <w:name w:val="Heading 3 Char"/>
-    <w:basedOn w:val="DefaultParagraphFont"/>
-    <w:link w:val="Heading3"/>
+  <w:style w:type="character" w:customStyle="1" w:styleId="3Char">
+    <w:name w:val="Επικεφαλίδα 3 Char"/>
+    <w:basedOn w:val="a3"/>
+    <w:link w:val="31"/>
     <w:uiPriority w:val="9"/>
     <w:rsid w:val="00586A35"/>
     <w:rPr>
@@ -8933,10 +9369,10 @@
       <w:lang w:val="en-US" w:eastAsia="en-US"/>
     </w:rPr>
   </w:style>
-  <w:style w:type="character" w:customStyle="1" w:styleId="Heading4Char">
-    <w:name w:val="Heading 4 Char"/>
-    <w:basedOn w:val="DefaultParagraphFont"/>
-    <w:link w:val="Heading4"/>
+  <w:style w:type="character" w:customStyle="1" w:styleId="4Char">
+    <w:name w:val="Επικεφαλίδα 4 Char"/>
+    <w:basedOn w:val="a3"/>
+    <w:link w:val="41"/>
     <w:uiPriority w:val="9"/>
     <w:rsid w:val="00586A35"/>
     <w:rPr>
@@ -8950,10 +9386,10 @@
       <w:lang w:val="en-US" w:eastAsia="en-US"/>
     </w:rPr>
   </w:style>
-  <w:style w:type="character" w:customStyle="1" w:styleId="Heading5Char">
-    <w:name w:val="Heading 5 Char"/>
-    <w:basedOn w:val="DefaultParagraphFont"/>
-    <w:link w:val="Heading5"/>
+  <w:style w:type="character" w:customStyle="1" w:styleId="5Char">
+    <w:name w:val="Επικεφαλίδα 5 Char"/>
+    <w:basedOn w:val="a3"/>
+    <w:link w:val="51"/>
     <w:uiPriority w:val="9"/>
     <w:rsid w:val="00586A35"/>
     <w:rPr>
@@ -8964,10 +9400,10 @@
       <w:lang w:val="en-US" w:eastAsia="en-US"/>
     </w:rPr>
   </w:style>
-  <w:style w:type="character" w:customStyle="1" w:styleId="Heading6Char">
-    <w:name w:val="Heading 6 Char"/>
-    <w:basedOn w:val="DefaultParagraphFont"/>
-    <w:link w:val="Heading6"/>
+  <w:style w:type="character" w:customStyle="1" w:styleId="6Char">
+    <w:name w:val="Επικεφαλίδα 6 Char"/>
+    <w:basedOn w:val="a3"/>
+    <w:link w:val="6"/>
     <w:rsid w:val="00586A35"/>
     <w:rPr>
       <w:rFonts w:ascii="Times New Roman" w:eastAsia="Times New Roman" w:hAnsi="Times New Roman" w:cstheme="minorBidi"/>
@@ -8977,10 +9413,10 @@
       <w:lang w:val="en-GB" w:eastAsia="en-US" w:bidi="ar-DZ"/>
     </w:rPr>
   </w:style>
-  <w:style w:type="character" w:customStyle="1" w:styleId="Heading7Char">
-    <w:name w:val="Heading 7 Char"/>
-    <w:basedOn w:val="DefaultParagraphFont"/>
-    <w:link w:val="Heading7"/>
+  <w:style w:type="character" w:customStyle="1" w:styleId="7Char">
+    <w:name w:val="Επικεφαλίδα 7 Char"/>
+    <w:basedOn w:val="a3"/>
+    <w:link w:val="7"/>
     <w:rsid w:val="00586A35"/>
     <w:rPr>
       <w:rFonts w:ascii="Times New Roman" w:eastAsia="Times New Roman" w:hAnsi="Times New Roman" w:cstheme="minorBidi"/>
@@ -8990,10 +9426,10 @@
       <w:lang w:val="en-GB" w:eastAsia="en-US" w:bidi="ar-DZ"/>
     </w:rPr>
   </w:style>
-  <w:style w:type="character" w:customStyle="1" w:styleId="Heading8Char">
-    <w:name w:val="Heading 8 Char"/>
-    <w:basedOn w:val="DefaultParagraphFont"/>
-    <w:link w:val="Heading8"/>
+  <w:style w:type="character" w:customStyle="1" w:styleId="8Char">
+    <w:name w:val="Επικεφαλίδα 8 Char"/>
+    <w:basedOn w:val="a3"/>
+    <w:link w:val="8"/>
     <w:rsid w:val="00586A35"/>
     <w:rPr>
       <w:rFonts w:ascii="Times New Roman" w:eastAsia="Times New Roman" w:hAnsi="Times New Roman" w:cstheme="minorBidi"/>
@@ -9005,10 +9441,10 @@
       <w:lang w:val="en-GB" w:eastAsia="en-US" w:bidi="ar-DZ"/>
     </w:rPr>
   </w:style>
-  <w:style w:type="character" w:customStyle="1" w:styleId="Heading9Char">
-    <w:name w:val="Heading 9 Char"/>
-    <w:basedOn w:val="DefaultParagraphFont"/>
-    <w:link w:val="Heading9"/>
+  <w:style w:type="character" w:customStyle="1" w:styleId="9Char">
+    <w:name w:val="Επικεφαλίδα 9 Char"/>
+    <w:basedOn w:val="a3"/>
+    <w:link w:val="9"/>
     <w:rsid w:val="00586A35"/>
     <w:rPr>
       <w:rFonts w:ascii="Times New Roman" w:eastAsia="Times New Roman" w:hAnsi="Times New Roman"/>
@@ -9064,7 +9500,7 @@
   </w:style>
   <w:style w:type="character" w:customStyle="1" w:styleId="DOI">
     <w:name w:val="DOI"/>
-    <w:basedOn w:val="DefaultParagraphFont"/>
+    <w:basedOn w:val="a3"/>
     <w:uiPriority w:val="1"/>
     <w:qFormat/>
     <w:rsid w:val="00586A35"/>
@@ -9074,9 +9510,9 @@
       <w:shd w:val="clear" w:color="auto" w:fill="auto"/>
     </w:rPr>
   </w:style>
-  <w:style w:type="character" w:styleId="FootnoteReference">
+  <w:style w:type="character" w:styleId="af1">
     <w:name w:val="footnote reference"/>
-    <w:basedOn w:val="DefaultParagraphFont"/>
+    <w:basedOn w:val="a3"/>
     <w:uiPriority w:val="99"/>
     <w:unhideWhenUsed/>
     <w:rsid w:val="00586A35"/>
@@ -9163,7 +9599,7 @@
   </w:style>
   <w:style w:type="paragraph" w:customStyle="1" w:styleId="History">
     <w:name w:val="History"/>
-    <w:basedOn w:val="Normal"/>
+    <w:basedOn w:val="a2"/>
     <w:autoRedefine/>
     <w:qFormat/>
     <w:rsid w:val="00586A35"/>
@@ -9192,7 +9628,7 @@
   </w:style>
   <w:style w:type="paragraph" w:customStyle="1" w:styleId="programCodedisplay">
     <w:name w:val="programCode_display"/>
-    <w:basedOn w:val="Normal"/>
+    <w:basedOn w:val="a2"/>
     <w:rsid w:val="00586A35"/>
     <w:rPr>
       <w:rFonts w:ascii="Courier New" w:eastAsia="Arial Unicode MS" w:hAnsi="Courier New" w:cs="Times New Roman"/>
@@ -9202,7 +9638,7 @@
   </w:style>
   <w:style w:type="character" w:customStyle="1" w:styleId="Publisher">
     <w:name w:val="Publisher"/>
-    <w:basedOn w:val="DefaultParagraphFont"/>
+    <w:basedOn w:val="a3"/>
     <w:uiPriority w:val="1"/>
     <w:qFormat/>
     <w:rsid w:val="00586A35"/>
@@ -9212,11 +9648,11 @@
       <w:shd w:val="clear" w:color="auto" w:fill="auto"/>
     </w:rPr>
   </w:style>
-  <w:style w:type="paragraph" w:styleId="Quote">
+  <w:style w:type="paragraph" w:styleId="af2">
     <w:name w:val="Quote"/>
-    <w:basedOn w:val="Normal"/>
-    <w:next w:val="Normal"/>
-    <w:link w:val="QuoteChar"/>
+    <w:basedOn w:val="a2"/>
+    <w:next w:val="a2"/>
+    <w:link w:val="Char5"/>
     <w:uiPriority w:val="29"/>
     <w:qFormat/>
     <w:pPr>
@@ -9227,10 +9663,10 @@
       <w:color w:val="000000" w:themeColor="text1"/>
     </w:rPr>
   </w:style>
-  <w:style w:type="character" w:customStyle="1" w:styleId="QuoteChar">
-    <w:name w:val="Quote Char"/>
-    <w:basedOn w:val="DefaultParagraphFont"/>
-    <w:link w:val="Quote"/>
+  <w:style w:type="character" w:customStyle="1" w:styleId="Char5">
+    <w:name w:val="Απόσπασμα Char"/>
+    <w:basedOn w:val="a3"/>
+    <w:link w:val="af2"/>
     <w:uiPriority w:val="29"/>
     <w:rPr>
       <w:rFonts w:asciiTheme="minorHAnsi" w:eastAsiaTheme="minorHAnsi" w:hAnsiTheme="minorHAnsi" w:cstheme="minorBidi"/>
@@ -9257,7 +9693,7 @@
   </w:style>
   <w:style w:type="character" w:customStyle="1" w:styleId="URL">
     <w:name w:val="URL"/>
-    <w:basedOn w:val="DefaultParagraphFont"/>
+    <w:basedOn w:val="a3"/>
     <w:uiPriority w:val="1"/>
     <w:qFormat/>
     <w:rsid w:val="00586A35"/>
@@ -9280,7 +9716,7 @@
   </w:style>
   <w:style w:type="character" w:customStyle="1" w:styleId="Volume0">
     <w:name w:val="Volume"/>
-    <w:basedOn w:val="DefaultParagraphFont"/>
+    <w:basedOn w:val="a3"/>
     <w:uiPriority w:val="1"/>
     <w:qFormat/>
     <w:rsid w:val="00586A35"/>
@@ -9292,7 +9728,7 @@
   </w:style>
   <w:style w:type="character" w:customStyle="1" w:styleId="Pages">
     <w:name w:val="Pages"/>
-    <w:basedOn w:val="DefaultParagraphFont"/>
+    <w:basedOn w:val="a3"/>
     <w:uiPriority w:val="1"/>
     <w:qFormat/>
     <w:rsid w:val="00586A35"/>
@@ -9304,7 +9740,7 @@
   </w:style>
   <w:style w:type="character" w:customStyle="1" w:styleId="Degree">
     <w:name w:val="Degree"/>
-    <w:basedOn w:val="DefaultParagraphFont"/>
+    <w:basedOn w:val="a3"/>
     <w:uiPriority w:val="1"/>
     <w:qFormat/>
     <w:rsid w:val="00586A35"/>
@@ -9316,7 +9752,7 @@
   </w:style>
   <w:style w:type="character" w:customStyle="1" w:styleId="Role">
     <w:name w:val="Role"/>
-    <w:basedOn w:val="DefaultParagraphFont"/>
+    <w:basedOn w:val="a3"/>
     <w:uiPriority w:val="1"/>
     <w:qFormat/>
     <w:rsid w:val="00586A35"/>
@@ -9343,7 +9779,7 @@
   </w:style>
   <w:style w:type="character" w:customStyle="1" w:styleId="AbsHeadChar">
     <w:name w:val="AbsHead Char"/>
-    <w:basedOn w:val="DefaultParagraphFont"/>
+    <w:basedOn w:val="a3"/>
     <w:link w:val="AbsHead"/>
     <w:rsid w:val="00586A35"/>
     <w:rPr>
@@ -9356,7 +9792,7 @@
   </w:style>
   <w:style w:type="character" w:customStyle="1" w:styleId="AcceptedDate">
     <w:name w:val="AcceptedDate"/>
-    <w:basedOn w:val="DefaultParagraphFont"/>
+    <w:basedOn w:val="a3"/>
     <w:uiPriority w:val="1"/>
     <w:qFormat/>
     <w:rsid w:val="00586A35"/>
@@ -9383,7 +9819,7 @@
   </w:style>
   <w:style w:type="character" w:customStyle="1" w:styleId="AckHeadChar">
     <w:name w:val="AckHead Char"/>
-    <w:basedOn w:val="DefaultParagraphFont"/>
+    <w:basedOn w:val="a3"/>
     <w:link w:val="AckHead"/>
     <w:rsid w:val="00586A35"/>
     <w:rPr>
@@ -9412,7 +9848,7 @@
   </w:style>
   <w:style w:type="character" w:customStyle="1" w:styleId="AppendixChar">
     <w:name w:val="Appendix Char"/>
-    <w:basedOn w:val="DefaultParagraphFont"/>
+    <w:basedOn w:val="a3"/>
     <w:link w:val="Appendix"/>
     <w:rsid w:val="00586A35"/>
     <w:rPr>
@@ -9476,7 +9912,7 @@
   </w:style>
   <w:style w:type="character" w:customStyle="1" w:styleId="ArticleTitle">
     <w:name w:val="ArticleTitle"/>
-    <w:basedOn w:val="DefaultParagraphFont"/>
+    <w:basedOn w:val="a3"/>
     <w:uiPriority w:val="1"/>
     <w:qFormat/>
     <w:rsid w:val="00586A35"/>
@@ -9503,7 +9939,7 @@
   </w:style>
   <w:style w:type="character" w:customStyle="1" w:styleId="author-comment">
     <w:name w:val="author-comment"/>
-    <w:basedOn w:val="DefaultParagraphFont"/>
+    <w:basedOn w:val="a3"/>
     <w:uiPriority w:val="1"/>
     <w:qFormat/>
     <w:rsid w:val="00586A35"/>
@@ -9533,7 +9969,7 @@
   </w:style>
   <w:style w:type="character" w:customStyle="1" w:styleId="AuthorsChar">
     <w:name w:val="Authors Char"/>
-    <w:basedOn w:val="DefaultParagraphFont"/>
+    <w:basedOn w:val="a3"/>
     <w:link w:val="Authors"/>
     <w:rsid w:val="009A5D1A"/>
     <w:rPr>
@@ -9548,7 +9984,7 @@
   </w:style>
   <w:style w:type="character" w:customStyle="1" w:styleId="BookTitle">
     <w:name w:val="BookTitle"/>
-    <w:basedOn w:val="DefaultParagraphFont"/>
+    <w:basedOn w:val="a3"/>
     <w:uiPriority w:val="1"/>
     <w:qFormat/>
     <w:rsid w:val="00586A35"/>
@@ -9574,7 +10010,7 @@
   </w:style>
   <w:style w:type="paragraph" w:customStyle="1" w:styleId="BoxTitle">
     <w:name w:val="BoxTitle"/>
-    <w:basedOn w:val="Normal"/>
+    <w:basedOn w:val="a2"/>
     <w:qFormat/>
     <w:rsid w:val="00586A35"/>
     <w:rPr>
@@ -9585,7 +10021,7 @@
   </w:style>
   <w:style w:type="character" w:customStyle="1" w:styleId="City">
     <w:name w:val="City"/>
-    <w:basedOn w:val="DefaultParagraphFont"/>
+    <w:basedOn w:val="a3"/>
     <w:uiPriority w:val="1"/>
     <w:qFormat/>
     <w:rsid w:val="00586A35"/>
@@ -9597,7 +10033,7 @@
   </w:style>
   <w:style w:type="character" w:customStyle="1" w:styleId="Collab">
     <w:name w:val="Collab"/>
-    <w:basedOn w:val="DefaultParagraphFont"/>
+    <w:basedOn w:val="a3"/>
     <w:uiPriority w:val="1"/>
     <w:qFormat/>
     <w:rsid w:val="00586A35"/>
@@ -9609,7 +10045,7 @@
   </w:style>
   <w:style w:type="character" w:customStyle="1" w:styleId="ConfDate">
     <w:name w:val="ConfDate"/>
-    <w:basedOn w:val="DefaultParagraphFont"/>
+    <w:basedOn w:val="a3"/>
     <w:uiPriority w:val="1"/>
     <w:rsid w:val="00586A35"/>
     <w:rPr>
@@ -9620,7 +10056,7 @@
   </w:style>
   <w:style w:type="character" w:customStyle="1" w:styleId="ConfLoc">
     <w:name w:val="ConfLoc"/>
-    <w:basedOn w:val="DefaultParagraphFont"/>
+    <w:basedOn w:val="a3"/>
     <w:uiPriority w:val="1"/>
     <w:rsid w:val="00586A35"/>
     <w:rPr>
@@ -9631,7 +10067,7 @@
   </w:style>
   <w:style w:type="character" w:customStyle="1" w:styleId="ConfName">
     <w:name w:val="ConfName"/>
-    <w:basedOn w:val="DefaultParagraphFont"/>
+    <w:basedOn w:val="a3"/>
     <w:uiPriority w:val="1"/>
     <w:qFormat/>
     <w:rsid w:val="00586A35"/>
@@ -9641,7 +10077,7 @@
   </w:style>
   <w:style w:type="paragraph" w:customStyle="1" w:styleId="Correspondence">
     <w:name w:val="Correspondence"/>
-    <w:basedOn w:val="Normal"/>
+    <w:basedOn w:val="a2"/>
     <w:link w:val="CorrespondenceChar"/>
     <w:autoRedefine/>
     <w:qFormat/>
@@ -9652,7 +10088,7 @@
   </w:style>
   <w:style w:type="character" w:customStyle="1" w:styleId="CorrespondenceChar">
     <w:name w:val="Correspondence Char"/>
-    <w:basedOn w:val="DefaultParagraphFont"/>
+    <w:basedOn w:val="a3"/>
     <w:link w:val="Correspondence"/>
     <w:rsid w:val="00586A35"/>
     <w:rPr>
@@ -9665,7 +10101,7 @@
   </w:style>
   <w:style w:type="character" w:customStyle="1" w:styleId="Country">
     <w:name w:val="Country"/>
-    <w:basedOn w:val="DefaultParagraphFont"/>
+    <w:basedOn w:val="a3"/>
     <w:uiPriority w:val="1"/>
     <w:qFormat/>
     <w:rsid w:val="00586A35"/>
@@ -9677,7 +10113,7 @@
   </w:style>
   <w:style w:type="paragraph" w:customStyle="1" w:styleId="DefItem">
     <w:name w:val="DefItem"/>
-    <w:basedOn w:val="Normal"/>
+    <w:basedOn w:val="a2"/>
     <w:autoRedefine/>
     <w:qFormat/>
     <w:rsid w:val="00586A35"/>
@@ -9706,7 +10142,7 @@
   </w:style>
   <w:style w:type="character" w:customStyle="1" w:styleId="DisplayFormulaChar">
     <w:name w:val="DisplayFormula Char"/>
-    <w:basedOn w:val="DefaultParagraphFont"/>
+    <w:basedOn w:val="a3"/>
     <w:link w:val="DisplayFormula"/>
     <w:rsid w:val="00586A35"/>
     <w:rPr>
@@ -9718,7 +10154,7 @@
   </w:style>
   <w:style w:type="character" w:customStyle="1" w:styleId="EdFirstName">
     <w:name w:val="EdFirstName"/>
-    <w:basedOn w:val="DefaultParagraphFont"/>
+    <w:basedOn w:val="a3"/>
     <w:uiPriority w:val="1"/>
     <w:qFormat/>
     <w:rsid w:val="00586A35"/>
@@ -9730,7 +10166,7 @@
   </w:style>
   <w:style w:type="character" w:customStyle="1" w:styleId="Edition">
     <w:name w:val="Edition"/>
-    <w:basedOn w:val="DefaultParagraphFont"/>
+    <w:basedOn w:val="a3"/>
     <w:uiPriority w:val="1"/>
     <w:qFormat/>
     <w:rsid w:val="00586A35"/>
@@ -9742,7 +10178,7 @@
   </w:style>
   <w:style w:type="character" w:customStyle="1" w:styleId="EdSurname">
     <w:name w:val="EdSurname"/>
-    <w:basedOn w:val="DefaultParagraphFont"/>
+    <w:basedOn w:val="a3"/>
     <w:uiPriority w:val="1"/>
     <w:qFormat/>
     <w:rsid w:val="00586A35"/>
@@ -9754,7 +10190,7 @@
   </w:style>
   <w:style w:type="character" w:customStyle="1" w:styleId="Email">
     <w:name w:val="Email"/>
-    <w:basedOn w:val="DefaultParagraphFont"/>
+    <w:basedOn w:val="a3"/>
     <w:uiPriority w:val="1"/>
     <w:qFormat/>
     <w:rsid w:val="00586A35"/>
@@ -9764,7 +10200,7 @@
   </w:style>
   <w:style w:type="character" w:customStyle="1" w:styleId="Fax">
     <w:name w:val="Fax"/>
-    <w:basedOn w:val="DefaultParagraphFont"/>
+    <w:basedOn w:val="a3"/>
     <w:uiPriority w:val="1"/>
     <w:qFormat/>
     <w:rsid w:val="00586A35"/>
@@ -9798,7 +10234,7 @@
   </w:style>
   <w:style w:type="character" w:customStyle="1" w:styleId="FigureCaptionChar">
     <w:name w:val="FigureCaption Char"/>
-    <w:basedOn w:val="DefaultParagraphFont"/>
+    <w:basedOn w:val="a3"/>
     <w:link w:val="FigureCaption"/>
     <w:rsid w:val="00586A35"/>
     <w:rPr>
@@ -9811,7 +10247,7 @@
   </w:style>
   <w:style w:type="character" w:customStyle="1" w:styleId="FirstName">
     <w:name w:val="FirstName"/>
-    <w:basedOn w:val="DefaultParagraphFont"/>
+    <w:basedOn w:val="a3"/>
     <w:uiPriority w:val="1"/>
     <w:qFormat/>
     <w:rsid w:val="00586A35"/>
@@ -9823,12 +10259,12 @@
   </w:style>
   <w:style w:type="character" w:customStyle="1" w:styleId="focus">
     <w:name w:val="focus"/>
-    <w:basedOn w:val="DefaultParagraphFont"/>
+    <w:basedOn w:val="a3"/>
     <w:rsid w:val="00586A35"/>
   </w:style>
   <w:style w:type="character" w:customStyle="1" w:styleId="FundAgency">
     <w:name w:val="FundAgency"/>
-    <w:basedOn w:val="DefaultParagraphFont"/>
+    <w:basedOn w:val="a3"/>
     <w:uiPriority w:val="1"/>
     <w:qFormat/>
     <w:rPr>
@@ -9837,7 +10273,7 @@
   </w:style>
   <w:style w:type="character" w:customStyle="1" w:styleId="FundNumber">
     <w:name w:val="FundNumber"/>
-    <w:basedOn w:val="DefaultParagraphFont"/>
+    <w:basedOn w:val="a3"/>
     <w:uiPriority w:val="1"/>
     <w:qFormat/>
     <w:rPr>
@@ -9857,7 +10293,7 @@
   </w:style>
   <w:style w:type="character" w:customStyle="1" w:styleId="Issue">
     <w:name w:val="Issue"/>
-    <w:basedOn w:val="DefaultParagraphFont"/>
+    <w:basedOn w:val="a3"/>
     <w:uiPriority w:val="1"/>
     <w:qFormat/>
     <w:rsid w:val="00586A35"/>
@@ -9869,7 +10305,7 @@
   </w:style>
   <w:style w:type="character" w:customStyle="1" w:styleId="JournalTitle">
     <w:name w:val="JournalTitle"/>
-    <w:basedOn w:val="DefaultParagraphFont"/>
+    <w:basedOn w:val="a3"/>
     <w:uiPriority w:val="1"/>
     <w:qFormat/>
     <w:rsid w:val="00586A35"/>
@@ -9897,7 +10333,7 @@
   </w:style>
   <w:style w:type="paragraph" w:customStyle="1" w:styleId="KeyWords">
     <w:name w:val="KeyWords"/>
-    <w:basedOn w:val="Normal"/>
+    <w:basedOn w:val="a2"/>
     <w:qFormat/>
     <w:rsid w:val="00586A35"/>
     <w:pPr>
@@ -9906,7 +10342,7 @@
   </w:style>
   <w:style w:type="character" w:customStyle="1" w:styleId="Label">
     <w:name w:val="Label"/>
-    <w:basedOn w:val="DefaultParagraphFont"/>
+    <w:basedOn w:val="a3"/>
     <w:uiPriority w:val="1"/>
     <w:qFormat/>
     <w:rsid w:val="00586A35"/>
@@ -9918,7 +10354,7 @@
   </w:style>
   <w:style w:type="character" w:customStyle="1" w:styleId="MiscDate">
     <w:name w:val="MiscDate"/>
-    <w:basedOn w:val="DefaultParagraphFont"/>
+    <w:basedOn w:val="a3"/>
     <w:uiPriority w:val="1"/>
     <w:qFormat/>
     <w:rsid w:val="00586A35"/>
@@ -9928,7 +10364,7 @@
   </w:style>
   <w:style w:type="character" w:customStyle="1" w:styleId="name-alternative">
     <w:name w:val="name-alternative"/>
-    <w:basedOn w:val="DefaultParagraphFont"/>
+    <w:basedOn w:val="a3"/>
     <w:uiPriority w:val="1"/>
     <w:qFormat/>
     <w:rsid w:val="00586A35"/>
@@ -9938,7 +10374,7 @@
   </w:style>
   <w:style w:type="paragraph" w:customStyle="1" w:styleId="NomenclatureHead">
     <w:name w:val="NomenclatureHead"/>
-    <w:basedOn w:val="Normal"/>
+    <w:basedOn w:val="a2"/>
     <w:qFormat/>
     <w:rsid w:val="00586A35"/>
     <w:rPr>
@@ -9949,7 +10385,7 @@
   </w:style>
   <w:style w:type="character" w:customStyle="1" w:styleId="OrgDiv">
     <w:name w:val="OrgDiv"/>
-    <w:basedOn w:val="DefaultParagraphFont"/>
+    <w:basedOn w:val="a3"/>
     <w:uiPriority w:val="1"/>
     <w:qFormat/>
     <w:rsid w:val="00586A35"/>
@@ -9959,7 +10395,7 @@
   </w:style>
   <w:style w:type="character" w:customStyle="1" w:styleId="OrgName">
     <w:name w:val="OrgName"/>
-    <w:basedOn w:val="DefaultParagraphFont"/>
+    <w:basedOn w:val="a3"/>
     <w:uiPriority w:val="1"/>
     <w:qFormat/>
     <w:rsid w:val="00586A35"/>
@@ -9985,7 +10421,7 @@
   </w:style>
   <w:style w:type="character" w:customStyle="1" w:styleId="PatentNum">
     <w:name w:val="PatentNum"/>
-    <w:basedOn w:val="DefaultParagraphFont"/>
+    <w:basedOn w:val="a3"/>
     <w:uiPriority w:val="1"/>
     <w:qFormat/>
     <w:rsid w:val="00586A35"/>
@@ -9995,7 +10431,7 @@
   </w:style>
   <w:style w:type="character" w:customStyle="1" w:styleId="Phone">
     <w:name w:val="Phone"/>
-    <w:basedOn w:val="DefaultParagraphFont"/>
+    <w:basedOn w:val="a3"/>
     <w:uiPriority w:val="1"/>
     <w:qFormat/>
     <w:rsid w:val="00586A35"/>
@@ -10005,7 +10441,7 @@
   </w:style>
   <w:style w:type="character" w:customStyle="1" w:styleId="PinCode">
     <w:name w:val="PinCode"/>
-    <w:basedOn w:val="DefaultParagraphFont"/>
+    <w:basedOn w:val="a3"/>
     <w:uiPriority w:val="1"/>
     <w:qFormat/>
     <w:rsid w:val="00586A35"/>
@@ -10013,9 +10449,9 @@
       <w:color w:val="808000"/>
     </w:rPr>
   </w:style>
-  <w:style w:type="character" w:styleId="PlaceholderText">
+  <w:style w:type="character" w:styleId="af3">
     <w:name w:val="Placeholder Text"/>
-    <w:basedOn w:val="DefaultParagraphFont"/>
+    <w:basedOn w:val="a3"/>
     <w:uiPriority w:val="99"/>
     <w:semiHidden/>
     <w:rsid w:val="00586A35"/>
@@ -10025,7 +10461,7 @@
   </w:style>
   <w:style w:type="paragraph" w:customStyle="1" w:styleId="Poem">
     <w:name w:val="Poem"/>
-    <w:basedOn w:val="Normal"/>
+    <w:basedOn w:val="a2"/>
     <w:qFormat/>
     <w:rsid w:val="00586A35"/>
     <w:pPr>
@@ -10037,7 +10473,7 @@
   </w:style>
   <w:style w:type="paragraph" w:customStyle="1" w:styleId="PoemSource">
     <w:name w:val="PoemSource"/>
-    <w:basedOn w:val="Normal"/>
+    <w:basedOn w:val="a2"/>
     <w:qFormat/>
     <w:rsid w:val="00586A35"/>
     <w:pPr>
@@ -10049,7 +10485,7 @@
   </w:style>
   <w:style w:type="character" w:customStyle="1" w:styleId="Prefix">
     <w:name w:val="Prefix"/>
-    <w:basedOn w:val="DefaultParagraphFont"/>
+    <w:basedOn w:val="a3"/>
     <w:uiPriority w:val="1"/>
     <w:qFormat/>
     <w:rsid w:val="00586A35"/>
@@ -10061,7 +10497,7 @@
   </w:style>
   <w:style w:type="paragraph" w:customStyle="1" w:styleId="Source0">
     <w:name w:val="Source"/>
-    <w:basedOn w:val="Normal"/>
+    <w:basedOn w:val="a2"/>
     <w:qFormat/>
     <w:rsid w:val="00586A35"/>
     <w:pPr>
@@ -10076,7 +10512,7 @@
   </w:style>
   <w:style w:type="character" w:customStyle="1" w:styleId="ReceivedDate">
     <w:name w:val="ReceivedDate"/>
-    <w:basedOn w:val="DefaultParagraphFont"/>
+    <w:basedOn w:val="a3"/>
     <w:uiPriority w:val="1"/>
     <w:qFormat/>
     <w:rsid w:val="00586A35"/>
@@ -10102,7 +10538,7 @@
   </w:style>
   <w:style w:type="character" w:customStyle="1" w:styleId="RefMisc">
     <w:name w:val="RefMisc"/>
-    <w:basedOn w:val="DefaultParagraphFont"/>
+    <w:basedOn w:val="a3"/>
     <w:uiPriority w:val="1"/>
     <w:qFormat/>
     <w:rsid w:val="00586A35"/>
@@ -10114,7 +10550,7 @@
   </w:style>
   <w:style w:type="character" w:customStyle="1" w:styleId="RevisedDate">
     <w:name w:val="RevisedDate"/>
-    <w:basedOn w:val="DefaultParagraphFont"/>
+    <w:basedOn w:val="a3"/>
     <w:uiPriority w:val="1"/>
     <w:qFormat/>
     <w:rsid w:val="00586A35"/>
@@ -10124,7 +10560,7 @@
   </w:style>
   <w:style w:type="paragraph" w:customStyle="1" w:styleId="SignatureAff">
     <w:name w:val="SignatureAff"/>
-    <w:basedOn w:val="Normal"/>
+    <w:basedOn w:val="a2"/>
     <w:qFormat/>
     <w:rsid w:val="00586A35"/>
     <w:pPr>
@@ -10133,7 +10569,7 @@
   </w:style>
   <w:style w:type="paragraph" w:customStyle="1" w:styleId="SignatureBlock">
     <w:name w:val="SignatureBlock"/>
-    <w:basedOn w:val="Normal"/>
+    <w:basedOn w:val="a2"/>
     <w:qFormat/>
     <w:rsid w:val="00586A35"/>
     <w:pPr>
@@ -10145,7 +10581,7 @@
   </w:style>
   <w:style w:type="character" w:customStyle="1" w:styleId="State">
     <w:name w:val="State"/>
-    <w:basedOn w:val="DefaultParagraphFont"/>
+    <w:basedOn w:val="a3"/>
     <w:uiPriority w:val="1"/>
     <w:qFormat/>
     <w:rsid w:val="00586A35"/>
@@ -10155,7 +10591,7 @@
   </w:style>
   <w:style w:type="paragraph" w:customStyle="1" w:styleId="StatementItalic">
     <w:name w:val="StatementItalic"/>
-    <w:basedOn w:val="Normal"/>
+    <w:basedOn w:val="a2"/>
     <w:autoRedefine/>
     <w:qFormat/>
     <w:rsid w:val="00586A35"/>
@@ -10169,7 +10605,7 @@
   </w:style>
   <w:style w:type="paragraph" w:customStyle="1" w:styleId="Statements">
     <w:name w:val="Statements"/>
-    <w:basedOn w:val="Normal"/>
+    <w:basedOn w:val="a2"/>
     <w:qFormat/>
     <w:rsid w:val="00586A35"/>
     <w:pPr>
@@ -10178,7 +10614,7 @@
   </w:style>
   <w:style w:type="character" w:customStyle="1" w:styleId="Street">
     <w:name w:val="Street"/>
-    <w:basedOn w:val="DefaultParagraphFont"/>
+    <w:basedOn w:val="a3"/>
     <w:uiPriority w:val="1"/>
     <w:qFormat/>
     <w:rsid w:val="00586A35"/>
@@ -10190,7 +10626,7 @@
   </w:style>
   <w:style w:type="character" w:customStyle="1" w:styleId="Suffix">
     <w:name w:val="Suffix"/>
-    <w:basedOn w:val="DefaultParagraphFont"/>
+    <w:basedOn w:val="a3"/>
     <w:uiPriority w:val="1"/>
     <w:qFormat/>
     <w:rsid w:val="00586A35"/>
@@ -10202,7 +10638,7 @@
   </w:style>
   <w:style w:type="character" w:customStyle="1" w:styleId="Surname">
     <w:name w:val="Surname"/>
-    <w:basedOn w:val="DefaultParagraphFont"/>
+    <w:basedOn w:val="a3"/>
     <w:uiPriority w:val="1"/>
     <w:qFormat/>
     <w:rsid w:val="00586A35"/>
@@ -10232,7 +10668,7 @@
   </w:style>
   <w:style w:type="character" w:customStyle="1" w:styleId="TableCaptionChar">
     <w:name w:val="TableCaption Char"/>
-    <w:basedOn w:val="DefaultParagraphFont"/>
+    <w:basedOn w:val="a3"/>
     <w:link w:val="TableCaption"/>
     <w:rsid w:val="00586A35"/>
     <w:rPr>
@@ -10245,7 +10681,7 @@
   </w:style>
   <w:style w:type="paragraph" w:customStyle="1" w:styleId="TableFootnote">
     <w:name w:val="TableFootnote"/>
-    <w:basedOn w:val="Normal"/>
+    <w:basedOn w:val="a2"/>
     <w:link w:val="TableFootnoteChar"/>
     <w:qFormat/>
     <w:rsid w:val="00586A35"/>
@@ -10260,7 +10696,7 @@
   </w:style>
   <w:style w:type="character" w:customStyle="1" w:styleId="TableFootnoteChar">
     <w:name w:val="TableFootnote Char"/>
-    <w:basedOn w:val="DefaultParagraphFont"/>
+    <w:basedOn w:val="a3"/>
     <w:link w:val="TableFootnote"/>
     <w:rsid w:val="00586A35"/>
     <w:rPr>
@@ -10290,7 +10726,7 @@
   </w:style>
   <w:style w:type="character" w:customStyle="1" w:styleId="TransTitle">
     <w:name w:val="TransTitle"/>
-    <w:basedOn w:val="DefaultParagraphFont"/>
+    <w:basedOn w:val="a3"/>
     <w:uiPriority w:val="1"/>
     <w:qFormat/>
     <w:rsid w:val="00586A35"/>
@@ -10300,7 +10736,7 @@
   </w:style>
   <w:style w:type="character" w:customStyle="1" w:styleId="Year">
     <w:name w:val="Year"/>
-    <w:basedOn w:val="DefaultParagraphFont"/>
+    <w:basedOn w:val="a3"/>
     <w:uiPriority w:val="1"/>
     <w:qFormat/>
     <w:rsid w:val="00586A35"/>
@@ -10312,20 +10748,20 @@
   </w:style>
   <w:style w:type="paragraph" w:customStyle="1" w:styleId="DisplayFormulaUnnum">
     <w:name w:val="DisplayFormulaUnnum"/>
-    <w:basedOn w:val="Normal"/>
+    <w:basedOn w:val="a2"/>
     <w:link w:val="DisplayFormulaUnnumChar"/>
     <w:rsid w:val="00586A35"/>
   </w:style>
   <w:style w:type="character" w:customStyle="1" w:styleId="DateChar">
     <w:name w:val="Date Char"/>
-    <w:basedOn w:val="DefaultParagraphFont"/>
+    <w:basedOn w:val="a3"/>
     <w:uiPriority w:val="99"/>
     <w:semiHidden/>
     <w:rsid w:val="00586A35"/>
   </w:style>
   <w:style w:type="character" w:customStyle="1" w:styleId="SubtitleChar">
     <w:name w:val="Subtitle Char"/>
-    <w:basedOn w:val="DefaultParagraphFont"/>
+    <w:basedOn w:val="a3"/>
     <w:uiPriority w:val="11"/>
     <w:rsid w:val="00586A35"/>
     <w:rPr>
@@ -10340,7 +10776,7 @@
   </w:style>
   <w:style w:type="character" w:customStyle="1" w:styleId="DisplayFormulaUnnumChar">
     <w:name w:val="DisplayFormulaUnnum Char"/>
-    <w:basedOn w:val="DefaultParagraphFont"/>
+    <w:basedOn w:val="a3"/>
     <w:link w:val="DisplayFormulaUnnum"/>
     <w:rsid w:val="00586A35"/>
     <w:rPr>
@@ -10352,13 +10788,13 @@
   </w:style>
   <w:style w:type="paragraph" w:customStyle="1" w:styleId="FigureUnnum">
     <w:name w:val="FigureUnnum"/>
-    <w:basedOn w:val="Normal"/>
+    <w:basedOn w:val="a2"/>
     <w:link w:val="FigureUnnumChar"/>
     <w:rsid w:val="00586A35"/>
   </w:style>
   <w:style w:type="character" w:customStyle="1" w:styleId="FigureUnnumChar">
     <w:name w:val="FigureUnnum Char"/>
-    <w:basedOn w:val="DefaultParagraphFont"/>
+    <w:basedOn w:val="a3"/>
     <w:link w:val="FigureUnnum"/>
     <w:rsid w:val="00586A35"/>
     <w:rPr>
@@ -10370,13 +10806,13 @@
   </w:style>
   <w:style w:type="paragraph" w:customStyle="1" w:styleId="PresentAddress">
     <w:name w:val="PresentAddress"/>
-    <w:basedOn w:val="Normal"/>
+    <w:basedOn w:val="a2"/>
     <w:link w:val="PresentAddressChar"/>
     <w:rsid w:val="00586A35"/>
   </w:style>
   <w:style w:type="character" w:customStyle="1" w:styleId="PresentAddressChar">
     <w:name w:val="PresentAddress Char"/>
-    <w:basedOn w:val="DefaultParagraphFont"/>
+    <w:basedOn w:val="a3"/>
     <w:link w:val="PresentAddress"/>
     <w:rsid w:val="00586A35"/>
     <w:rPr>
@@ -10394,7 +10830,7 @@
   </w:style>
   <w:style w:type="character" w:customStyle="1" w:styleId="ParaContinueChar">
     <w:name w:val="ParaContinue Char"/>
-    <w:basedOn w:val="DefaultParagraphFont"/>
+    <w:basedOn w:val="a3"/>
     <w:link w:val="ParaContinue"/>
     <w:rsid w:val="00586A35"/>
     <w:rPr>
@@ -10420,7 +10856,7 @@
   </w:style>
   <w:style w:type="character" w:customStyle="1" w:styleId="AuthorBioChar">
     <w:name w:val="AuthorBio Char"/>
-    <w:basedOn w:val="DefaultParagraphFont"/>
+    <w:basedOn w:val="a3"/>
     <w:link w:val="AuthorBio"/>
     <w:rsid w:val="00586A35"/>
     <w:rPr>
@@ -10432,7 +10868,7 @@
   </w:style>
   <w:style w:type="paragraph" w:customStyle="1" w:styleId="DocHead">
     <w:name w:val="DocHead"/>
-    <w:basedOn w:val="Normal"/>
+    <w:basedOn w:val="a2"/>
     <w:autoRedefine/>
     <w:qFormat/>
     <w:rsid w:val="00586A35"/>
@@ -10451,7 +10887,7 @@
   </w:style>
   <w:style w:type="character" w:customStyle="1" w:styleId="Proceeding">
     <w:name w:val="Proceeding"/>
-    <w:basedOn w:val="DefaultParagraphFont"/>
+    <w:basedOn w:val="a3"/>
     <w:uiPriority w:val="1"/>
     <w:qFormat/>
     <w:rsid w:val="00586A35"/>
@@ -10463,7 +10899,7 @@
   </w:style>
   <w:style w:type="character" w:customStyle="1" w:styleId="Report">
     <w:name w:val="Report"/>
-    <w:basedOn w:val="DefaultParagraphFont"/>
+    <w:basedOn w:val="a3"/>
     <w:uiPriority w:val="1"/>
     <w:qFormat/>
     <w:rsid w:val="00586A35"/>
@@ -10474,7 +10910,7 @@
   </w:style>
   <w:style w:type="character" w:customStyle="1" w:styleId="Thesis">
     <w:name w:val="Thesis"/>
-    <w:basedOn w:val="DefaultParagraphFont"/>
+    <w:basedOn w:val="a3"/>
     <w:uiPriority w:val="1"/>
     <w:qFormat/>
     <w:rsid w:val="00586A35"/>
@@ -10486,7 +10922,7 @@
   </w:style>
   <w:style w:type="character" w:customStyle="1" w:styleId="Issn">
     <w:name w:val="Issn"/>
-    <w:basedOn w:val="DefaultParagraphFont"/>
+    <w:basedOn w:val="a3"/>
     <w:uiPriority w:val="1"/>
     <w:qFormat/>
     <w:rsid w:val="00586A35"/>
@@ -10497,7 +10933,7 @@
   </w:style>
   <w:style w:type="character" w:customStyle="1" w:styleId="Isbn">
     <w:name w:val="Isbn"/>
-    <w:basedOn w:val="DefaultParagraphFont"/>
+    <w:basedOn w:val="a3"/>
     <w:uiPriority w:val="1"/>
     <w:qFormat/>
     <w:rsid w:val="00586A35"/>
@@ -10508,7 +10944,7 @@
   </w:style>
   <w:style w:type="character" w:customStyle="1" w:styleId="Coden">
     <w:name w:val="Coden"/>
-    <w:basedOn w:val="DefaultParagraphFont"/>
+    <w:basedOn w:val="a3"/>
     <w:uiPriority w:val="1"/>
     <w:qFormat/>
     <w:rsid w:val="00586A35"/>
@@ -10520,7 +10956,7 @@
   </w:style>
   <w:style w:type="character" w:customStyle="1" w:styleId="Patent">
     <w:name w:val="Patent"/>
-    <w:basedOn w:val="DefaultParagraphFont"/>
+    <w:basedOn w:val="a3"/>
     <w:uiPriority w:val="1"/>
     <w:qFormat/>
     <w:rsid w:val="00586A35"/>
@@ -10532,7 +10968,7 @@
   </w:style>
   <w:style w:type="character" w:customStyle="1" w:styleId="MiddleName">
     <w:name w:val="MiddleName"/>
-    <w:basedOn w:val="DefaultParagraphFont"/>
+    <w:basedOn w:val="a3"/>
     <w:uiPriority w:val="1"/>
     <w:qFormat/>
     <w:rsid w:val="00586A35"/>
@@ -10544,7 +10980,7 @@
   </w:style>
   <w:style w:type="character" w:customStyle="1" w:styleId="Query">
     <w:name w:val="Query"/>
-    <w:basedOn w:val="DefaultParagraphFont"/>
+    <w:basedOn w:val="a3"/>
     <w:uiPriority w:val="1"/>
     <w:rsid w:val="00586A35"/>
     <w:rPr>
@@ -10554,7 +10990,7 @@
   </w:style>
   <w:style w:type="character" w:customStyle="1" w:styleId="EdMiddleName">
     <w:name w:val="EdMiddleName"/>
-    <w:basedOn w:val="DefaultParagraphFont"/>
+    <w:basedOn w:val="a3"/>
     <w:uiPriority w:val="1"/>
     <w:rsid w:val="00586A35"/>
     <w:rPr>
@@ -10564,7 +11000,7 @@
   </w:style>
   <w:style w:type="paragraph" w:customStyle="1" w:styleId="UnnumFigure">
     <w:name w:val="UnnumFigure"/>
-    <w:basedOn w:val="Normal"/>
+    <w:basedOn w:val="a2"/>
     <w:qFormat/>
     <w:rsid w:val="00586A35"/>
     <w:pPr>
@@ -10577,7 +11013,7 @@
   </w:style>
   <w:style w:type="paragraph" w:customStyle="1" w:styleId="UnnumTable">
     <w:name w:val="UnnumTable"/>
-    <w:basedOn w:val="Normal"/>
+    <w:basedOn w:val="a2"/>
     <w:qFormat/>
     <w:rsid w:val="00586A35"/>
     <w:pPr>
@@ -10590,7 +11026,7 @@
   </w:style>
   <w:style w:type="paragraph" w:customStyle="1" w:styleId="UnnumScheme">
     <w:name w:val="UnnumScheme"/>
-    <w:basedOn w:val="Normal"/>
+    <w:basedOn w:val="a2"/>
     <w:qFormat/>
     <w:rsid w:val="00586A35"/>
     <w:pPr>
@@ -10603,7 +11039,7 @@
   </w:style>
   <w:style w:type="paragraph" w:customStyle="1" w:styleId="Reference">
     <w:name w:val="Reference"/>
-    <w:basedOn w:val="Normal"/>
+    <w:basedOn w:val="a2"/>
     <w:qFormat/>
     <w:rsid w:val="00586A35"/>
   </w:style>
@@ -10625,13 +11061,13 @@
   </w:style>
   <w:style w:type="paragraph" w:customStyle="1" w:styleId="ListStart">
     <w:name w:val="ListStart"/>
-    <w:basedOn w:val="Normal"/>
+    <w:basedOn w:val="a2"/>
     <w:qFormat/>
     <w:rsid w:val="00586A35"/>
   </w:style>
   <w:style w:type="paragraph" w:customStyle="1" w:styleId="ListEnd">
     <w:name w:val="ListEnd"/>
-    <w:basedOn w:val="Normal"/>
+    <w:basedOn w:val="a2"/>
     <w:qFormat/>
     <w:rsid w:val="00586A35"/>
   </w:style>
@@ -10643,14 +11079,14 @@
   </w:style>
   <w:style w:type="paragraph" w:customStyle="1" w:styleId="GraphAbstract">
     <w:name w:val="GraphAbstract"/>
-    <w:basedOn w:val="Normal"/>
-    <w:qFormat/>
-    <w:rsid w:val="00586A35"/>
-  </w:style>
-  <w:style w:type="paragraph" w:styleId="Caption">
+    <w:basedOn w:val="a2"/>
+    <w:qFormat/>
+    <w:rsid w:val="00586A35"/>
+  </w:style>
+  <w:style w:type="paragraph" w:styleId="af4">
     <w:name w:val="caption"/>
-    <w:basedOn w:val="Normal"/>
-    <w:next w:val="Normal"/>
+    <w:basedOn w:val="a2"/>
+    <w:next w:val="a2"/>
     <w:autoRedefine/>
     <w:uiPriority w:val="35"/>
     <w:unhideWhenUsed/>
@@ -10666,7 +11102,7 @@
   </w:style>
   <w:style w:type="paragraph" w:customStyle="1" w:styleId="Epigraph">
     <w:name w:val="Epigraph"/>
-    <w:basedOn w:val="Normal"/>
+    <w:basedOn w:val="a2"/>
     <w:autoRedefine/>
     <w:qFormat/>
     <w:rsid w:val="00586A35"/>
@@ -10750,7 +11186,7 @@
   </w:style>
   <w:style w:type="character" w:customStyle="1" w:styleId="FundingNumber">
     <w:name w:val="FundingNumber"/>
-    <w:basedOn w:val="DefaultParagraphFont"/>
+    <w:basedOn w:val="a3"/>
     <w:uiPriority w:val="1"/>
     <w:qFormat/>
     <w:rsid w:val="00586A35"/>
@@ -10760,7 +11196,7 @@
   </w:style>
   <w:style w:type="character" w:customStyle="1" w:styleId="FundingAgency">
     <w:name w:val="FundingAgency"/>
-    <w:basedOn w:val="DefaultParagraphFont"/>
+    <w:basedOn w:val="a3"/>
     <w:uiPriority w:val="1"/>
     <w:qFormat/>
     <w:rsid w:val="00586A35"/>
@@ -10812,7 +11248,7 @@
   </w:style>
   <w:style w:type="paragraph" w:customStyle="1" w:styleId="AltSubTitle">
     <w:name w:val="AltSubTitle"/>
-    <w:basedOn w:val="Subtitle"/>
+    <w:basedOn w:val="af5"/>
     <w:qFormat/>
     <w:rsid w:val="00586A35"/>
   </w:style>
@@ -10822,11 +11258,11 @@
     <w:qFormat/>
     <w:rsid w:val="00586A35"/>
   </w:style>
-  <w:style w:type="paragraph" w:styleId="Subtitle">
+  <w:style w:type="paragraph" w:styleId="af5">
     <w:name w:val="Subtitle"/>
-    <w:basedOn w:val="Normal"/>
-    <w:next w:val="Normal"/>
-    <w:link w:val="SubtitleChar1"/>
+    <w:basedOn w:val="a2"/>
+    <w:next w:val="a2"/>
+    <w:link w:val="Char6"/>
     <w:uiPriority w:val="11"/>
     <w:qFormat/>
     <w:locked/>
@@ -10845,10 +11281,10 @@
       <w:szCs w:val="24"/>
     </w:rPr>
   </w:style>
-  <w:style w:type="character" w:customStyle="1" w:styleId="SubtitleChar1">
-    <w:name w:val="Subtitle Char1"/>
-    <w:basedOn w:val="DefaultParagraphFont"/>
-    <w:link w:val="Subtitle"/>
+  <w:style w:type="character" w:customStyle="1" w:styleId="Char6">
+    <w:name w:val="Υπότιτλος Char"/>
+    <w:basedOn w:val="a3"/>
+    <w:link w:val="af5"/>
     <w:uiPriority w:val="11"/>
     <w:rsid w:val="00586A35"/>
     <w:rPr>
@@ -10887,31 +11323,31 @@
   </w:style>
   <w:style w:type="paragraph" w:customStyle="1" w:styleId="FigSource">
     <w:name w:val="FigSource"/>
-    <w:basedOn w:val="Normal"/>
+    <w:basedOn w:val="a2"/>
     <w:qFormat/>
     <w:rsid w:val="00586A35"/>
   </w:style>
   <w:style w:type="paragraph" w:customStyle="1" w:styleId="Copyright">
     <w:name w:val="Copyright"/>
-    <w:basedOn w:val="Normal"/>
+    <w:basedOn w:val="a2"/>
     <w:qFormat/>
     <w:rsid w:val="00586A35"/>
   </w:style>
   <w:style w:type="paragraph" w:customStyle="1" w:styleId="InlineSupp">
     <w:name w:val="InlineSupp"/>
-    <w:basedOn w:val="Normal"/>
+    <w:basedOn w:val="a2"/>
     <w:qFormat/>
     <w:rsid w:val="00586A35"/>
   </w:style>
   <w:style w:type="paragraph" w:customStyle="1" w:styleId="SidebarQuote">
     <w:name w:val="SidebarQuote"/>
-    <w:basedOn w:val="Normal"/>
+    <w:basedOn w:val="a2"/>
     <w:qFormat/>
     <w:rsid w:val="00586A35"/>
   </w:style>
   <w:style w:type="character" w:customStyle="1" w:styleId="AltName">
     <w:name w:val="AltName"/>
-    <w:basedOn w:val="DefaultParagraphFont"/>
+    <w:basedOn w:val="a3"/>
     <w:uiPriority w:val="1"/>
     <w:qFormat/>
     <w:rsid w:val="00586A35"/>
@@ -10921,26 +11357,26 @@
   </w:style>
   <w:style w:type="paragraph" w:customStyle="1" w:styleId="StereoChemComp">
     <w:name w:val="StereoChemComp"/>
-    <w:basedOn w:val="Normal"/>
+    <w:basedOn w:val="a2"/>
     <w:qFormat/>
     <w:rsid w:val="00586A35"/>
   </w:style>
   <w:style w:type="paragraph" w:customStyle="1" w:styleId="StereoChemForm">
     <w:name w:val="StereoChemForm"/>
-    <w:basedOn w:val="Normal"/>
+    <w:basedOn w:val="a2"/>
     <w:qFormat/>
     <w:rsid w:val="00586A35"/>
   </w:style>
   <w:style w:type="paragraph" w:customStyle="1" w:styleId="StereoChemInfo">
     <w:name w:val="StereoChemInfo"/>
-    <w:basedOn w:val="Normal"/>
+    <w:basedOn w:val="a2"/>
     <w:qFormat/>
     <w:rsid w:val="00586A35"/>
   </w:style>
   <w:style w:type="paragraph" w:customStyle="1" w:styleId="MTDisplayEquation">
     <w:name w:val="MTDisplayEquation"/>
-    <w:basedOn w:val="Normal"/>
-    <w:next w:val="Normal"/>
+    <w:basedOn w:val="a2"/>
+    <w:next w:val="a2"/>
     <w:link w:val="MTDisplayEquationChar"/>
     <w:pPr>
       <w:tabs>
@@ -10952,7 +11388,7 @@
   </w:style>
   <w:style w:type="character" w:customStyle="1" w:styleId="MTDisplayEquationChar">
     <w:name w:val="MTDisplayEquation Char"/>
-    <w:basedOn w:val="DefaultParagraphFont"/>
+    <w:basedOn w:val="a3"/>
     <w:link w:val="MTDisplayEquation"/>
     <w:rPr>
       <w:rFonts w:asciiTheme="minorHAnsi" w:eastAsiaTheme="minorHAnsi" w:hAnsiTheme="minorHAnsi" w:cstheme="minorBidi"/>
@@ -10963,16 +11399,16 @@
   </w:style>
   <w:style w:type="character" w:customStyle="1" w:styleId="MTConvertedEquation">
     <w:name w:val="MTConvertedEquation"/>
-    <w:basedOn w:val="DefaultParagraphFont"/>
+    <w:basedOn w:val="a3"/>
     <w:rPr>
       <w:sz w:val="28"/>
       <w:szCs w:val="28"/>
     </w:rPr>
   </w:style>
-  <w:style w:type="paragraph" w:styleId="FootnoteText">
+  <w:style w:type="paragraph" w:styleId="af6">
     <w:name w:val="footnote text"/>
-    <w:basedOn w:val="Normal"/>
-    <w:link w:val="FootnoteTextChar"/>
+    <w:basedOn w:val="a2"/>
+    <w:link w:val="Char7"/>
     <w:rsid w:val="00586A35"/>
     <w:pPr>
       <w:spacing w:line="240" w:lineRule="auto"/>
@@ -10981,10 +11417,10 @@
       <w:sz w:val="14"/>
     </w:rPr>
   </w:style>
-  <w:style w:type="character" w:customStyle="1" w:styleId="FootnoteTextChar">
-    <w:name w:val="Footnote Text Char"/>
-    <w:basedOn w:val="DefaultParagraphFont"/>
-    <w:link w:val="FootnoteText"/>
+  <w:style w:type="character" w:customStyle="1" w:styleId="Char7">
+    <w:name w:val="Κείμενο υποσημείωσης Char"/>
+    <w:basedOn w:val="a3"/>
+    <w:link w:val="af6"/>
     <w:rsid w:val="00586A35"/>
     <w:rPr>
       <w:rFonts w:ascii="Linux Libertine" w:eastAsiaTheme="minorHAnsi" w:hAnsi="Linux Libertine" w:cstheme="minorBidi"/>
@@ -11060,7 +11496,7 @@
   </w:style>
   <w:style w:type="paragraph" w:customStyle="1" w:styleId="SIGPLANAuthorname">
     <w:name w:val="SIGPLAN Author name"/>
-    <w:basedOn w:val="Normal"/>
+    <w:basedOn w:val="a2"/>
     <w:next w:val="SIGPLANAuthoraffiliation"/>
     <w:rsid w:val="00586A35"/>
     <w:pPr>
@@ -11098,7 +11534,7 @@
   </w:style>
   <w:style w:type="character" w:customStyle="1" w:styleId="SIGPLANCode">
     <w:name w:val="SIGPLAN Code"/>
-    <w:basedOn w:val="DefaultParagraphFont"/>
+    <w:basedOn w:val="a3"/>
     <w:rsid w:val="00586A35"/>
     <w:rPr>
       <w:rFonts w:ascii="Lucida Console" w:hAnsi="Lucida Console"/>
@@ -11107,7 +11543,7 @@
   </w:style>
   <w:style w:type="character" w:customStyle="1" w:styleId="SIGPLANComputer">
     <w:name w:val="SIGPLAN Computer"/>
-    <w:basedOn w:val="DefaultParagraphFont"/>
+    <w:basedOn w:val="a3"/>
     <w:rsid w:val="00586A35"/>
     <w:rPr>
       <w:rFonts w:ascii="Trebuchet MS" w:hAnsi="Trebuchet MS"/>
@@ -11154,7 +11590,7 @@
   </w:style>
   <w:style w:type="character" w:customStyle="1" w:styleId="SIGPLANEnunciationcaption">
     <w:name w:val="SIGPLAN Enunciation caption"/>
-    <w:basedOn w:val="DefaultParagraphFont"/>
+    <w:basedOn w:val="a3"/>
     <w:rsid w:val="00586A35"/>
     <w:rPr>
       <w:smallCaps/>
@@ -11194,7 +11630,7 @@
   </w:style>
   <w:style w:type="numbering" w:customStyle="1" w:styleId="SIGPLANListbullet">
     <w:name w:val="SIGPLAN List bullet"/>
-    <w:basedOn w:val="NoList"/>
+    <w:basedOn w:val="a5"/>
     <w:rsid w:val="00586A35"/>
     <w:pPr>
       <w:numPr>
@@ -11221,7 +11657,7 @@
   </w:style>
   <w:style w:type="numbering" w:customStyle="1" w:styleId="SIGPLANListletter">
     <w:name w:val="SIGPLAN List letter"/>
-    <w:basedOn w:val="NoList"/>
+    <w:basedOn w:val="a5"/>
     <w:rsid w:val="00586A35"/>
     <w:pPr>
       <w:numPr>
@@ -11231,7 +11667,7 @@
   </w:style>
   <w:style w:type="numbering" w:customStyle="1" w:styleId="SIGPLANListnumber">
     <w:name w:val="SIGPLAN List number"/>
-    <w:basedOn w:val="NoList"/>
+    <w:basedOn w:val="a5"/>
     <w:rsid w:val="00586A35"/>
     <w:pPr>
       <w:numPr>
@@ -11371,7 +11807,7 @@
   </w:style>
   <w:style w:type="paragraph" w:customStyle="1" w:styleId="Algorithm">
     <w:name w:val="Algorithm"/>
-    <w:basedOn w:val="Normal"/>
+    <w:basedOn w:val="a2"/>
     <w:qFormat/>
     <w:rsid w:val="00586A35"/>
     <w:pPr>
@@ -11380,7 +11816,7 @@
   </w:style>
   <w:style w:type="paragraph" w:customStyle="1" w:styleId="Annotation">
     <w:name w:val="Annotation"/>
-    <w:basedOn w:val="Normal"/>
+    <w:basedOn w:val="a2"/>
     <w:qFormat/>
     <w:rsid w:val="00586A35"/>
     <w:rPr>
@@ -11483,7 +11919,7 @@
   </w:style>
   <w:style w:type="paragraph" w:customStyle="1" w:styleId="Blurb">
     <w:name w:val="Blurb"/>
-    <w:basedOn w:val="Normal"/>
+    <w:basedOn w:val="a2"/>
     <w:qFormat/>
     <w:rsid w:val="00586A35"/>
     <w:pPr>
@@ -11537,7 +11973,7 @@
   </w:style>
   <w:style w:type="paragraph" w:customStyle="1" w:styleId="Break">
     <w:name w:val="Break"/>
-    <w:basedOn w:val="Normal"/>
+    <w:basedOn w:val="a2"/>
     <w:qFormat/>
     <w:rsid w:val="00586A35"/>
     <w:pPr>
@@ -11553,7 +11989,7 @@
   </w:style>
   <w:style w:type="paragraph" w:customStyle="1" w:styleId="ChapterBegin">
     <w:name w:val="ChapterBegin"/>
-    <w:basedOn w:val="Normal"/>
+    <w:basedOn w:val="a2"/>
     <w:qFormat/>
     <w:rsid w:val="00586A35"/>
     <w:pPr>
@@ -11577,7 +12013,7 @@
   </w:style>
   <w:style w:type="paragraph" w:customStyle="1" w:styleId="ChapterEnd">
     <w:name w:val="ChapterEnd"/>
-    <w:basedOn w:val="Normal"/>
+    <w:basedOn w:val="a2"/>
     <w:qFormat/>
     <w:rsid w:val="00586A35"/>
     <w:pPr>
@@ -11601,8 +12037,8 @@
   </w:style>
   <w:style w:type="paragraph" w:customStyle="1" w:styleId="ChapterNumber">
     <w:name w:val="ChapterNumber"/>
-    <w:basedOn w:val="Normal"/>
-    <w:next w:val="Normal"/>
+    <w:basedOn w:val="a2"/>
+    <w:next w:val="a2"/>
     <w:rsid w:val="00586A35"/>
     <w:pPr>
       <w:keepNext/>
@@ -11633,7 +12069,7 @@
   <w:style w:type="paragraph" w:customStyle="1" w:styleId="ChapterSubTitle">
     <w:name w:val="ChapterSubTitle"/>
     <w:basedOn w:val="ChapterTitle"/>
-    <w:next w:val="Normal"/>
+    <w:next w:val="a2"/>
     <w:rsid w:val="00586A35"/>
     <w:pPr>
       <w:spacing w:before="0"/>
@@ -11646,19 +12082,19 @@
   </w:style>
   <w:style w:type="paragraph" w:customStyle="1" w:styleId="ChemFormula">
     <w:name w:val="ChemFormula"/>
-    <w:basedOn w:val="Normal"/>
+    <w:basedOn w:val="a2"/>
     <w:qFormat/>
     <w:rsid w:val="00586A35"/>
   </w:style>
   <w:style w:type="paragraph" w:customStyle="1" w:styleId="ChemFormulaUnnum">
     <w:name w:val="ChemFormulaUnnum"/>
-    <w:basedOn w:val="Normal"/>
+    <w:basedOn w:val="a2"/>
     <w:qFormat/>
     <w:rsid w:val="00586A35"/>
   </w:style>
   <w:style w:type="paragraph" w:customStyle="1" w:styleId="Chemistry">
     <w:name w:val="Chemistry"/>
-    <w:basedOn w:val="Normal"/>
+    <w:basedOn w:val="a2"/>
     <w:qFormat/>
     <w:rsid w:val="00586A35"/>
     <w:pPr>
@@ -11684,13 +12120,13 @@
   </w:style>
   <w:style w:type="paragraph" w:customStyle="1" w:styleId="ClientTag">
     <w:name w:val="ClientTag"/>
-    <w:basedOn w:val="Normal"/>
+    <w:basedOn w:val="a2"/>
     <w:qFormat/>
     <w:rsid w:val="00586A35"/>
   </w:style>
   <w:style w:type="paragraph" w:customStyle="1" w:styleId="Contributor">
     <w:name w:val="Contributor"/>
-    <w:basedOn w:val="Normal"/>
+    <w:basedOn w:val="a2"/>
     <w:qFormat/>
     <w:rsid w:val="00586A35"/>
     <w:pPr>
@@ -11707,7 +12143,7 @@
   </w:style>
   <w:style w:type="character" w:customStyle="1" w:styleId="Correct">
     <w:name w:val="Correct"/>
-    <w:basedOn w:val="DefaultParagraphFont"/>
+    <w:basedOn w:val="a3"/>
     <w:uiPriority w:val="1"/>
     <w:qFormat/>
     <w:rsid w:val="00586A35"/>
@@ -11718,7 +12154,7 @@
   </w:style>
   <w:style w:type="paragraph" w:customStyle="1" w:styleId="Definition">
     <w:name w:val="Definition"/>
-    <w:basedOn w:val="Normal"/>
+    <w:basedOn w:val="a2"/>
     <w:qFormat/>
     <w:rsid w:val="00586A35"/>
     <w:pPr>
@@ -11737,7 +12173,7 @@
   </w:style>
   <w:style w:type="paragraph" w:customStyle="1" w:styleId="Dialogue">
     <w:name w:val="Dialogue"/>
-    <w:basedOn w:val="Normal"/>
+    <w:basedOn w:val="a2"/>
     <w:qFormat/>
     <w:rsid w:val="00586A35"/>
     <w:pPr>
@@ -11757,7 +12193,7 @@
   </w:style>
   <w:style w:type="paragraph" w:customStyle="1" w:styleId="Dictionary">
     <w:name w:val="Dictionary"/>
-    <w:basedOn w:val="Normal"/>
+    <w:basedOn w:val="a2"/>
     <w:qFormat/>
     <w:rsid w:val="00586A35"/>
     <w:pPr>
@@ -11792,7 +12228,7 @@
   </w:style>
   <w:style w:type="paragraph" w:customStyle="1" w:styleId="Editors">
     <w:name w:val="Editors"/>
-    <w:basedOn w:val="Normal"/>
+    <w:basedOn w:val="a2"/>
     <w:qFormat/>
     <w:rsid w:val="00586A35"/>
     <w:pPr>
@@ -11806,7 +12242,7 @@
   </w:style>
   <w:style w:type="character" w:customStyle="1" w:styleId="EpreprintDate">
     <w:name w:val="EpreprintDate"/>
-    <w:basedOn w:val="DefaultParagraphFont"/>
+    <w:basedOn w:val="a3"/>
     <w:uiPriority w:val="1"/>
     <w:qFormat/>
     <w:rsid w:val="00586A35"/>
@@ -11817,7 +12253,7 @@
   </w:style>
   <w:style w:type="character" w:customStyle="1" w:styleId="EqnCount">
     <w:name w:val="EqnCount"/>
-    <w:basedOn w:val="DefaultParagraphFont"/>
+    <w:basedOn w:val="a3"/>
     <w:uiPriority w:val="1"/>
     <w:qFormat/>
     <w:rsid w:val="00586A35"/>
@@ -11827,7 +12263,7 @@
   </w:style>
   <w:style w:type="character" w:customStyle="1" w:styleId="eSlide">
     <w:name w:val="eSlide"/>
-    <w:basedOn w:val="DefaultParagraphFont"/>
+    <w:basedOn w:val="a3"/>
     <w:uiPriority w:val="1"/>
     <w:qFormat/>
     <w:rsid w:val="00586A35"/>
@@ -11837,7 +12273,7 @@
   </w:style>
   <w:style w:type="paragraph" w:customStyle="1" w:styleId="ExampleBegin">
     <w:name w:val="ExampleBegin"/>
-    <w:basedOn w:val="Normal"/>
+    <w:basedOn w:val="a2"/>
     <w:qFormat/>
     <w:rsid w:val="00586A35"/>
     <w:pPr>
@@ -11860,7 +12296,7 @@
   </w:style>
   <w:style w:type="paragraph" w:customStyle="1" w:styleId="ExampleEnd">
     <w:name w:val="ExampleEnd"/>
-    <w:basedOn w:val="Normal"/>
+    <w:basedOn w:val="a2"/>
     <w:qFormat/>
     <w:rsid w:val="00586A35"/>
     <w:pPr>
@@ -11883,7 +12319,7 @@
   </w:style>
   <w:style w:type="paragraph" w:customStyle="1" w:styleId="ExerciseBegin">
     <w:name w:val="ExerciseBegin"/>
-    <w:basedOn w:val="Normal"/>
+    <w:basedOn w:val="a2"/>
     <w:qFormat/>
     <w:rsid w:val="00586A35"/>
     <w:pPr>
@@ -11906,7 +12342,7 @@
   </w:style>
   <w:style w:type="paragraph" w:customStyle="1" w:styleId="ExerciseEnd">
     <w:name w:val="ExerciseEnd"/>
-    <w:basedOn w:val="Normal"/>
+    <w:basedOn w:val="a2"/>
     <w:qFormat/>
     <w:rsid w:val="00586A35"/>
     <w:pPr>
@@ -11929,13 +12365,13 @@
   </w:style>
   <w:style w:type="paragraph" w:customStyle="1" w:styleId="ExerciseSection">
     <w:name w:val="ExerciseSection"/>
-    <w:basedOn w:val="Normal"/>
+    <w:basedOn w:val="a2"/>
     <w:qFormat/>
     <w:rsid w:val="00586A35"/>
   </w:style>
   <w:style w:type="paragraph" w:customStyle="1" w:styleId="Explanation">
     <w:name w:val="Explanation"/>
-    <w:basedOn w:val="Normal"/>
+    <w:basedOn w:val="a2"/>
     <w:rsid w:val="00586A35"/>
     <w:pPr>
       <w:spacing w:after="240" w:line="360" w:lineRule="auto"/>
@@ -11950,7 +12386,7 @@
   </w:style>
   <w:style w:type="paragraph" w:customStyle="1" w:styleId="Extract">
     <w:name w:val="Extract"/>
-    <w:basedOn w:val="Normal"/>
+    <w:basedOn w:val="a2"/>
     <w:rsid w:val="00586A35"/>
     <w:pPr>
       <w:spacing w:before="120" w:after="120" w:line="240" w:lineRule="auto"/>
@@ -11964,7 +12400,7 @@
   </w:style>
   <w:style w:type="paragraph" w:customStyle="1" w:styleId="ExtractBegin">
     <w:name w:val="ExtractBegin"/>
-    <w:basedOn w:val="Normal"/>
+    <w:basedOn w:val="a2"/>
     <w:qFormat/>
     <w:rsid w:val="00586A35"/>
     <w:pPr>
@@ -11987,7 +12423,7 @@
   </w:style>
   <w:style w:type="paragraph" w:customStyle="1" w:styleId="ExtractEnd">
     <w:name w:val="ExtractEnd"/>
-    <w:basedOn w:val="Normal"/>
+    <w:basedOn w:val="a2"/>
     <w:qFormat/>
     <w:rsid w:val="00586A35"/>
     <w:pPr>
@@ -12010,13 +12446,13 @@
   </w:style>
   <w:style w:type="paragraph" w:customStyle="1" w:styleId="FeatureFixedTitle">
     <w:name w:val="FeatureFixedTitle"/>
-    <w:basedOn w:val="Normal"/>
+    <w:basedOn w:val="a2"/>
     <w:qFormat/>
     <w:rsid w:val="00586A35"/>
   </w:style>
   <w:style w:type="paragraph" w:customStyle="1" w:styleId="FeatureHead1">
     <w:name w:val="FeatureHead1"/>
-    <w:basedOn w:val="Normal"/>
+    <w:basedOn w:val="a2"/>
     <w:qFormat/>
     <w:rsid w:val="00586A35"/>
   </w:style>
@@ -12034,13 +12470,13 @@
   </w:style>
   <w:style w:type="paragraph" w:customStyle="1" w:styleId="FigCopyright">
     <w:name w:val="FigCopyright"/>
-    <w:basedOn w:val="Normal"/>
+    <w:basedOn w:val="a2"/>
     <w:qFormat/>
     <w:rsid w:val="00586A35"/>
   </w:style>
   <w:style w:type="character" w:customStyle="1" w:styleId="FigCount">
     <w:name w:val="FigCount"/>
-    <w:basedOn w:val="DefaultParagraphFont"/>
+    <w:basedOn w:val="a3"/>
     <w:uiPriority w:val="1"/>
     <w:qFormat/>
     <w:rsid w:val="00586A35"/>
@@ -12050,7 +12486,7 @@
   </w:style>
   <w:style w:type="paragraph" w:customStyle="1" w:styleId="FigKeyword">
     <w:name w:val="FigKeyword"/>
-    <w:basedOn w:val="Normal"/>
+    <w:basedOn w:val="a2"/>
     <w:qFormat/>
     <w:rsid w:val="00586A35"/>
   </w:style>
@@ -12069,7 +12505,7 @@
   </w:style>
   <w:style w:type="paragraph" w:customStyle="1" w:styleId="Head6">
     <w:name w:val="Head6"/>
-    <w:basedOn w:val="Normal"/>
+    <w:basedOn w:val="a2"/>
     <w:rsid w:val="00586A35"/>
     <w:pPr>
       <w:keepNext/>
@@ -12087,7 +12523,7 @@
   </w:style>
   <w:style w:type="paragraph" w:customStyle="1" w:styleId="Hint">
     <w:name w:val="Hint"/>
-    <w:basedOn w:val="Normal"/>
+    <w:basedOn w:val="a2"/>
     <w:rsid w:val="00586A35"/>
     <w:pPr>
       <w:spacing w:line="360" w:lineRule="auto"/>
@@ -12102,13 +12538,13 @@
   </w:style>
   <w:style w:type="paragraph" w:customStyle="1" w:styleId="Index1">
     <w:name w:val="Index1"/>
-    <w:basedOn w:val="Normal"/>
+    <w:basedOn w:val="a2"/>
     <w:qFormat/>
     <w:rsid w:val="00586A35"/>
   </w:style>
   <w:style w:type="paragraph" w:customStyle="1" w:styleId="Index2">
     <w:name w:val="Index2"/>
-    <w:basedOn w:val="Normal"/>
+    <w:basedOn w:val="a2"/>
     <w:qFormat/>
     <w:rsid w:val="00586A35"/>
     <w:pPr>
@@ -12117,7 +12553,7 @@
   </w:style>
   <w:style w:type="paragraph" w:customStyle="1" w:styleId="Index3">
     <w:name w:val="Index3"/>
-    <w:basedOn w:val="Normal"/>
+    <w:basedOn w:val="a2"/>
     <w:qFormat/>
     <w:rsid w:val="00586A35"/>
     <w:pPr>
@@ -12126,7 +12562,7 @@
   </w:style>
   <w:style w:type="paragraph" w:customStyle="1" w:styleId="Index4">
     <w:name w:val="Index4"/>
-    <w:basedOn w:val="Normal"/>
+    <w:basedOn w:val="a2"/>
     <w:qFormat/>
     <w:rsid w:val="00586A35"/>
     <w:pPr>
@@ -12135,20 +12571,20 @@
   </w:style>
   <w:style w:type="paragraph" w:customStyle="1" w:styleId="IndexHead">
     <w:name w:val="IndexHead"/>
-    <w:basedOn w:val="Normal"/>
+    <w:basedOn w:val="a2"/>
     <w:qFormat/>
     <w:rsid w:val="00586A35"/>
   </w:style>
   <w:style w:type="paragraph" w:customStyle="1" w:styleId="Letter-ps">
     <w:name w:val="Letter-ps"/>
-    <w:basedOn w:val="Normal"/>
-    <w:next w:val="Normal"/>
+    <w:basedOn w:val="a2"/>
+    <w:next w:val="a2"/>
     <w:qFormat/>
     <w:rsid w:val="00586A35"/>
   </w:style>
   <w:style w:type="paragraph" w:customStyle="1" w:styleId="MainHeading">
     <w:name w:val="MainHeading"/>
-    <w:basedOn w:val="Normal"/>
+    <w:basedOn w:val="a2"/>
     <w:rsid w:val="00586A35"/>
     <w:pPr>
       <w:widowControl w:val="0"/>
@@ -12171,7 +12607,7 @@
   </w:style>
   <w:style w:type="paragraph" w:customStyle="1" w:styleId="MarginNote">
     <w:name w:val="MarginNote"/>
-    <w:basedOn w:val="Normal"/>
+    <w:basedOn w:val="a2"/>
     <w:qFormat/>
     <w:rsid w:val="00586A35"/>
     <w:pPr>
@@ -12187,7 +12623,7 @@
   </w:style>
   <w:style w:type="paragraph" w:customStyle="1" w:styleId="MetadataHead">
     <w:name w:val="MetadataHead"/>
-    <w:basedOn w:val="Normal"/>
+    <w:basedOn w:val="a2"/>
     <w:rsid w:val="00586A35"/>
     <w:rPr>
       <w:color w:val="548DD4" w:themeColor="text2" w:themeTint="99"/>
@@ -12211,7 +12647,7 @@
   </w:style>
   <w:style w:type="character" w:customStyle="1" w:styleId="Orcid">
     <w:name w:val="Orcid"/>
-    <w:basedOn w:val="DefaultParagraphFont"/>
+    <w:basedOn w:val="a3"/>
     <w:uiPriority w:val="1"/>
     <w:qFormat/>
     <w:rsid w:val="00586A35"/>
@@ -12248,7 +12684,7 @@
   </w:style>
   <w:style w:type="paragraph" w:customStyle="1" w:styleId="PartBegin">
     <w:name w:val="PartBegin"/>
-    <w:basedOn w:val="Normal"/>
+    <w:basedOn w:val="a2"/>
     <w:qFormat/>
     <w:rsid w:val="00586A35"/>
     <w:pPr>
@@ -12284,8 +12720,8 @@
   </w:style>
   <w:style w:type="paragraph" w:customStyle="1" w:styleId="PartNumber">
     <w:name w:val="PartNumber"/>
-    <w:basedOn w:val="Normal"/>
-    <w:next w:val="Normal"/>
+    <w:basedOn w:val="a2"/>
+    <w:next w:val="a2"/>
     <w:rsid w:val="00586A35"/>
     <w:pPr>
       <w:keepNext/>
@@ -12302,7 +12738,7 @@
   <w:style w:type="paragraph" w:customStyle="1" w:styleId="PartTitle">
     <w:name w:val="PartTitle"/>
     <w:basedOn w:val="PartNumber"/>
-    <w:next w:val="Normal"/>
+    <w:next w:val="a2"/>
     <w:rsid w:val="00586A35"/>
     <w:rPr>
       <w:b/>
@@ -12310,7 +12746,7 @@
   </w:style>
   <w:style w:type="paragraph" w:customStyle="1" w:styleId="Prelims">
     <w:name w:val="Prelims"/>
-    <w:basedOn w:val="Normal"/>
+    <w:basedOn w:val="a2"/>
     <w:rsid w:val="00586A35"/>
     <w:pPr>
       <w:tabs>
@@ -12331,7 +12767,7 @@
   </w:style>
   <w:style w:type="paragraph" w:customStyle="1" w:styleId="Proof">
     <w:name w:val="Proof"/>
-    <w:basedOn w:val="Normal"/>
+    <w:basedOn w:val="a2"/>
     <w:qFormat/>
     <w:rsid w:val="00586A35"/>
     <w:pPr>
@@ -12347,7 +12783,7 @@
   </w:style>
   <w:style w:type="paragraph" w:customStyle="1" w:styleId="PublisherDate">
     <w:name w:val="PublisherDate"/>
-    <w:basedOn w:val="Normal"/>
+    <w:basedOn w:val="a2"/>
     <w:qFormat/>
     <w:rsid w:val="00586A35"/>
     <w:pPr>
@@ -12364,7 +12800,7 @@
   </w:style>
   <w:style w:type="paragraph" w:customStyle="1" w:styleId="Question">
     <w:name w:val="Question"/>
-    <w:basedOn w:val="Normal"/>
+    <w:basedOn w:val="a2"/>
     <w:qFormat/>
     <w:rsid w:val="00586A35"/>
     <w:pPr>
@@ -12384,7 +12820,7 @@
   </w:style>
   <w:style w:type="paragraph" w:customStyle="1" w:styleId="QuestionFillblank">
     <w:name w:val="Question_Fillblank"/>
-    <w:basedOn w:val="Normal"/>
+    <w:basedOn w:val="a2"/>
     <w:rsid w:val="00586A35"/>
     <w:pPr>
       <w:spacing w:after="240"/>
@@ -12398,7 +12834,7 @@
   </w:style>
   <w:style w:type="paragraph" w:customStyle="1" w:styleId="QuestionMatch">
     <w:name w:val="Question_Match"/>
-    <w:basedOn w:val="Normal"/>
+    <w:basedOn w:val="a2"/>
     <w:rsid w:val="00586A35"/>
     <w:pPr>
       <w:spacing w:after="240"/>
@@ -12412,7 +12848,7 @@
   </w:style>
   <w:style w:type="paragraph" w:customStyle="1" w:styleId="QuestionMultiCh">
     <w:name w:val="Question_MultiCh"/>
-    <w:basedOn w:val="Normal"/>
+    <w:basedOn w:val="a2"/>
     <w:rsid w:val="00586A35"/>
     <w:pPr>
       <w:spacing w:after="240"/>
@@ -12426,7 +12862,7 @@
   </w:style>
   <w:style w:type="paragraph" w:customStyle="1" w:styleId="QuestionTrueFalse">
     <w:name w:val="Question_TrueFalse"/>
-    <w:basedOn w:val="Normal"/>
+    <w:basedOn w:val="a2"/>
     <w:rsid w:val="00586A35"/>
     <w:pPr>
       <w:spacing w:after="240"/>
@@ -12440,7 +12876,7 @@
   </w:style>
   <w:style w:type="paragraph" w:customStyle="1" w:styleId="Quotation">
     <w:name w:val="Quotation"/>
-    <w:basedOn w:val="Normal"/>
+    <w:basedOn w:val="a2"/>
     <w:qFormat/>
     <w:rsid w:val="00586A35"/>
     <w:pPr>
@@ -12452,7 +12888,7 @@
   </w:style>
   <w:style w:type="character" w:customStyle="1" w:styleId="RefCount">
     <w:name w:val="RefCount"/>
-    <w:basedOn w:val="DefaultParagraphFont"/>
+    <w:basedOn w:val="a3"/>
     <w:uiPriority w:val="1"/>
     <w:qFormat/>
     <w:rsid w:val="00586A35"/>
@@ -12504,7 +12940,7 @@
   </w:style>
   <w:style w:type="character" w:customStyle="1" w:styleId="RevisedDate1">
     <w:name w:val="RevisedDate1"/>
-    <w:basedOn w:val="DefaultParagraphFont"/>
+    <w:basedOn w:val="a3"/>
     <w:uiPriority w:val="1"/>
     <w:qFormat/>
     <w:rsid w:val="00586A35"/>
@@ -12514,7 +12950,7 @@
   </w:style>
   <w:style w:type="character" w:customStyle="1" w:styleId="RevisedDate2">
     <w:name w:val="RevisedDate2"/>
-    <w:basedOn w:val="DefaultParagraphFont"/>
+    <w:basedOn w:val="a3"/>
     <w:uiPriority w:val="1"/>
     <w:qFormat/>
     <w:rsid w:val="00586A35"/>
@@ -12522,19 +12958,19 @@
       <w:color w:val="E36C0A" w:themeColor="accent6" w:themeShade="BF"/>
     </w:rPr>
   </w:style>
-  <w:style w:type="paragraph" w:styleId="Salutation">
+  <w:style w:type="paragraph" w:styleId="af7">
     <w:name w:val="Salutation"/>
-    <w:basedOn w:val="Normal"/>
-    <w:next w:val="Normal"/>
-    <w:link w:val="SalutationChar"/>
+    <w:basedOn w:val="a2"/>
+    <w:next w:val="a2"/>
+    <w:link w:val="Char8"/>
     <w:uiPriority w:val="99"/>
     <w:unhideWhenUsed/>
     <w:rsid w:val="00586A35"/>
   </w:style>
-  <w:style w:type="character" w:customStyle="1" w:styleId="SalutationChar">
-    <w:name w:val="Salutation Char"/>
-    <w:basedOn w:val="DefaultParagraphFont"/>
-    <w:link w:val="Salutation"/>
+  <w:style w:type="character" w:customStyle="1" w:styleId="Char8">
+    <w:name w:val="Χαιρετισμός Char"/>
+    <w:basedOn w:val="a3"/>
+    <w:link w:val="af7"/>
     <w:uiPriority w:val="99"/>
     <w:rsid w:val="00586A35"/>
     <w:rPr>
@@ -12552,7 +12988,7 @@
   </w:style>
   <w:style w:type="paragraph" w:customStyle="1" w:styleId="Spine">
     <w:name w:val="Spine"/>
-    <w:basedOn w:val="Normal"/>
+    <w:basedOn w:val="a2"/>
     <w:qFormat/>
     <w:rsid w:val="00586A35"/>
     <w:pPr>
@@ -12571,7 +13007,7 @@
   </w:style>
   <w:style w:type="character" w:customStyle="1" w:styleId="Subject1">
     <w:name w:val="Subject1"/>
-    <w:basedOn w:val="DefaultParagraphFont"/>
+    <w:basedOn w:val="a3"/>
     <w:uiPriority w:val="1"/>
     <w:rsid w:val="00586A35"/>
     <w:rPr>
@@ -12599,7 +13035,7 @@
   </w:style>
   <w:style w:type="character" w:customStyle="1" w:styleId="TblCount">
     <w:name w:val="TblCount"/>
-    <w:basedOn w:val="DefaultParagraphFont"/>
+    <w:basedOn w:val="a3"/>
     <w:uiPriority w:val="1"/>
     <w:qFormat/>
     <w:rsid w:val="00586A35"/>
@@ -12609,31 +13045,31 @@
   </w:style>
   <w:style w:type="paragraph" w:customStyle="1" w:styleId="TOC1">
     <w:name w:val="TOC1"/>
-    <w:basedOn w:val="Normal"/>
+    <w:basedOn w:val="a2"/>
     <w:qFormat/>
     <w:rsid w:val="00586A35"/>
   </w:style>
   <w:style w:type="paragraph" w:customStyle="1" w:styleId="TOC2">
     <w:name w:val="TOC2"/>
-    <w:basedOn w:val="Normal"/>
+    <w:basedOn w:val="a2"/>
     <w:qFormat/>
     <w:rsid w:val="00586A35"/>
   </w:style>
   <w:style w:type="paragraph" w:customStyle="1" w:styleId="TOC3">
     <w:name w:val="TOC3"/>
-    <w:basedOn w:val="Normal"/>
+    <w:basedOn w:val="a2"/>
     <w:qFormat/>
     <w:rsid w:val="00586A35"/>
   </w:style>
   <w:style w:type="paragraph" w:customStyle="1" w:styleId="TOC4">
     <w:name w:val="TOC4"/>
-    <w:basedOn w:val="Normal"/>
+    <w:basedOn w:val="a2"/>
     <w:qFormat/>
     <w:rsid w:val="00586A35"/>
   </w:style>
   <w:style w:type="paragraph" w:customStyle="1" w:styleId="TOCHeading">
     <w:name w:val="TOCHeading"/>
-    <w:basedOn w:val="Normal"/>
+    <w:basedOn w:val="a2"/>
     <w:qFormat/>
     <w:rsid w:val="00586A35"/>
   </w:style>
@@ -12648,7 +13084,7 @@
   </w:style>
   <w:style w:type="paragraph" w:customStyle="1" w:styleId="Update">
     <w:name w:val="Update"/>
-    <w:basedOn w:val="Normal"/>
+    <w:basedOn w:val="a2"/>
     <w:qFormat/>
     <w:rsid w:val="00586A35"/>
     <w:pPr>
@@ -12669,14 +13105,14 @@
   </w:style>
   <w:style w:type="paragraph" w:customStyle="1" w:styleId="Value">
     <w:name w:val="Value"/>
-    <w:basedOn w:val="Normal"/>
-    <w:next w:val="Normal"/>
+    <w:basedOn w:val="a2"/>
+    <w:next w:val="a2"/>
     <w:qFormat/>
     <w:rsid w:val="00586A35"/>
   </w:style>
   <w:style w:type="paragraph" w:customStyle="1" w:styleId="Video">
     <w:name w:val="Video"/>
-    <w:basedOn w:val="Normal"/>
+    <w:basedOn w:val="a2"/>
     <w:qFormat/>
     <w:rsid w:val="00586A35"/>
     <w:pPr>
@@ -12696,7 +13132,7 @@
   </w:style>
   <w:style w:type="paragraph" w:customStyle="1" w:styleId="Worksolution">
     <w:name w:val="Worksolution"/>
-    <w:basedOn w:val="Normal"/>
+    <w:basedOn w:val="a2"/>
     <w:rsid w:val="00586A35"/>
     <w:rPr>
       <w:rFonts w:ascii="Times New Roman" w:eastAsia="Times New Roman" w:hAnsi="Times New Roman" w:cs="Times New Roman"/>
@@ -12707,14 +13143,14 @@
   </w:style>
   <w:style w:type="paragraph" w:customStyle="1" w:styleId="Yours">
     <w:name w:val="Yours"/>
-    <w:basedOn w:val="Normal"/>
-    <w:next w:val="Normal"/>
-    <w:qFormat/>
-    <w:rsid w:val="00586A35"/>
-  </w:style>
-  <w:style w:type="character" w:styleId="PageNumber">
+    <w:basedOn w:val="a2"/>
+    <w:next w:val="a2"/>
+    <w:qFormat/>
+    <w:rsid w:val="00586A35"/>
+  </w:style>
+  <w:style w:type="character" w:styleId="af8">
     <w:name w:val="page number"/>
-    <w:basedOn w:val="DefaultParagraphFont"/>
+    <w:basedOn w:val="a3"/>
     <w:uiPriority w:val="99"/>
     <w:unhideWhenUsed/>
     <w:rsid w:val="00586A35"/>
@@ -12723,9 +13159,9 @@
       <w:sz w:val="14"/>
     </w:rPr>
   </w:style>
-  <w:style w:type="character" w:styleId="LineNumber">
+  <w:style w:type="character" w:styleId="af9">
     <w:name w:val="line number"/>
-    <w:basedOn w:val="DefaultParagraphFont"/>
+    <w:basedOn w:val="a3"/>
     <w:uiPriority w:val="99"/>
     <w:unhideWhenUsed/>
     <w:rsid w:val="00586A35"/>
@@ -12733,7 +13169,7 @@
       <w:sz w:val="16"/>
     </w:rPr>
   </w:style>
-  <w:style w:type="paragraph" w:styleId="NoSpacing">
+  <w:style w:type="paragraph" w:styleId="afa">
     <w:name w:val="No Spacing"/>
     <w:uiPriority w:val="1"/>
     <w:qFormat/>
@@ -12747,7 +13183,7 @@
   </w:style>
   <w:style w:type="character" w:customStyle="1" w:styleId="KeyTerm">
     <w:name w:val="KeyTerm"/>
-    <w:basedOn w:val="DefaultParagraphFont"/>
+    <w:basedOn w:val="a3"/>
     <w:uiPriority w:val="1"/>
     <w:qFormat/>
     <w:rsid w:val="00586A35"/>
@@ -12757,7 +13193,7 @@
   </w:style>
   <w:style w:type="character" w:customStyle="1" w:styleId="OtherTitle">
     <w:name w:val="OtherTitle"/>
-    <w:basedOn w:val="DefaultParagraphFont"/>
+    <w:basedOn w:val="a3"/>
     <w:uiPriority w:val="1"/>
     <w:qFormat/>
     <w:rsid w:val="00586A35"/>
@@ -12768,7 +13204,7 @@
   </w:style>
   <w:style w:type="paragraph" w:customStyle="1" w:styleId="SidebarText">
     <w:name w:val="SidebarText"/>
-    <w:basedOn w:val="Normal"/>
+    <w:basedOn w:val="a2"/>
     <w:qFormat/>
     <w:rsid w:val="00586A35"/>
     <w:pPr>
@@ -12801,7 +13237,7 @@
   </w:style>
   <w:style w:type="paragraph" w:customStyle="1" w:styleId="AlgorithmCaption">
     <w:name w:val="AlgorithmCaption"/>
-    <w:basedOn w:val="Normal"/>
+    <w:basedOn w:val="a2"/>
     <w:rsid w:val="00586A35"/>
     <w:pPr>
       <w:pBdr>
@@ -12813,7 +13249,7 @@
   </w:style>
   <w:style w:type="paragraph" w:customStyle="1" w:styleId="RefFormatHead">
     <w:name w:val="RefFormatHead"/>
-    <w:basedOn w:val="Normal"/>
+    <w:basedOn w:val="a2"/>
     <w:qFormat/>
     <w:rsid w:val="00586A35"/>
     <w:pPr>
@@ -12827,7 +13263,7 @@
   </w:style>
   <w:style w:type="paragraph" w:customStyle="1" w:styleId="RefFormatPara">
     <w:name w:val="RefFormatPara"/>
-    <w:basedOn w:val="Normal"/>
+    <w:basedOn w:val="a2"/>
     <w:qFormat/>
     <w:rsid w:val="00586A35"/>
     <w:pPr>
@@ -12854,21 +13290,21 @@
   </w:style>
   <w:style w:type="paragraph" w:customStyle="1" w:styleId="PermissionBlock">
     <w:name w:val="PermissionBlock"/>
-    <w:basedOn w:val="FootnoteText"/>
-    <w:qFormat/>
-    <w:rsid w:val="00586A35"/>
-  </w:style>
-  <w:style w:type="paragraph" w:styleId="Bibliography">
+    <w:basedOn w:val="af6"/>
+    <w:qFormat/>
+    <w:rsid w:val="00586A35"/>
+  </w:style>
+  <w:style w:type="paragraph" w:styleId="afb">
     <w:name w:val="Bibliography"/>
-    <w:basedOn w:val="Normal"/>
-    <w:next w:val="Normal"/>
+    <w:basedOn w:val="a2"/>
+    <w:next w:val="a2"/>
     <w:uiPriority w:val="37"/>
     <w:semiHidden/>
     <w:unhideWhenUsed/>
   </w:style>
-  <w:style w:type="paragraph" w:styleId="BlockText">
+  <w:style w:type="paragraph" w:styleId="afc">
     <w:name w:val="Block Text"/>
-    <w:basedOn w:val="Normal"/>
+    <w:basedOn w:val="a2"/>
     <w:pPr>
       <w:pBdr>
         <w:top w:val="single" w:sz="2" w:space="10" w:color="4F81BD" w:themeColor="accent1" w:shadow="1" w:frame="1"/>
@@ -12885,18 +13321,18 @@
       <w:color w:val="4F81BD" w:themeColor="accent1"/>
     </w:rPr>
   </w:style>
-  <w:style w:type="paragraph" w:styleId="BodyText">
+  <w:style w:type="paragraph" w:styleId="afd">
     <w:name w:val="Body Text"/>
-    <w:basedOn w:val="Normal"/>
-    <w:link w:val="BodyTextChar"/>
+    <w:basedOn w:val="a2"/>
+    <w:link w:val="Char9"/>
     <w:pPr>
       <w:spacing w:after="120"/>
     </w:pPr>
   </w:style>
-  <w:style w:type="character" w:customStyle="1" w:styleId="BodyTextChar">
-    <w:name w:val="Body Text Char"/>
-    <w:basedOn w:val="DefaultParagraphFont"/>
-    <w:link w:val="BodyText"/>
+  <w:style w:type="character" w:customStyle="1" w:styleId="Char9">
+    <w:name w:val="Σώμα κειμένου Char"/>
+    <w:basedOn w:val="a3"/>
+    <w:link w:val="afd"/>
     <w:rPr>
       <w:rFonts w:ascii="Linux Libertine" w:eastAsiaTheme="minorHAnsi" w:hAnsi="Linux Libertine" w:cstheme="minorBidi"/>
       <w:sz w:val="18"/>
@@ -12904,18 +13340,18 @@
       <w:lang w:val="en-US" w:eastAsia="en-US"/>
     </w:rPr>
   </w:style>
-  <w:style w:type="paragraph" w:styleId="BodyText2">
+  <w:style w:type="paragraph" w:styleId="22">
     <w:name w:val="Body Text 2"/>
-    <w:basedOn w:val="Normal"/>
-    <w:link w:val="BodyText2Char"/>
+    <w:basedOn w:val="a2"/>
+    <w:link w:val="2Char0"/>
     <w:pPr>
       <w:spacing w:after="120" w:line="480" w:lineRule="auto"/>
     </w:pPr>
   </w:style>
-  <w:style w:type="character" w:customStyle="1" w:styleId="BodyText2Char">
-    <w:name w:val="Body Text 2 Char"/>
-    <w:basedOn w:val="DefaultParagraphFont"/>
-    <w:link w:val="BodyText2"/>
+  <w:style w:type="character" w:customStyle="1" w:styleId="2Char0">
+    <w:name w:val="Σώμα κείμενου 2 Char"/>
+    <w:basedOn w:val="a3"/>
+    <w:link w:val="22"/>
     <w:rPr>
       <w:rFonts w:ascii="Linux Libertine" w:eastAsiaTheme="minorHAnsi" w:hAnsi="Linux Libertine" w:cstheme="minorBidi"/>
       <w:sz w:val="18"/>
@@ -12923,10 +13359,10 @@
       <w:lang w:val="en-US" w:eastAsia="en-US"/>
     </w:rPr>
   </w:style>
-  <w:style w:type="paragraph" w:styleId="BodyText3">
+  <w:style w:type="paragraph" w:styleId="32">
     <w:name w:val="Body Text 3"/>
-    <w:basedOn w:val="Normal"/>
-    <w:link w:val="BodyText3Char"/>
+    <w:basedOn w:val="a2"/>
+    <w:link w:val="3Char0"/>
     <w:pPr>
       <w:spacing w:after="120"/>
     </w:pPr>
@@ -12935,10 +13371,10 @@
       <w:szCs w:val="16"/>
     </w:rPr>
   </w:style>
-  <w:style w:type="character" w:customStyle="1" w:styleId="BodyText3Char">
-    <w:name w:val="Body Text 3 Char"/>
-    <w:basedOn w:val="DefaultParagraphFont"/>
-    <w:link w:val="BodyText3"/>
+  <w:style w:type="character" w:customStyle="1" w:styleId="3Char0">
+    <w:name w:val="Σώμα κείμενου 3 Char"/>
+    <w:basedOn w:val="a3"/>
+    <w:link w:val="32"/>
     <w:rPr>
       <w:rFonts w:ascii="Linux Libertine" w:eastAsiaTheme="minorHAnsi" w:hAnsi="Linux Libertine" w:cstheme="minorBidi"/>
       <w:sz w:val="16"/>
@@ -12946,19 +13382,19 @@
       <w:lang w:val="en-US" w:eastAsia="en-US"/>
     </w:rPr>
   </w:style>
-  <w:style w:type="paragraph" w:styleId="BodyTextFirstIndent">
+  <w:style w:type="paragraph" w:styleId="afe">
     <w:name w:val="Body Text First Indent"/>
-    <w:basedOn w:val="BodyText"/>
-    <w:link w:val="BodyTextFirstIndentChar"/>
+    <w:basedOn w:val="afd"/>
+    <w:link w:val="Chara"/>
     <w:pPr>
       <w:spacing w:after="0"/>
       <w:ind w:firstLine="360"/>
     </w:pPr>
   </w:style>
-  <w:style w:type="character" w:customStyle="1" w:styleId="BodyTextFirstIndentChar">
-    <w:name w:val="Body Text First Indent Char"/>
-    <w:basedOn w:val="BodyTextChar"/>
-    <w:link w:val="BodyTextFirstIndent"/>
+  <w:style w:type="character" w:customStyle="1" w:styleId="Chara">
+    <w:name w:val="Σώμα κείμενου Πρώτη Εσοχή Char"/>
+    <w:basedOn w:val="Char9"/>
+    <w:link w:val="afe"/>
     <w:rPr>
       <w:rFonts w:ascii="Linux Libertine" w:eastAsiaTheme="minorHAnsi" w:hAnsi="Linux Libertine" w:cstheme="minorBidi"/>
       <w:sz w:val="18"/>
@@ -12966,19 +13402,19 @@
       <w:lang w:val="en-US" w:eastAsia="en-US"/>
     </w:rPr>
   </w:style>
-  <w:style w:type="paragraph" w:styleId="BodyTextIndent">
+  <w:style w:type="paragraph" w:styleId="aff">
     <w:name w:val="Body Text Indent"/>
-    <w:basedOn w:val="Normal"/>
-    <w:link w:val="BodyTextIndentChar"/>
+    <w:basedOn w:val="a2"/>
+    <w:link w:val="Charb"/>
     <w:pPr>
       <w:spacing w:after="120"/>
       <w:ind w:left="360"/>
     </w:pPr>
   </w:style>
-  <w:style w:type="character" w:customStyle="1" w:styleId="BodyTextIndentChar">
-    <w:name w:val="Body Text Indent Char"/>
-    <w:basedOn w:val="DefaultParagraphFont"/>
-    <w:link w:val="BodyTextIndent"/>
+  <w:style w:type="character" w:customStyle="1" w:styleId="Charb">
+    <w:name w:val="Σώμα κείμενου με εσοχή Char"/>
+    <w:basedOn w:val="a3"/>
+    <w:link w:val="aff"/>
     <w:rPr>
       <w:rFonts w:ascii="Linux Libertine" w:eastAsiaTheme="minorHAnsi" w:hAnsi="Linux Libertine" w:cstheme="minorBidi"/>
       <w:sz w:val="18"/>
@@ -12986,19 +13422,19 @@
       <w:lang w:val="en-US" w:eastAsia="en-US"/>
     </w:rPr>
   </w:style>
-  <w:style w:type="paragraph" w:styleId="BodyTextFirstIndent2">
+  <w:style w:type="paragraph" w:styleId="23">
     <w:name w:val="Body Text First Indent 2"/>
-    <w:basedOn w:val="BodyTextIndent"/>
-    <w:link w:val="BodyTextFirstIndent2Char"/>
+    <w:basedOn w:val="aff"/>
+    <w:link w:val="2Char1"/>
     <w:pPr>
       <w:spacing w:after="0"/>
       <w:ind w:firstLine="360"/>
     </w:pPr>
   </w:style>
-  <w:style w:type="character" w:customStyle="1" w:styleId="BodyTextFirstIndent2Char">
-    <w:name w:val="Body Text First Indent 2 Char"/>
-    <w:basedOn w:val="BodyTextIndentChar"/>
-    <w:link w:val="BodyTextFirstIndent2"/>
+  <w:style w:type="character" w:customStyle="1" w:styleId="2Char1">
+    <w:name w:val="Σώμα κείμενου Πρώτη Εσοχή 2 Char"/>
+    <w:basedOn w:val="Charb"/>
+    <w:link w:val="23"/>
     <w:rPr>
       <w:rFonts w:ascii="Linux Libertine" w:eastAsiaTheme="minorHAnsi" w:hAnsi="Linux Libertine" w:cstheme="minorBidi"/>
       <w:sz w:val="18"/>
@@ -13006,19 +13442,19 @@
       <w:lang w:val="en-US" w:eastAsia="en-US"/>
     </w:rPr>
   </w:style>
-  <w:style w:type="paragraph" w:styleId="BodyTextIndent2">
+  <w:style w:type="paragraph" w:styleId="24">
     <w:name w:val="Body Text Indent 2"/>
-    <w:basedOn w:val="Normal"/>
-    <w:link w:val="BodyTextIndent2Char"/>
+    <w:basedOn w:val="a2"/>
+    <w:link w:val="2Char2"/>
     <w:pPr>
       <w:spacing w:after="120" w:line="480" w:lineRule="auto"/>
       <w:ind w:left="360"/>
     </w:pPr>
   </w:style>
-  <w:style w:type="character" w:customStyle="1" w:styleId="BodyTextIndent2Char">
-    <w:name w:val="Body Text Indent 2 Char"/>
-    <w:basedOn w:val="DefaultParagraphFont"/>
-    <w:link w:val="BodyTextIndent2"/>
+  <w:style w:type="character" w:customStyle="1" w:styleId="2Char2">
+    <w:name w:val="Σώμα κείμενου με εσοχή 2 Char"/>
+    <w:basedOn w:val="a3"/>
+    <w:link w:val="24"/>
     <w:rPr>
       <w:rFonts w:ascii="Linux Libertine" w:eastAsiaTheme="minorHAnsi" w:hAnsi="Linux Libertine" w:cstheme="minorBidi"/>
       <w:sz w:val="18"/>
@@ -13026,10 +13462,10 @@
       <w:lang w:val="en-US" w:eastAsia="en-US"/>
     </w:rPr>
   </w:style>
-  <w:style w:type="paragraph" w:styleId="BodyTextIndent3">
+  <w:style w:type="paragraph" w:styleId="33">
     <w:name w:val="Body Text Indent 3"/>
-    <w:basedOn w:val="Normal"/>
-    <w:link w:val="BodyTextIndent3Char"/>
+    <w:basedOn w:val="a2"/>
+    <w:link w:val="3Char1"/>
     <w:pPr>
       <w:spacing w:after="120"/>
       <w:ind w:left="360"/>
@@ -13039,10 +13475,10 @@
       <w:szCs w:val="16"/>
     </w:rPr>
   </w:style>
-  <w:style w:type="character" w:customStyle="1" w:styleId="BodyTextIndent3Char">
-    <w:name w:val="Body Text Indent 3 Char"/>
-    <w:basedOn w:val="DefaultParagraphFont"/>
-    <w:link w:val="BodyTextIndent3"/>
+  <w:style w:type="character" w:customStyle="1" w:styleId="3Char1">
+    <w:name w:val="Σώμα κείμενου με εσοχή 3 Char"/>
+    <w:basedOn w:val="a3"/>
+    <w:link w:val="33"/>
     <w:rPr>
       <w:rFonts w:ascii="Linux Libertine" w:eastAsiaTheme="minorHAnsi" w:hAnsi="Linux Libertine" w:cstheme="minorBidi"/>
       <w:sz w:val="16"/>
@@ -13050,18 +13486,18 @@
       <w:lang w:val="en-US" w:eastAsia="en-US"/>
     </w:rPr>
   </w:style>
-  <w:style w:type="paragraph" w:styleId="Closing">
+  <w:style w:type="paragraph" w:styleId="aff0">
     <w:name w:val="Closing"/>
-    <w:basedOn w:val="Normal"/>
-    <w:link w:val="ClosingChar"/>
+    <w:basedOn w:val="a2"/>
+    <w:link w:val="Charc"/>
     <w:pPr>
       <w:ind w:left="4320"/>
     </w:pPr>
   </w:style>
-  <w:style w:type="character" w:customStyle="1" w:styleId="ClosingChar">
-    <w:name w:val="Closing Char"/>
-    <w:basedOn w:val="DefaultParagraphFont"/>
-    <w:link w:val="Closing"/>
+  <w:style w:type="character" w:customStyle="1" w:styleId="Charc">
+    <w:name w:val="Κλείσιμο Char"/>
+    <w:basedOn w:val="a3"/>
+    <w:link w:val="aff0"/>
     <w:rPr>
       <w:rFonts w:ascii="Linux Libertine" w:eastAsiaTheme="minorHAnsi" w:hAnsi="Linux Libertine" w:cstheme="minorBidi"/>
       <w:sz w:val="18"/>
@@ -13069,16 +13505,16 @@
       <w:lang w:val="en-US" w:eastAsia="en-US"/>
     </w:rPr>
   </w:style>
-  <w:style w:type="paragraph" w:styleId="Date">
+  <w:style w:type="paragraph" w:styleId="aff1">
     <w:name w:val="Date"/>
-    <w:basedOn w:val="Normal"/>
-    <w:next w:val="Normal"/>
-    <w:link w:val="DateChar1"/>
-  </w:style>
-  <w:style w:type="character" w:customStyle="1" w:styleId="DateChar1">
-    <w:name w:val="Date Char1"/>
-    <w:basedOn w:val="DefaultParagraphFont"/>
-    <w:link w:val="Date"/>
+    <w:basedOn w:val="a2"/>
+    <w:next w:val="a2"/>
+    <w:link w:val="Chard"/>
+  </w:style>
+  <w:style w:type="character" w:customStyle="1" w:styleId="Chard">
+    <w:name w:val="Ημερομηνία Char"/>
+    <w:basedOn w:val="a3"/>
+    <w:link w:val="aff1"/>
     <w:rPr>
       <w:rFonts w:ascii="Linux Libertine" w:eastAsiaTheme="minorHAnsi" w:hAnsi="Linux Libertine" w:cstheme="minorBidi"/>
       <w:sz w:val="18"/>
@@ -13086,20 +13522,20 @@
       <w:lang w:val="en-US" w:eastAsia="en-US"/>
     </w:rPr>
   </w:style>
-  <w:style w:type="paragraph" w:styleId="DocumentMap">
+  <w:style w:type="paragraph" w:styleId="aff2">
     <w:name w:val="Document Map"/>
-    <w:basedOn w:val="Normal"/>
-    <w:link w:val="DocumentMapChar"/>
+    <w:basedOn w:val="a2"/>
+    <w:link w:val="Chare"/>
     <w:rPr>
       <w:rFonts w:ascii="Tahoma" w:hAnsi="Tahoma" w:cs="Tahoma"/>
       <w:sz w:val="16"/>
       <w:szCs w:val="16"/>
     </w:rPr>
   </w:style>
-  <w:style w:type="character" w:customStyle="1" w:styleId="DocumentMapChar">
-    <w:name w:val="Document Map Char"/>
-    <w:basedOn w:val="DefaultParagraphFont"/>
-    <w:link w:val="DocumentMap"/>
+  <w:style w:type="character" w:customStyle="1" w:styleId="Chare">
+    <w:name w:val="Χάρτης εγγράφου Char"/>
+    <w:basedOn w:val="a3"/>
+    <w:link w:val="aff2"/>
     <w:rPr>
       <w:rFonts w:ascii="Tahoma" w:eastAsiaTheme="minorHAnsi" w:hAnsi="Tahoma" w:cs="Tahoma"/>
       <w:sz w:val="16"/>
@@ -13107,15 +13543,15 @@
       <w:lang w:val="en-US" w:eastAsia="en-US"/>
     </w:rPr>
   </w:style>
-  <w:style w:type="paragraph" w:styleId="E-mailSignature">
+  <w:style w:type="paragraph" w:styleId="aff3">
     <w:name w:val="E-mail Signature"/>
-    <w:basedOn w:val="Normal"/>
-    <w:link w:val="E-mailSignatureChar"/>
-  </w:style>
-  <w:style w:type="character" w:customStyle="1" w:styleId="E-mailSignatureChar">
-    <w:name w:val="E-mail Signature Char"/>
-    <w:basedOn w:val="DefaultParagraphFont"/>
-    <w:link w:val="E-mailSignature"/>
+    <w:basedOn w:val="a2"/>
+    <w:link w:val="Charf"/>
+  </w:style>
+  <w:style w:type="character" w:customStyle="1" w:styleId="Charf">
+    <w:name w:val="Υπογραφή ηλεκτρονικού ταχυδρομείου Char"/>
+    <w:basedOn w:val="a3"/>
+    <w:link w:val="aff3"/>
     <w:rPr>
       <w:rFonts w:ascii="Linux Libertine" w:eastAsiaTheme="minorHAnsi" w:hAnsi="Linux Libertine" w:cstheme="minorBidi"/>
       <w:sz w:val="18"/>
@@ -13123,9 +13559,9 @@
       <w:lang w:val="en-US" w:eastAsia="en-US"/>
     </w:rPr>
   </w:style>
-  <w:style w:type="paragraph" w:styleId="EnvelopeAddress">
+  <w:style w:type="paragraph" w:styleId="aff4">
     <w:name w:val="envelope address"/>
-    <w:basedOn w:val="Normal"/>
+    <w:basedOn w:val="a2"/>
     <w:pPr>
       <w:framePr w:w="7920" w:h="1980" w:hRule="exact" w:hSpace="180" w:wrap="auto" w:hAnchor="page" w:xAlign="center" w:yAlign="bottom"/>
       <w:ind w:left="2880"/>
@@ -13136,28 +13572,28 @@
       <w:szCs w:val="24"/>
     </w:rPr>
   </w:style>
-  <w:style w:type="paragraph" w:styleId="EnvelopeReturn">
+  <w:style w:type="paragraph" w:styleId="aff5">
     <w:name w:val="envelope return"/>
-    <w:basedOn w:val="Normal"/>
+    <w:basedOn w:val="a2"/>
     <w:rPr>
       <w:rFonts w:asciiTheme="majorHAnsi" w:eastAsiaTheme="majorEastAsia" w:hAnsiTheme="majorHAnsi" w:cstheme="majorBidi"/>
       <w:sz w:val="20"/>
       <w:szCs w:val="20"/>
     </w:rPr>
   </w:style>
-  <w:style w:type="paragraph" w:styleId="HTMLAddress">
+  <w:style w:type="paragraph" w:styleId="HTML">
     <w:name w:val="HTML Address"/>
-    <w:basedOn w:val="Normal"/>
-    <w:link w:val="HTMLAddressChar"/>
+    <w:basedOn w:val="a2"/>
+    <w:link w:val="HTMLChar"/>
     <w:rPr>
       <w:i/>
       <w:iCs/>
     </w:rPr>
   </w:style>
-  <w:style w:type="character" w:customStyle="1" w:styleId="HTMLAddressChar">
-    <w:name w:val="HTML Address Char"/>
-    <w:basedOn w:val="DefaultParagraphFont"/>
-    <w:link w:val="HTMLAddress"/>
+  <w:style w:type="character" w:customStyle="1" w:styleId="HTMLChar">
+    <w:name w:val="Διεύθυνση HTML Char"/>
+    <w:basedOn w:val="a3"/>
+    <w:link w:val="HTML"/>
     <w:rPr>
       <w:rFonts w:ascii="Linux Libertine" w:eastAsiaTheme="minorHAnsi" w:hAnsi="Linux Libertine" w:cstheme="minorBidi"/>
       <w:i/>
@@ -13167,121 +13603,121 @@
       <w:lang w:val="en-US" w:eastAsia="en-US"/>
     </w:rPr>
   </w:style>
-  <w:style w:type="paragraph" w:styleId="HTMLPreformatted">
+  <w:style w:type="paragraph" w:styleId="-HTML">
     <w:name w:val="HTML Preformatted"/>
-    <w:basedOn w:val="Normal"/>
-    <w:link w:val="HTMLPreformattedChar"/>
+    <w:basedOn w:val="a2"/>
+    <w:link w:val="-HTMLChar"/>
     <w:rPr>
       <w:rFonts w:ascii="Consolas" w:hAnsi="Consolas" w:cs="Consolas"/>
       <w:sz w:val="20"/>
       <w:szCs w:val="20"/>
     </w:rPr>
   </w:style>
-  <w:style w:type="character" w:customStyle="1" w:styleId="HTMLPreformattedChar">
-    <w:name w:val="HTML Preformatted Char"/>
-    <w:basedOn w:val="DefaultParagraphFont"/>
-    <w:link w:val="HTMLPreformatted"/>
+  <w:style w:type="character" w:customStyle="1" w:styleId="-HTMLChar">
+    <w:name w:val="Προ-διαμορφωμένο HTML Char"/>
+    <w:basedOn w:val="a3"/>
+    <w:link w:val="-HTML"/>
     <w:rPr>
       <w:rFonts w:ascii="Consolas" w:eastAsiaTheme="minorHAnsi" w:hAnsi="Consolas" w:cs="Consolas"/>
       <w:lang w:val="en-US" w:eastAsia="en-US"/>
     </w:rPr>
   </w:style>
-  <w:style w:type="paragraph" w:styleId="Index10">
+  <w:style w:type="paragraph" w:styleId="10">
     <w:name w:val="index 1"/>
-    <w:basedOn w:val="Normal"/>
-    <w:next w:val="Normal"/>
+    <w:basedOn w:val="a2"/>
+    <w:next w:val="a2"/>
     <w:autoRedefine/>
     <w:pPr>
       <w:ind w:left="180" w:hanging="180"/>
     </w:pPr>
   </w:style>
-  <w:style w:type="paragraph" w:styleId="Index20">
+  <w:style w:type="paragraph" w:styleId="25">
     <w:name w:val="index 2"/>
-    <w:basedOn w:val="Normal"/>
-    <w:next w:val="Normal"/>
+    <w:basedOn w:val="a2"/>
+    <w:next w:val="a2"/>
     <w:autoRedefine/>
     <w:pPr>
       <w:ind w:left="360" w:hanging="180"/>
     </w:pPr>
   </w:style>
-  <w:style w:type="paragraph" w:styleId="Index30">
+  <w:style w:type="paragraph" w:styleId="34">
     <w:name w:val="index 3"/>
-    <w:basedOn w:val="Normal"/>
-    <w:next w:val="Normal"/>
+    <w:basedOn w:val="a2"/>
+    <w:next w:val="a2"/>
     <w:autoRedefine/>
     <w:pPr>
       <w:ind w:left="540" w:hanging="180"/>
     </w:pPr>
   </w:style>
-  <w:style w:type="paragraph" w:styleId="Index40">
+  <w:style w:type="paragraph" w:styleId="42">
     <w:name w:val="index 4"/>
-    <w:basedOn w:val="Normal"/>
-    <w:next w:val="Normal"/>
+    <w:basedOn w:val="a2"/>
+    <w:next w:val="a2"/>
     <w:autoRedefine/>
     <w:pPr>
       <w:ind w:left="720" w:hanging="180"/>
     </w:pPr>
   </w:style>
-  <w:style w:type="paragraph" w:styleId="Index5">
+  <w:style w:type="paragraph" w:styleId="52">
     <w:name w:val="index 5"/>
-    <w:basedOn w:val="Normal"/>
-    <w:next w:val="Normal"/>
+    <w:basedOn w:val="a2"/>
+    <w:next w:val="a2"/>
     <w:autoRedefine/>
     <w:pPr>
       <w:ind w:left="900" w:hanging="180"/>
     </w:pPr>
   </w:style>
-  <w:style w:type="paragraph" w:styleId="Index6">
+  <w:style w:type="paragraph" w:styleId="60">
     <w:name w:val="index 6"/>
-    <w:basedOn w:val="Normal"/>
-    <w:next w:val="Normal"/>
+    <w:basedOn w:val="a2"/>
+    <w:next w:val="a2"/>
     <w:autoRedefine/>
     <w:pPr>
       <w:ind w:left="1080" w:hanging="180"/>
     </w:pPr>
   </w:style>
-  <w:style w:type="paragraph" w:styleId="Index7">
+  <w:style w:type="paragraph" w:styleId="70">
     <w:name w:val="index 7"/>
-    <w:basedOn w:val="Normal"/>
-    <w:next w:val="Normal"/>
+    <w:basedOn w:val="a2"/>
+    <w:next w:val="a2"/>
     <w:autoRedefine/>
     <w:pPr>
       <w:ind w:left="1260" w:hanging="180"/>
     </w:pPr>
   </w:style>
-  <w:style w:type="paragraph" w:styleId="Index8">
+  <w:style w:type="paragraph" w:styleId="80">
     <w:name w:val="index 8"/>
-    <w:basedOn w:val="Normal"/>
-    <w:next w:val="Normal"/>
+    <w:basedOn w:val="a2"/>
+    <w:next w:val="a2"/>
     <w:autoRedefine/>
     <w:pPr>
       <w:ind w:left="1440" w:hanging="180"/>
     </w:pPr>
   </w:style>
-  <w:style w:type="paragraph" w:styleId="Index9">
+  <w:style w:type="paragraph" w:styleId="90">
     <w:name w:val="index 9"/>
-    <w:basedOn w:val="Normal"/>
-    <w:next w:val="Normal"/>
+    <w:basedOn w:val="a2"/>
+    <w:next w:val="a2"/>
     <w:autoRedefine/>
     <w:pPr>
       <w:ind w:left="1620" w:hanging="180"/>
     </w:pPr>
   </w:style>
-  <w:style w:type="paragraph" w:styleId="IndexHeading">
+  <w:style w:type="paragraph" w:styleId="aff6">
     <w:name w:val="index heading"/>
-    <w:basedOn w:val="Normal"/>
-    <w:next w:val="Index10"/>
+    <w:basedOn w:val="a2"/>
+    <w:next w:val="10"/>
     <w:rPr>
       <w:rFonts w:asciiTheme="majorHAnsi" w:eastAsiaTheme="majorEastAsia" w:hAnsiTheme="majorHAnsi" w:cstheme="majorBidi"/>
       <w:b/>
       <w:bCs/>
     </w:rPr>
   </w:style>
-  <w:style w:type="paragraph" w:styleId="IntenseQuote">
+  <w:style w:type="paragraph" w:styleId="aff7">
     <w:name w:val="Intense Quote"/>
-    <w:basedOn w:val="Normal"/>
-    <w:next w:val="Normal"/>
-    <w:link w:val="IntenseQuoteChar"/>
+    <w:basedOn w:val="a2"/>
+    <w:next w:val="a2"/>
+    <w:link w:val="Charf0"/>
     <w:uiPriority w:val="30"/>
     <w:qFormat/>
     <w:pPr>
@@ -13299,10 +13735,10 @@
       <w:color w:val="4F81BD" w:themeColor="accent1"/>
     </w:rPr>
   </w:style>
-  <w:style w:type="character" w:customStyle="1" w:styleId="IntenseQuoteChar">
-    <w:name w:val="Intense Quote Char"/>
-    <w:basedOn w:val="DefaultParagraphFont"/>
-    <w:link w:val="IntenseQuote"/>
+  <w:style w:type="character" w:customStyle="1" w:styleId="Charf0">
+    <w:name w:val="Έντονο απόσπ. Char"/>
+    <w:basedOn w:val="a3"/>
+    <w:link w:val="aff7"/>
     <w:uiPriority w:val="30"/>
     <w:rPr>
       <w:rFonts w:ascii="Linux Libertine" w:eastAsiaTheme="minorHAnsi" w:hAnsi="Linux Libertine" w:cstheme="minorBidi"/>
@@ -13316,49 +13752,49 @@
       <w:lang w:val="en-US" w:eastAsia="en-US"/>
     </w:rPr>
   </w:style>
-  <w:style w:type="paragraph" w:styleId="List">
+  <w:style w:type="paragraph" w:styleId="aff8">
     <w:name w:val="List"/>
-    <w:basedOn w:val="Normal"/>
+    <w:basedOn w:val="a2"/>
     <w:pPr>
       <w:ind w:left="360" w:hanging="360"/>
       <w:contextualSpacing/>
     </w:pPr>
   </w:style>
-  <w:style w:type="paragraph" w:styleId="List2">
+  <w:style w:type="paragraph" w:styleId="26">
     <w:name w:val="List 2"/>
-    <w:basedOn w:val="Normal"/>
+    <w:basedOn w:val="a2"/>
     <w:pPr>
       <w:ind w:left="720" w:hanging="360"/>
       <w:contextualSpacing/>
     </w:pPr>
   </w:style>
-  <w:style w:type="paragraph" w:styleId="List3">
+  <w:style w:type="paragraph" w:styleId="35">
     <w:name w:val="List 3"/>
-    <w:basedOn w:val="Normal"/>
+    <w:basedOn w:val="a2"/>
     <w:pPr>
       <w:ind w:left="1080" w:hanging="360"/>
       <w:contextualSpacing/>
     </w:pPr>
   </w:style>
-  <w:style w:type="paragraph" w:styleId="List4">
+  <w:style w:type="paragraph" w:styleId="43">
     <w:name w:val="List 4"/>
-    <w:basedOn w:val="Normal"/>
+    <w:basedOn w:val="a2"/>
     <w:pPr>
       <w:ind w:left="1440" w:hanging="360"/>
       <w:contextualSpacing/>
     </w:pPr>
   </w:style>
-  <w:style w:type="paragraph" w:styleId="List5">
+  <w:style w:type="paragraph" w:styleId="53">
     <w:name w:val="List 5"/>
-    <w:basedOn w:val="Normal"/>
+    <w:basedOn w:val="a2"/>
     <w:pPr>
       <w:ind w:left="1800" w:hanging="360"/>
       <w:contextualSpacing/>
     </w:pPr>
   </w:style>
-  <w:style w:type="paragraph" w:styleId="ListBullet">
+  <w:style w:type="paragraph" w:styleId="a0">
     <w:name w:val="List Bullet"/>
-    <w:basedOn w:val="Normal"/>
+    <w:basedOn w:val="a2"/>
     <w:pPr>
       <w:numPr>
         <w:numId w:val="10"/>
@@ -13366,9 +13802,9 @@
       <w:contextualSpacing/>
     </w:pPr>
   </w:style>
-  <w:style w:type="paragraph" w:styleId="ListBullet2">
+  <w:style w:type="paragraph" w:styleId="20">
     <w:name w:val="List Bullet 2"/>
-    <w:basedOn w:val="Normal"/>
+    <w:basedOn w:val="a2"/>
     <w:pPr>
       <w:numPr>
         <w:numId w:val="11"/>
@@ -13376,9 +13812,9 @@
       <w:contextualSpacing/>
     </w:pPr>
   </w:style>
-  <w:style w:type="paragraph" w:styleId="ListBullet3">
+  <w:style w:type="paragraph" w:styleId="30">
     <w:name w:val="List Bullet 3"/>
-    <w:basedOn w:val="Normal"/>
+    <w:basedOn w:val="a2"/>
     <w:pPr>
       <w:numPr>
         <w:numId w:val="12"/>
@@ -13386,9 +13822,9 @@
       <w:contextualSpacing/>
     </w:pPr>
   </w:style>
-  <w:style w:type="paragraph" w:styleId="ListBullet4">
+  <w:style w:type="paragraph" w:styleId="40">
     <w:name w:val="List Bullet 4"/>
-    <w:basedOn w:val="Normal"/>
+    <w:basedOn w:val="a2"/>
     <w:pPr>
       <w:numPr>
         <w:numId w:val="13"/>
@@ -13396,9 +13832,9 @@
       <w:contextualSpacing/>
     </w:pPr>
   </w:style>
-  <w:style w:type="paragraph" w:styleId="ListBullet5">
+  <w:style w:type="paragraph" w:styleId="50">
     <w:name w:val="List Bullet 5"/>
-    <w:basedOn w:val="Normal"/>
+    <w:basedOn w:val="a2"/>
     <w:pPr>
       <w:numPr>
         <w:numId w:val="14"/>
@@ -13406,54 +13842,54 @@
       <w:contextualSpacing/>
     </w:pPr>
   </w:style>
-  <w:style w:type="paragraph" w:styleId="ListContinue">
+  <w:style w:type="paragraph" w:styleId="aff9">
     <w:name w:val="List Continue"/>
-    <w:basedOn w:val="Normal"/>
+    <w:basedOn w:val="a2"/>
     <w:pPr>
       <w:spacing w:after="120"/>
       <w:ind w:left="360"/>
       <w:contextualSpacing/>
     </w:pPr>
   </w:style>
-  <w:style w:type="paragraph" w:styleId="ListContinue2">
+  <w:style w:type="paragraph" w:styleId="27">
     <w:name w:val="List Continue 2"/>
-    <w:basedOn w:val="Normal"/>
+    <w:basedOn w:val="a2"/>
     <w:pPr>
       <w:spacing w:after="120"/>
       <w:ind w:left="720"/>
       <w:contextualSpacing/>
     </w:pPr>
   </w:style>
-  <w:style w:type="paragraph" w:styleId="ListContinue3">
+  <w:style w:type="paragraph" w:styleId="36">
     <w:name w:val="List Continue 3"/>
-    <w:basedOn w:val="Normal"/>
+    <w:basedOn w:val="a2"/>
     <w:pPr>
       <w:spacing w:after="120"/>
       <w:ind w:left="1080"/>
       <w:contextualSpacing/>
     </w:pPr>
   </w:style>
-  <w:style w:type="paragraph" w:styleId="ListContinue4">
+  <w:style w:type="paragraph" w:styleId="44">
     <w:name w:val="List Continue 4"/>
-    <w:basedOn w:val="Normal"/>
+    <w:basedOn w:val="a2"/>
     <w:pPr>
       <w:spacing w:after="120"/>
       <w:ind w:left="1440"/>
       <w:contextualSpacing/>
     </w:pPr>
   </w:style>
-  <w:style w:type="paragraph" w:styleId="ListContinue5">
+  <w:style w:type="paragraph" w:styleId="54">
     <w:name w:val="List Continue 5"/>
-    <w:basedOn w:val="Normal"/>
+    <w:basedOn w:val="a2"/>
     <w:pPr>
       <w:spacing w:after="120"/>
       <w:ind w:left="1800"/>
       <w:contextualSpacing/>
     </w:pPr>
   </w:style>
-  <w:style w:type="paragraph" w:styleId="ListNumber">
+  <w:style w:type="paragraph" w:styleId="a">
     <w:name w:val="List Number"/>
-    <w:basedOn w:val="Normal"/>
+    <w:basedOn w:val="a2"/>
     <w:pPr>
       <w:numPr>
         <w:numId w:val="15"/>
@@ -13461,9 +13897,9 @@
       <w:contextualSpacing/>
     </w:pPr>
   </w:style>
-  <w:style w:type="paragraph" w:styleId="ListNumber2">
+  <w:style w:type="paragraph" w:styleId="2">
     <w:name w:val="List Number 2"/>
-    <w:basedOn w:val="Normal"/>
+    <w:basedOn w:val="a2"/>
     <w:pPr>
       <w:numPr>
         <w:numId w:val="16"/>
@@ -13471,9 +13907,9 @@
       <w:contextualSpacing/>
     </w:pPr>
   </w:style>
-  <w:style w:type="paragraph" w:styleId="ListNumber3">
+  <w:style w:type="paragraph" w:styleId="3">
     <w:name w:val="List Number 3"/>
-    <w:basedOn w:val="Normal"/>
+    <w:basedOn w:val="a2"/>
     <w:pPr>
       <w:numPr>
         <w:numId w:val="17"/>
@@ -13481,9 +13917,9 @@
       <w:contextualSpacing/>
     </w:pPr>
   </w:style>
-  <w:style w:type="paragraph" w:styleId="ListNumber4">
+  <w:style w:type="paragraph" w:styleId="4">
     <w:name w:val="List Number 4"/>
-    <w:basedOn w:val="Normal"/>
+    <w:basedOn w:val="a2"/>
     <w:pPr>
       <w:numPr>
         <w:numId w:val="18"/>
@@ -13491,9 +13927,9 @@
       <w:contextualSpacing/>
     </w:pPr>
   </w:style>
-  <w:style w:type="paragraph" w:styleId="ListNumber5">
+  <w:style w:type="paragraph" w:styleId="5">
     <w:name w:val="List Number 5"/>
-    <w:basedOn w:val="Normal"/>
+    <w:basedOn w:val="a2"/>
     <w:pPr>
       <w:numPr>
         <w:numId w:val="19"/>
@@ -13501,9 +13937,9 @@
       <w:contextualSpacing/>
     </w:pPr>
   </w:style>
-  <w:style w:type="paragraph" w:styleId="MacroText">
+  <w:style w:type="paragraph" w:styleId="affa">
     <w:name w:val="macro"/>
-    <w:link w:val="MacroTextChar"/>
+    <w:link w:val="Charf1"/>
     <w:pPr>
       <w:tabs>
         <w:tab w:val="left" w:pos="480"/>
@@ -13524,19 +13960,19 @@
       <w:lang w:val="en-US" w:eastAsia="en-US"/>
     </w:rPr>
   </w:style>
-  <w:style w:type="character" w:customStyle="1" w:styleId="MacroTextChar">
-    <w:name w:val="Macro Text Char"/>
-    <w:basedOn w:val="DefaultParagraphFont"/>
-    <w:link w:val="MacroText"/>
+  <w:style w:type="character" w:customStyle="1" w:styleId="Charf1">
+    <w:name w:val="Κείμενο μακροεντολής Char"/>
+    <w:basedOn w:val="a3"/>
+    <w:link w:val="affa"/>
     <w:rPr>
       <w:rFonts w:ascii="Consolas" w:eastAsiaTheme="minorHAnsi" w:hAnsi="Consolas" w:cs="Consolas"/>
       <w:lang w:val="en-US" w:eastAsia="en-US"/>
     </w:rPr>
   </w:style>
-  <w:style w:type="paragraph" w:styleId="MessageHeader">
+  <w:style w:type="paragraph" w:styleId="affb">
     <w:name w:val="Message Header"/>
-    <w:basedOn w:val="Normal"/>
-    <w:link w:val="MessageHeaderChar"/>
+    <w:basedOn w:val="a2"/>
+    <w:link w:val="Charf2"/>
     <w:pPr>
       <w:pBdr>
         <w:top w:val="single" w:sz="6" w:space="1" w:color="auto"/>
@@ -13553,10 +13989,10 @@
       <w:szCs w:val="24"/>
     </w:rPr>
   </w:style>
-  <w:style w:type="character" w:customStyle="1" w:styleId="MessageHeaderChar">
-    <w:name w:val="Message Header Char"/>
-    <w:basedOn w:val="DefaultParagraphFont"/>
-    <w:link w:val="MessageHeader"/>
+  <w:style w:type="character" w:customStyle="1" w:styleId="Charf2">
+    <w:name w:val="Κεφαλίδα μηνύματος Char"/>
+    <w:basedOn w:val="a3"/>
+    <w:link w:val="affb"/>
     <w:rPr>
       <w:rFonts w:asciiTheme="majorHAnsi" w:eastAsiaTheme="majorEastAsia" w:hAnsiTheme="majorHAnsi" w:cstheme="majorBidi"/>
       <w:sz w:val="24"/>
@@ -13565,23 +14001,23 @@
       <w:lang w:val="en-US" w:eastAsia="en-US"/>
     </w:rPr>
   </w:style>
-  <w:style w:type="paragraph" w:styleId="NormalIndent">
+  <w:style w:type="paragraph" w:styleId="affc">
     <w:name w:val="Normal Indent"/>
-    <w:basedOn w:val="Normal"/>
+    <w:basedOn w:val="a2"/>
     <w:pPr>
       <w:ind w:left="720"/>
     </w:pPr>
   </w:style>
-  <w:style w:type="paragraph" w:styleId="NoteHeading">
+  <w:style w:type="paragraph" w:styleId="affd">
     <w:name w:val="Note Heading"/>
-    <w:basedOn w:val="Normal"/>
-    <w:next w:val="Normal"/>
-    <w:link w:val="NoteHeadingChar"/>
-  </w:style>
-  <w:style w:type="character" w:customStyle="1" w:styleId="NoteHeadingChar">
-    <w:name w:val="Note Heading Char"/>
-    <w:basedOn w:val="DefaultParagraphFont"/>
-    <w:link w:val="NoteHeading"/>
+    <w:basedOn w:val="a2"/>
+    <w:next w:val="a2"/>
+    <w:link w:val="Charf3"/>
+  </w:style>
+  <w:style w:type="character" w:customStyle="1" w:styleId="Charf3">
+    <w:name w:val="Επικεφαλίδα σημείωσης Char"/>
+    <w:basedOn w:val="a3"/>
+    <w:link w:val="affd"/>
     <w:rPr>
       <w:rFonts w:ascii="Linux Libertine" w:eastAsiaTheme="minorHAnsi" w:hAnsi="Linux Libertine" w:cstheme="minorBidi"/>
       <w:sz w:val="18"/>
@@ -13589,20 +14025,20 @@
       <w:lang w:val="en-US" w:eastAsia="en-US"/>
     </w:rPr>
   </w:style>
-  <w:style w:type="paragraph" w:styleId="PlainText">
+  <w:style w:type="paragraph" w:styleId="affe">
     <w:name w:val="Plain Text"/>
-    <w:basedOn w:val="Normal"/>
-    <w:link w:val="PlainTextChar"/>
+    <w:basedOn w:val="a2"/>
+    <w:link w:val="Charf4"/>
     <w:rPr>
       <w:rFonts w:ascii="Consolas" w:hAnsi="Consolas" w:cs="Consolas"/>
       <w:sz w:val="21"/>
       <w:szCs w:val="21"/>
     </w:rPr>
   </w:style>
-  <w:style w:type="character" w:customStyle="1" w:styleId="PlainTextChar">
-    <w:name w:val="Plain Text Char"/>
-    <w:basedOn w:val="DefaultParagraphFont"/>
-    <w:link w:val="PlainText"/>
+  <w:style w:type="character" w:customStyle="1" w:styleId="Charf4">
+    <w:name w:val="Απλό κείμενο Char"/>
+    <w:basedOn w:val="a3"/>
+    <w:link w:val="affe"/>
     <w:rPr>
       <w:rFonts w:ascii="Consolas" w:eastAsiaTheme="minorHAnsi" w:hAnsi="Consolas" w:cs="Consolas"/>
       <w:sz w:val="21"/>
@@ -13610,18 +14046,18 @@
       <w:lang w:val="en-US" w:eastAsia="en-US"/>
     </w:rPr>
   </w:style>
-  <w:style w:type="paragraph" w:styleId="Signature">
+  <w:style w:type="paragraph" w:styleId="afff">
     <w:name w:val="Signature"/>
-    <w:basedOn w:val="Normal"/>
-    <w:link w:val="SignatureChar"/>
+    <w:basedOn w:val="a2"/>
+    <w:link w:val="Charf5"/>
     <w:pPr>
       <w:ind w:left="4320"/>
     </w:pPr>
   </w:style>
-  <w:style w:type="character" w:customStyle="1" w:styleId="SignatureChar">
-    <w:name w:val="Signature Char"/>
-    <w:basedOn w:val="DefaultParagraphFont"/>
-    <w:link w:val="Signature"/>
+  <w:style w:type="character" w:customStyle="1" w:styleId="Charf5">
+    <w:name w:val="Υπογραφή Char"/>
+    <w:basedOn w:val="a3"/>
+    <w:link w:val="afff"/>
     <w:rPr>
       <w:rFonts w:ascii="Linux Libertine" w:eastAsiaTheme="minorHAnsi" w:hAnsi="Linux Libertine" w:cstheme="minorBidi"/>
       <w:sz w:val="18"/>
@@ -13629,11 +14065,11 @@
       <w:lang w:val="en-US" w:eastAsia="en-US"/>
     </w:rPr>
   </w:style>
-  <w:style w:type="paragraph" w:styleId="Title">
+  <w:style w:type="paragraph" w:styleId="afff0">
     <w:name w:val="Title"/>
-    <w:basedOn w:val="Normal"/>
-    <w:next w:val="Normal"/>
-    <w:link w:val="TitleChar"/>
+    <w:basedOn w:val="a2"/>
+    <w:next w:val="a2"/>
+    <w:link w:val="Charf6"/>
     <w:qFormat/>
     <w:locked/>
     <w:pPr>
@@ -13652,10 +14088,10 @@
       <w:szCs w:val="52"/>
     </w:rPr>
   </w:style>
-  <w:style w:type="character" w:customStyle="1" w:styleId="TitleChar">
-    <w:name w:val="Title Char"/>
-    <w:basedOn w:val="DefaultParagraphFont"/>
-    <w:link w:val="Title"/>
+  <w:style w:type="character" w:customStyle="1" w:styleId="Charf6">
+    <w:name w:val="Τίτλος Char"/>
+    <w:basedOn w:val="a3"/>
+    <w:link w:val="afff0"/>
     <w:rPr>
       <w:rFonts w:asciiTheme="majorHAnsi" w:eastAsiaTheme="majorEastAsia" w:hAnsiTheme="majorHAnsi" w:cstheme="majorBidi"/>
       <w:color w:val="17365D" w:themeColor="text2" w:themeShade="BF"/>
@@ -13666,10 +14102,10 @@
       <w:lang w:val="en-US" w:eastAsia="en-US"/>
     </w:rPr>
   </w:style>
-  <w:style w:type="paragraph" w:styleId="TOCHeading0">
+  <w:style w:type="paragraph" w:styleId="afff1">
     <w:name w:val="TOC Heading"/>
-    <w:basedOn w:val="Heading1"/>
-    <w:next w:val="Normal"/>
+    <w:basedOn w:val="1"/>
+    <w:next w:val="a2"/>
     <w:uiPriority w:val="39"/>
     <w:semiHidden/>
     <w:unhideWhenUsed/>
@@ -13698,7 +14134,7 @@
   </w:style>
   <w:style w:type="paragraph" w:customStyle="1" w:styleId="xmsonormal">
     <w:name w:val="x_msonormal"/>
-    <w:basedOn w:val="Normal"/>
+    <w:basedOn w:val="a2"/>
     <w:uiPriority w:val="99"/>
     <w:semiHidden/>
     <w:rsid w:val="000019C1"/>
@@ -13710,7 +14146,7 @@
   </w:style>
   <w:style w:type="character" w:customStyle="1" w:styleId="ArticleNumber">
     <w:name w:val="ArticleNumber"/>
-    <w:basedOn w:val="DefaultParagraphFont"/>
+    <w:basedOn w:val="a3"/>
     <w:uiPriority w:val="1"/>
     <w:qFormat/>
     <w:rsid w:val="00586A35"/>
@@ -13720,7 +14156,7 @@
   </w:style>
   <w:style w:type="paragraph" w:customStyle="1" w:styleId="Image">
     <w:name w:val="Image"/>
-    <w:basedOn w:val="Normal"/>
+    <w:basedOn w:val="a2"/>
     <w:qFormat/>
     <w:rsid w:val="00586A35"/>
     <w:pPr>
@@ -13729,7 +14165,7 @@
   </w:style>
   <w:style w:type="paragraph" w:customStyle="1" w:styleId="para0">
     <w:name w:val="para"/>
-    <w:basedOn w:val="Normal"/>
+    <w:basedOn w:val="a2"/>
     <w:qFormat/>
     <w:rsid w:val="00AA10C4"/>
     <w:pPr>
@@ -13744,12 +14180,12 @@
   </w:style>
   <w:style w:type="character" w:customStyle="1" w:styleId="text-base">
     <w:name w:val="text-base"/>
-    <w:basedOn w:val="DefaultParagraphFont"/>
+    <w:basedOn w:val="a3"/>
     <w:rsid w:val="00D341FA"/>
   </w:style>
-  <w:style w:type="character" w:styleId="UnresolvedMention">
+  <w:style w:type="character" w:styleId="afff2">
     <w:name w:val="Unresolved Mention"/>
-    <w:basedOn w:val="DefaultParagraphFont"/>
+    <w:basedOn w:val="a3"/>
     <w:uiPriority w:val="99"/>
     <w:semiHidden/>
     <w:unhideWhenUsed/>
@@ -14068,6 +14504,31 @@
 </file>
 
 <file path=customXml/item1.xml><?xml version="1.0" encoding="utf-8"?>
+<b:Sources xmlns:b="http://schemas.openxmlformats.org/officeDocument/2006/bibliography" xmlns="http://schemas.openxmlformats.org/officeDocument/2006/bibliography" SelectedStyle="\APA.XSL" StyleName="APA">
+  <b:Source>
+    <b:Tag>Chr17</b:Tag>
+    <b:SourceType>JournalArticle</b:SourceType>
+    <b:Guid>{725072EF-370D-4EE3-922E-BDC9F4C9CD31}</b:Guid>
+    <b:Title>A Survey of Skyline Query Processing</b:Title>
+    <b:Year>2017</b:Year>
+    <b:Author>
+      <b:Author>
+        <b:NameList>
+          <b:Person>
+            <b:Last>Christos Kalyvas</b:Last>
+            <b:First>Theodoros</b:First>
+            <b:Middle>Tzouramanis</b:Middle>
+          </b:Person>
+        </b:NameList>
+      </b:Author>
+    </b:Author>
+    <b:JournalName>arXiv preprint arXiv:1704.01788</b:JournalName>
+    <b:RefOrder>1</b:RefOrder>
+  </b:Source>
+</b:Sources>
+</file>
+
+<file path=customXml/item2.xml><?xml version="1.0" encoding="utf-8"?>
 <Workflow version="v.1.13">
   <Filtration versionrequired="True" status="DONE" StartTime="25-07-2014 13:27:04" EndTime="25-07-2014 13:28:29">
     <Mandatory>
@@ -14245,41 +14706,16 @@
 </Workflow>
 </file>
 
-<file path=customXml/item2.xml><?xml version="1.0" encoding="utf-8"?>
-<b:Sources xmlns:b="http://schemas.openxmlformats.org/officeDocument/2006/bibliography" xmlns="http://schemas.openxmlformats.org/officeDocument/2006/bibliography" SelectedStyle="\APA.XSL" StyleName="APA">
-  <b:Source>
-    <b:Tag>Chr17</b:Tag>
-    <b:SourceType>JournalArticle</b:SourceType>
-    <b:Guid>{725072EF-370D-4EE3-922E-BDC9F4C9CD31}</b:Guid>
-    <b:Title>A Survey of Skyline Query Processing</b:Title>
-    <b:Year>2017</b:Year>
-    <b:Author>
-      <b:Author>
-        <b:NameList>
-          <b:Person>
-            <b:Last>Christos Kalyvas</b:Last>
-            <b:First>Theodoros</b:First>
-            <b:Middle>Tzouramanis</b:Middle>
-          </b:Person>
-        </b:NameList>
-      </b:Author>
-    </b:Author>
-    <b:JournalName>arXiv preprint arXiv:1704.01788</b:JournalName>
-    <b:RefOrder>1</b:RefOrder>
-  </b:Source>
-</b:Sources>
-</file>
-
 <file path=customXml/itemProps1.xml><?xml version="1.0" encoding="utf-8"?>
-<ds:datastoreItem xmlns:ds="http://schemas.openxmlformats.org/officeDocument/2006/customXml" ds:itemID="{4D45DBA2-DCF6-46BF-858B-9A8CC8161B4D}">
-  <ds:schemaRefs/>
-</ds:datastoreItem>
-</file>
-
-<file path=customXml/itemProps2.xml><?xml version="1.0" encoding="utf-8"?>
 <ds:datastoreItem xmlns:ds="http://schemas.openxmlformats.org/officeDocument/2006/customXml" ds:itemID="{686A9517-3D52-417F-B10B-93FD223E739F}">
   <ds:schemaRefs>
     <ds:schemaRef ds:uri="http://schemas.openxmlformats.org/officeDocument/2006/bibliography"/>
   </ds:schemaRefs>
 </ds:datastoreItem>
+</file>
+
+<file path=customXml/itemProps2.xml><?xml version="1.0" encoding="utf-8"?>
+<ds:datastoreItem xmlns:ds="http://schemas.openxmlformats.org/officeDocument/2006/customXml" ds:itemID="{4D45DBA2-DCF6-46BF-858B-9A8CC8161B4D}">
+  <ds:schemaRefs/>
+</ds:datastoreItem>
 </file>
</xml_diff>